<commit_message>
Added Battery and Thruster info
</commit_message>
<xml_diff>
--- a/Alex/Logbook - AlexBerresford.docx
+++ b/Alex/Logbook - AlexBerresford.docx
@@ -44,7 +44,7 @@
       <w:pPr>
         <w:pStyle w:val="Heading1"/>
       </w:pPr>
-      <w:bookmarkStart w:id="0" w:name="_Toc179729664"/>
+      <w:bookmarkStart w:id="0" w:name="_Toc181104651"/>
       <w:r>
         <w:lastRenderedPageBreak/>
         <w:t>Common part</w:t>
@@ -55,7 +55,7 @@
       <w:pPr>
         <w:pStyle w:val="Heading2"/>
       </w:pPr>
-      <w:bookmarkStart w:id="1" w:name="_Toc179729665"/>
+      <w:bookmarkStart w:id="1" w:name="_Toc181104652"/>
       <w:r>
         <w:t>Team members</w:t>
       </w:r>
@@ -93,7 +93,7 @@
       <w:pPr>
         <w:pStyle w:val="Heading2"/>
       </w:pPr>
-      <w:bookmarkStart w:id="2" w:name="_Toc179729666"/>
+      <w:bookmarkStart w:id="2" w:name="_Toc181104653"/>
       <w:r>
         <w:t xml:space="preserve">Code of </w:t>
       </w:r>
@@ -138,7 +138,7 @@
       <w:pPr>
         <w:pStyle w:val="Heading2"/>
       </w:pPr>
-      <w:bookmarkStart w:id="3" w:name="_Toc179729667"/>
+      <w:bookmarkStart w:id="3" w:name="_Toc181104654"/>
       <w:r>
         <w:t>Summary of the project and objectives</w:t>
       </w:r>
@@ -221,7 +221,7 @@
             </w:rPr>
             <w:fldChar w:fldCharType="separate"/>
           </w:r>
-          <w:hyperlink w:anchor="_Toc179729664" w:history="1">
+          <w:hyperlink w:anchor="_Toc181104651" w:history="1">
             <w:r>
               <w:rPr>
                 <w:rStyle w:val="Hyperlink"/>
@@ -248,7 +248,7 @@
                 <w:noProof/>
                 <w:webHidden/>
               </w:rPr>
-              <w:instrText xml:space="preserve"> PAGEREF _Toc179729664 \h </w:instrText>
+              <w:instrText xml:space="preserve"> PAGEREF _Toc181104651 \h </w:instrText>
             </w:r>
             <w:r>
               <w:rPr>
@@ -295,7 +295,7 @@
               <w:lang w:eastAsia="en-GB"/>
             </w:rPr>
           </w:pPr>
-          <w:hyperlink w:anchor="_Toc179729665" w:history="1">
+          <w:hyperlink w:anchor="_Toc181104652" w:history="1">
             <w:r>
               <w:rPr>
                 <w:rStyle w:val="Hyperlink"/>
@@ -322,7 +322,7 @@
                 <w:noProof/>
                 <w:webHidden/>
               </w:rPr>
-              <w:instrText xml:space="preserve"> PAGEREF _Toc179729665 \h </w:instrText>
+              <w:instrText xml:space="preserve"> PAGEREF _Toc181104652 \h </w:instrText>
             </w:r>
             <w:r>
               <w:rPr>
@@ -369,7 +369,7 @@
               <w:lang w:eastAsia="en-GB"/>
             </w:rPr>
           </w:pPr>
-          <w:hyperlink w:anchor="_Toc179729666" w:history="1">
+          <w:hyperlink w:anchor="_Toc181104653" w:history="1">
             <w:r>
               <w:rPr>
                 <w:rStyle w:val="Hyperlink"/>
@@ -396,7 +396,7 @@
                 <w:noProof/>
                 <w:webHidden/>
               </w:rPr>
-              <w:instrText xml:space="preserve"> PAGEREF _Toc179729666 \h </w:instrText>
+              <w:instrText xml:space="preserve"> PAGEREF _Toc181104653 \h </w:instrText>
             </w:r>
             <w:r>
               <w:rPr>
@@ -443,7 +443,7 @@
               <w:lang w:eastAsia="en-GB"/>
             </w:rPr>
           </w:pPr>
-          <w:hyperlink w:anchor="_Toc179729667" w:history="1">
+          <w:hyperlink w:anchor="_Toc181104654" w:history="1">
             <w:r>
               <w:rPr>
                 <w:rStyle w:val="Hyperlink"/>
@@ -470,7 +470,7 @@
                 <w:noProof/>
                 <w:webHidden/>
               </w:rPr>
-              <w:instrText xml:space="preserve"> PAGEREF _Toc179729667 \h </w:instrText>
+              <w:instrText xml:space="preserve"> PAGEREF _Toc181104654 \h </w:instrText>
             </w:r>
             <w:r>
               <w:rPr>
@@ -517,13 +517,13 @@
               <w:lang w:eastAsia="en-GB"/>
             </w:rPr>
           </w:pPr>
-          <w:hyperlink w:anchor="_Toc179729668" w:history="1">
+          <w:hyperlink w:anchor="_Toc181104655" w:history="1">
             <w:r>
               <w:rPr>
                 <w:rStyle w:val="Hyperlink"/>
                 <w:noProof/>
               </w:rPr>
-              <w:t>2024-10-04 First meeting</w:t>
+              <w:t>2024-21-10 First meeting</w:t>
             </w:r>
             <w:r>
               <w:rPr>
@@ -544,7 +544,7 @@
                 <w:noProof/>
                 <w:webHidden/>
               </w:rPr>
-              <w:instrText xml:space="preserve"> PAGEREF _Toc179729668 \h </w:instrText>
+              <w:instrText xml:space="preserve"> PAGEREF _Toc181104655 \h </w:instrText>
             </w:r>
             <w:r>
               <w:rPr>
@@ -589,7 +589,7 @@
               <w:lang w:eastAsia="en-GB"/>
             </w:rPr>
           </w:pPr>
-          <w:hyperlink w:anchor="_Toc179729669" w:history="1">
+          <w:hyperlink w:anchor="_Toc181104656" w:history="1">
             <w:r>
               <w:rPr>
                 <w:rStyle w:val="Hyperlink"/>
@@ -616,7 +616,7 @@
                 <w:noProof/>
                 <w:webHidden/>
               </w:rPr>
-              <w:instrText xml:space="preserve"> PAGEREF _Toc179729669 \h </w:instrText>
+              <w:instrText xml:space="preserve"> PAGEREF _Toc181104656 \h </w:instrText>
             </w:r>
             <w:r>
               <w:rPr>
@@ -636,7 +636,7 @@
                 <w:noProof/>
                 <w:webHidden/>
               </w:rPr>
-              <w:t>1</w:t>
+              <w:t>2</w:t>
             </w:r>
             <w:r>
               <w:rPr>
@@ -661,7 +661,7 @@
               <w:lang w:eastAsia="en-GB"/>
             </w:rPr>
           </w:pPr>
-          <w:hyperlink w:anchor="_Toc179729670" w:history="1">
+          <w:hyperlink w:anchor="_Toc181104657" w:history="1">
             <w:r>
               <w:rPr>
                 <w:rStyle w:val="Hyperlink"/>
@@ -688,7 +688,7 @@
                 <w:noProof/>
                 <w:webHidden/>
               </w:rPr>
-              <w:instrText xml:space="preserve"> PAGEREF _Toc179729670 \h </w:instrText>
+              <w:instrText xml:space="preserve"> PAGEREF _Toc181104657 \h </w:instrText>
             </w:r>
             <w:r>
               <w:rPr>
@@ -708,7 +708,7 @@
                 <w:noProof/>
                 <w:webHidden/>
               </w:rPr>
-              <w:t>1</w:t>
+              <w:t>2</w:t>
             </w:r>
             <w:r>
               <w:rPr>
@@ -733,7 +733,7 @@
               <w:lang w:eastAsia="en-GB"/>
             </w:rPr>
           </w:pPr>
-          <w:hyperlink w:anchor="_Toc179729671" w:history="1">
+          <w:hyperlink w:anchor="_Toc181104658" w:history="1">
             <w:r>
               <w:rPr>
                 <w:rStyle w:val="Hyperlink"/>
@@ -760,7 +760,7 @@
                 <w:noProof/>
                 <w:webHidden/>
               </w:rPr>
-              <w:instrText xml:space="preserve"> PAGEREF _Toc179729671 \h </w:instrText>
+              <w:instrText xml:space="preserve"> PAGEREF _Toc181104658 \h </w:instrText>
             </w:r>
             <w:r>
               <w:rPr>
@@ -780,7 +780,7 @@
                 <w:noProof/>
                 <w:webHidden/>
               </w:rPr>
-              <w:t>1</w:t>
+              <w:t>2</w:t>
             </w:r>
             <w:r>
               <w:rPr>
@@ -807,13 +807,13 @@
               <w:lang w:eastAsia="en-GB"/>
             </w:rPr>
           </w:pPr>
-          <w:hyperlink w:anchor="_Toc179729672" w:history="1">
+          <w:hyperlink w:anchor="_Toc181104659" w:history="1">
             <w:r>
               <w:rPr>
                 <w:rStyle w:val="Hyperlink"/>
                 <w:noProof/>
               </w:rPr>
-              <w:t>2024-10-05 Second meeting</w:t>
+              <w:t>2024-22-10 Second meeting</w:t>
             </w:r>
             <w:r>
               <w:rPr>
@@ -834,7 +834,7 @@
                 <w:noProof/>
                 <w:webHidden/>
               </w:rPr>
-              <w:instrText xml:space="preserve"> PAGEREF _Toc179729672 \h </w:instrText>
+              <w:instrText xml:space="preserve"> PAGEREF _Toc181104659 \h </w:instrText>
             </w:r>
             <w:r>
               <w:rPr>
@@ -854,7 +854,7 @@
                 <w:noProof/>
                 <w:webHidden/>
               </w:rPr>
-              <w:t>2</w:t>
+              <w:t>3</w:t>
             </w:r>
             <w:r>
               <w:rPr>
@@ -879,7 +879,7 @@
               <w:lang w:eastAsia="en-GB"/>
             </w:rPr>
           </w:pPr>
-          <w:hyperlink w:anchor="_Toc179729673" w:history="1">
+          <w:hyperlink w:anchor="_Toc181104660" w:history="1">
             <w:r>
               <w:rPr>
                 <w:rStyle w:val="Hyperlink"/>
@@ -906,7 +906,7 @@
                 <w:noProof/>
                 <w:webHidden/>
               </w:rPr>
-              <w:instrText xml:space="preserve"> PAGEREF _Toc179729673 \h </w:instrText>
+              <w:instrText xml:space="preserve"> PAGEREF _Toc181104660 \h </w:instrText>
             </w:r>
             <w:r>
               <w:rPr>
@@ -926,7 +926,7 @@
                 <w:noProof/>
                 <w:webHidden/>
               </w:rPr>
-              <w:t>2</w:t>
+              <w:t>3</w:t>
             </w:r>
             <w:r>
               <w:rPr>
@@ -951,7 +951,7 @@
               <w:lang w:eastAsia="en-GB"/>
             </w:rPr>
           </w:pPr>
-          <w:hyperlink w:anchor="_Toc179729674" w:history="1">
+          <w:hyperlink w:anchor="_Toc181104661" w:history="1">
             <w:r>
               <w:rPr>
                 <w:rStyle w:val="Hyperlink"/>
@@ -978,7 +978,7 @@
                 <w:noProof/>
                 <w:webHidden/>
               </w:rPr>
-              <w:instrText xml:space="preserve"> PAGEREF _Toc179729674 \h </w:instrText>
+              <w:instrText xml:space="preserve"> PAGEREF _Toc181104661 \h </w:instrText>
             </w:r>
             <w:r>
               <w:rPr>
@@ -998,7 +998,7 @@
                 <w:noProof/>
                 <w:webHidden/>
               </w:rPr>
-              <w:t>2</w:t>
+              <w:t>3</w:t>
             </w:r>
             <w:r>
               <w:rPr>
@@ -1023,7 +1023,7 @@
               <w:lang w:eastAsia="en-GB"/>
             </w:rPr>
           </w:pPr>
-          <w:hyperlink w:anchor="_Toc179729675" w:history="1">
+          <w:hyperlink w:anchor="_Toc181104662" w:history="1">
             <w:r>
               <w:rPr>
                 <w:rStyle w:val="Hyperlink"/>
@@ -1050,7 +1050,7 @@
                 <w:noProof/>
                 <w:webHidden/>
               </w:rPr>
-              <w:instrText xml:space="preserve"> PAGEREF _Toc179729675 \h </w:instrText>
+              <w:instrText xml:space="preserve"> PAGEREF _Toc181104662 \h </w:instrText>
             </w:r>
             <w:r>
               <w:rPr>
@@ -1070,7 +1070,877 @@
                 <w:noProof/>
                 <w:webHidden/>
               </w:rPr>
-              <w:t>2</w:t>
+              <w:t>3</w:t>
+            </w:r>
+            <w:r>
+              <w:rPr>
+                <w:noProof/>
+                <w:webHidden/>
+              </w:rPr>
+              <w:fldChar w:fldCharType="end"/>
+            </w:r>
+          </w:hyperlink>
+        </w:p>
+        <w:p>
+          <w:pPr>
+            <w:pStyle w:val="TOC1"/>
+            <w:tabs>
+              <w:tab w:val="right" w:leader="dot" w:pos="9016"/>
+            </w:tabs>
+            <w:rPr>
+              <w:rFonts w:eastAsiaTheme="minorEastAsia"/>
+              <w:b w:val="0"/>
+              <w:bCs w:val="0"/>
+              <w:i w:val="0"/>
+              <w:iCs w:val="0"/>
+              <w:noProof/>
+              <w:lang w:eastAsia="en-GB"/>
+            </w:rPr>
+          </w:pPr>
+          <w:hyperlink w:anchor="_Toc181104663" w:history="1">
+            <w:r>
+              <w:rPr>
+                <w:rStyle w:val="Hyperlink"/>
+                <w:noProof/>
+              </w:rPr>
+              <w:t>2024-10-05 Third meeting</w:t>
+            </w:r>
+            <w:r>
+              <w:rPr>
+                <w:noProof/>
+                <w:webHidden/>
+              </w:rPr>
+              <w:tab/>
+            </w:r>
+            <w:r>
+              <w:rPr>
+                <w:noProof/>
+                <w:webHidden/>
+              </w:rPr>
+              <w:fldChar w:fldCharType="begin"/>
+            </w:r>
+            <w:r>
+              <w:rPr>
+                <w:noProof/>
+                <w:webHidden/>
+              </w:rPr>
+              <w:instrText xml:space="preserve"> PAGEREF _Toc181104663 \h </w:instrText>
+            </w:r>
+            <w:r>
+              <w:rPr>
+                <w:noProof/>
+                <w:webHidden/>
+              </w:rPr>
+            </w:r>
+            <w:r>
+              <w:rPr>
+                <w:noProof/>
+                <w:webHidden/>
+              </w:rPr>
+              <w:fldChar w:fldCharType="separate"/>
+            </w:r>
+            <w:r>
+              <w:rPr>
+                <w:noProof/>
+                <w:webHidden/>
+              </w:rPr>
+              <w:t>4</w:t>
+            </w:r>
+            <w:r>
+              <w:rPr>
+                <w:noProof/>
+                <w:webHidden/>
+              </w:rPr>
+              <w:fldChar w:fldCharType="end"/>
+            </w:r>
+          </w:hyperlink>
+        </w:p>
+        <w:p>
+          <w:pPr>
+            <w:pStyle w:val="TOC3"/>
+            <w:tabs>
+              <w:tab w:val="right" w:leader="dot" w:pos="9016"/>
+            </w:tabs>
+            <w:rPr>
+              <w:rFonts w:eastAsiaTheme="minorEastAsia"/>
+              <w:noProof/>
+              <w:sz w:val="24"/>
+              <w:szCs w:val="24"/>
+              <w:lang w:eastAsia="en-GB"/>
+            </w:rPr>
+          </w:pPr>
+          <w:hyperlink w:anchor="_Toc181104664" w:history="1">
+            <w:r>
+              <w:rPr>
+                <w:rStyle w:val="Hyperlink"/>
+                <w:noProof/>
+              </w:rPr>
+              <w:t>References</w:t>
+            </w:r>
+            <w:r>
+              <w:rPr>
+                <w:noProof/>
+                <w:webHidden/>
+              </w:rPr>
+              <w:tab/>
+            </w:r>
+            <w:r>
+              <w:rPr>
+                <w:noProof/>
+                <w:webHidden/>
+              </w:rPr>
+              <w:fldChar w:fldCharType="begin"/>
+            </w:r>
+            <w:r>
+              <w:rPr>
+                <w:noProof/>
+                <w:webHidden/>
+              </w:rPr>
+              <w:instrText xml:space="preserve"> PAGEREF _Toc181104664 \h </w:instrText>
+            </w:r>
+            <w:r>
+              <w:rPr>
+                <w:noProof/>
+                <w:webHidden/>
+              </w:rPr>
+            </w:r>
+            <w:r>
+              <w:rPr>
+                <w:noProof/>
+                <w:webHidden/>
+              </w:rPr>
+              <w:fldChar w:fldCharType="separate"/>
+            </w:r>
+            <w:r>
+              <w:rPr>
+                <w:noProof/>
+                <w:webHidden/>
+              </w:rPr>
+              <w:t>5</w:t>
+            </w:r>
+            <w:r>
+              <w:rPr>
+                <w:noProof/>
+                <w:webHidden/>
+              </w:rPr>
+              <w:fldChar w:fldCharType="end"/>
+            </w:r>
+          </w:hyperlink>
+        </w:p>
+        <w:p>
+          <w:pPr>
+            <w:pStyle w:val="TOC3"/>
+            <w:tabs>
+              <w:tab w:val="right" w:leader="dot" w:pos="9016"/>
+            </w:tabs>
+            <w:rPr>
+              <w:rFonts w:eastAsiaTheme="minorEastAsia"/>
+              <w:noProof/>
+              <w:sz w:val="24"/>
+              <w:szCs w:val="24"/>
+              <w:lang w:eastAsia="en-GB"/>
+            </w:rPr>
+          </w:pPr>
+          <w:hyperlink w:anchor="_Toc181104665" w:history="1">
+            <w:r>
+              <w:rPr>
+                <w:rStyle w:val="Hyperlink"/>
+                <w:noProof/>
+              </w:rPr>
+              <w:t>Actions</w:t>
+            </w:r>
+            <w:r>
+              <w:rPr>
+                <w:noProof/>
+                <w:webHidden/>
+              </w:rPr>
+              <w:tab/>
+            </w:r>
+            <w:r>
+              <w:rPr>
+                <w:noProof/>
+                <w:webHidden/>
+              </w:rPr>
+              <w:fldChar w:fldCharType="begin"/>
+            </w:r>
+            <w:r>
+              <w:rPr>
+                <w:noProof/>
+                <w:webHidden/>
+              </w:rPr>
+              <w:instrText xml:space="preserve"> PAGEREF _Toc181104665 \h </w:instrText>
+            </w:r>
+            <w:r>
+              <w:rPr>
+                <w:noProof/>
+                <w:webHidden/>
+              </w:rPr>
+            </w:r>
+            <w:r>
+              <w:rPr>
+                <w:noProof/>
+                <w:webHidden/>
+              </w:rPr>
+              <w:fldChar w:fldCharType="separate"/>
+            </w:r>
+            <w:r>
+              <w:rPr>
+                <w:noProof/>
+                <w:webHidden/>
+              </w:rPr>
+              <w:t>5</w:t>
+            </w:r>
+            <w:r>
+              <w:rPr>
+                <w:noProof/>
+                <w:webHidden/>
+              </w:rPr>
+              <w:fldChar w:fldCharType="end"/>
+            </w:r>
+          </w:hyperlink>
+        </w:p>
+        <w:p>
+          <w:pPr>
+            <w:pStyle w:val="TOC3"/>
+            <w:tabs>
+              <w:tab w:val="right" w:leader="dot" w:pos="9016"/>
+            </w:tabs>
+            <w:rPr>
+              <w:rFonts w:eastAsiaTheme="minorEastAsia"/>
+              <w:noProof/>
+              <w:sz w:val="24"/>
+              <w:szCs w:val="24"/>
+              <w:lang w:eastAsia="en-GB"/>
+            </w:rPr>
+          </w:pPr>
+          <w:hyperlink w:anchor="_Toc181104666" w:history="1">
+            <w:r>
+              <w:rPr>
+                <w:rStyle w:val="Hyperlink"/>
+                <w:noProof/>
+              </w:rPr>
+              <w:t>Deadlines</w:t>
+            </w:r>
+            <w:r>
+              <w:rPr>
+                <w:noProof/>
+                <w:webHidden/>
+              </w:rPr>
+              <w:tab/>
+            </w:r>
+            <w:r>
+              <w:rPr>
+                <w:noProof/>
+                <w:webHidden/>
+              </w:rPr>
+              <w:fldChar w:fldCharType="begin"/>
+            </w:r>
+            <w:r>
+              <w:rPr>
+                <w:noProof/>
+                <w:webHidden/>
+              </w:rPr>
+              <w:instrText xml:space="preserve"> PAGEREF _Toc181104666 \h </w:instrText>
+            </w:r>
+            <w:r>
+              <w:rPr>
+                <w:noProof/>
+                <w:webHidden/>
+              </w:rPr>
+            </w:r>
+            <w:r>
+              <w:rPr>
+                <w:noProof/>
+                <w:webHidden/>
+              </w:rPr>
+              <w:fldChar w:fldCharType="separate"/>
+            </w:r>
+            <w:r>
+              <w:rPr>
+                <w:noProof/>
+                <w:webHidden/>
+              </w:rPr>
+              <w:t>5</w:t>
+            </w:r>
+            <w:r>
+              <w:rPr>
+                <w:noProof/>
+                <w:webHidden/>
+              </w:rPr>
+              <w:fldChar w:fldCharType="end"/>
+            </w:r>
+          </w:hyperlink>
+        </w:p>
+        <w:p>
+          <w:pPr>
+            <w:pStyle w:val="TOC1"/>
+            <w:tabs>
+              <w:tab w:val="right" w:leader="dot" w:pos="9016"/>
+            </w:tabs>
+            <w:rPr>
+              <w:rFonts w:eastAsiaTheme="minorEastAsia"/>
+              <w:b w:val="0"/>
+              <w:bCs w:val="0"/>
+              <w:i w:val="0"/>
+              <w:iCs w:val="0"/>
+              <w:noProof/>
+              <w:lang w:eastAsia="en-GB"/>
+            </w:rPr>
+          </w:pPr>
+          <w:hyperlink w:anchor="_Toc181104667" w:history="1">
+            <w:r>
+              <w:rPr>
+                <w:rStyle w:val="Hyperlink"/>
+                <w:noProof/>
+              </w:rPr>
+              <w:t>2024-10-05 Fourth meeting</w:t>
+            </w:r>
+            <w:r>
+              <w:rPr>
+                <w:noProof/>
+                <w:webHidden/>
+              </w:rPr>
+              <w:tab/>
+            </w:r>
+            <w:r>
+              <w:rPr>
+                <w:noProof/>
+                <w:webHidden/>
+              </w:rPr>
+              <w:fldChar w:fldCharType="begin"/>
+            </w:r>
+            <w:r>
+              <w:rPr>
+                <w:noProof/>
+                <w:webHidden/>
+              </w:rPr>
+              <w:instrText xml:space="preserve"> PAGEREF _Toc181104667 \h </w:instrText>
+            </w:r>
+            <w:r>
+              <w:rPr>
+                <w:noProof/>
+                <w:webHidden/>
+              </w:rPr>
+            </w:r>
+            <w:r>
+              <w:rPr>
+                <w:noProof/>
+                <w:webHidden/>
+              </w:rPr>
+              <w:fldChar w:fldCharType="separate"/>
+            </w:r>
+            <w:r>
+              <w:rPr>
+                <w:noProof/>
+                <w:webHidden/>
+              </w:rPr>
+              <w:t>6</w:t>
+            </w:r>
+            <w:r>
+              <w:rPr>
+                <w:noProof/>
+                <w:webHidden/>
+              </w:rPr>
+              <w:fldChar w:fldCharType="end"/>
+            </w:r>
+          </w:hyperlink>
+        </w:p>
+        <w:p>
+          <w:pPr>
+            <w:pStyle w:val="TOC3"/>
+            <w:tabs>
+              <w:tab w:val="right" w:leader="dot" w:pos="9016"/>
+            </w:tabs>
+            <w:rPr>
+              <w:rFonts w:eastAsiaTheme="minorEastAsia"/>
+              <w:noProof/>
+              <w:sz w:val="24"/>
+              <w:szCs w:val="24"/>
+              <w:lang w:eastAsia="en-GB"/>
+            </w:rPr>
+          </w:pPr>
+          <w:hyperlink w:anchor="_Toc181104668" w:history="1">
+            <w:r>
+              <w:rPr>
+                <w:rStyle w:val="Hyperlink"/>
+                <w:noProof/>
+              </w:rPr>
+              <w:t>References</w:t>
+            </w:r>
+            <w:r>
+              <w:rPr>
+                <w:noProof/>
+                <w:webHidden/>
+              </w:rPr>
+              <w:tab/>
+            </w:r>
+            <w:r>
+              <w:rPr>
+                <w:noProof/>
+                <w:webHidden/>
+              </w:rPr>
+              <w:fldChar w:fldCharType="begin"/>
+            </w:r>
+            <w:r>
+              <w:rPr>
+                <w:noProof/>
+                <w:webHidden/>
+              </w:rPr>
+              <w:instrText xml:space="preserve"> PAGEREF _Toc181104668 \h </w:instrText>
+            </w:r>
+            <w:r>
+              <w:rPr>
+                <w:noProof/>
+                <w:webHidden/>
+              </w:rPr>
+            </w:r>
+            <w:r>
+              <w:rPr>
+                <w:noProof/>
+                <w:webHidden/>
+              </w:rPr>
+              <w:fldChar w:fldCharType="separate"/>
+            </w:r>
+            <w:r>
+              <w:rPr>
+                <w:noProof/>
+                <w:webHidden/>
+              </w:rPr>
+              <w:t>6</w:t>
+            </w:r>
+            <w:r>
+              <w:rPr>
+                <w:noProof/>
+                <w:webHidden/>
+              </w:rPr>
+              <w:fldChar w:fldCharType="end"/>
+            </w:r>
+          </w:hyperlink>
+        </w:p>
+        <w:p>
+          <w:pPr>
+            <w:pStyle w:val="TOC3"/>
+            <w:tabs>
+              <w:tab w:val="right" w:leader="dot" w:pos="9016"/>
+            </w:tabs>
+            <w:rPr>
+              <w:rFonts w:eastAsiaTheme="minorEastAsia"/>
+              <w:noProof/>
+              <w:sz w:val="24"/>
+              <w:szCs w:val="24"/>
+              <w:lang w:eastAsia="en-GB"/>
+            </w:rPr>
+          </w:pPr>
+          <w:hyperlink w:anchor="_Toc181104669" w:history="1">
+            <w:r>
+              <w:rPr>
+                <w:rStyle w:val="Hyperlink"/>
+                <w:noProof/>
+              </w:rPr>
+              <w:t>Actions</w:t>
+            </w:r>
+            <w:r>
+              <w:rPr>
+                <w:noProof/>
+                <w:webHidden/>
+              </w:rPr>
+              <w:tab/>
+            </w:r>
+            <w:r>
+              <w:rPr>
+                <w:noProof/>
+                <w:webHidden/>
+              </w:rPr>
+              <w:fldChar w:fldCharType="begin"/>
+            </w:r>
+            <w:r>
+              <w:rPr>
+                <w:noProof/>
+                <w:webHidden/>
+              </w:rPr>
+              <w:instrText xml:space="preserve"> PAGEREF _Toc181104669 \h </w:instrText>
+            </w:r>
+            <w:r>
+              <w:rPr>
+                <w:noProof/>
+                <w:webHidden/>
+              </w:rPr>
+            </w:r>
+            <w:r>
+              <w:rPr>
+                <w:noProof/>
+                <w:webHidden/>
+              </w:rPr>
+              <w:fldChar w:fldCharType="separate"/>
+            </w:r>
+            <w:r>
+              <w:rPr>
+                <w:noProof/>
+                <w:webHidden/>
+              </w:rPr>
+              <w:t>6</w:t>
+            </w:r>
+            <w:r>
+              <w:rPr>
+                <w:noProof/>
+                <w:webHidden/>
+              </w:rPr>
+              <w:fldChar w:fldCharType="end"/>
+            </w:r>
+          </w:hyperlink>
+        </w:p>
+        <w:p>
+          <w:pPr>
+            <w:pStyle w:val="TOC3"/>
+            <w:tabs>
+              <w:tab w:val="right" w:leader="dot" w:pos="9016"/>
+            </w:tabs>
+            <w:rPr>
+              <w:rFonts w:eastAsiaTheme="minorEastAsia"/>
+              <w:noProof/>
+              <w:sz w:val="24"/>
+              <w:szCs w:val="24"/>
+              <w:lang w:eastAsia="en-GB"/>
+            </w:rPr>
+          </w:pPr>
+          <w:hyperlink w:anchor="_Toc181104670" w:history="1">
+            <w:r>
+              <w:rPr>
+                <w:rStyle w:val="Hyperlink"/>
+                <w:noProof/>
+              </w:rPr>
+              <w:t>Deadlines</w:t>
+            </w:r>
+            <w:r>
+              <w:rPr>
+                <w:noProof/>
+                <w:webHidden/>
+              </w:rPr>
+              <w:tab/>
+            </w:r>
+            <w:r>
+              <w:rPr>
+                <w:noProof/>
+                <w:webHidden/>
+              </w:rPr>
+              <w:fldChar w:fldCharType="begin"/>
+            </w:r>
+            <w:r>
+              <w:rPr>
+                <w:noProof/>
+                <w:webHidden/>
+              </w:rPr>
+              <w:instrText xml:space="preserve"> PAGEREF _Toc181104670 \h </w:instrText>
+            </w:r>
+            <w:r>
+              <w:rPr>
+                <w:noProof/>
+                <w:webHidden/>
+              </w:rPr>
+            </w:r>
+            <w:r>
+              <w:rPr>
+                <w:noProof/>
+                <w:webHidden/>
+              </w:rPr>
+              <w:fldChar w:fldCharType="separate"/>
+            </w:r>
+            <w:r>
+              <w:rPr>
+                <w:noProof/>
+                <w:webHidden/>
+              </w:rPr>
+              <w:t>6</w:t>
+            </w:r>
+            <w:r>
+              <w:rPr>
+                <w:noProof/>
+                <w:webHidden/>
+              </w:rPr>
+              <w:fldChar w:fldCharType="end"/>
+            </w:r>
+          </w:hyperlink>
+        </w:p>
+        <w:p>
+          <w:pPr>
+            <w:pStyle w:val="TOC1"/>
+            <w:tabs>
+              <w:tab w:val="right" w:leader="dot" w:pos="9016"/>
+            </w:tabs>
+            <w:rPr>
+              <w:rFonts w:eastAsiaTheme="minorEastAsia"/>
+              <w:b w:val="0"/>
+              <w:bCs w:val="0"/>
+              <w:i w:val="0"/>
+              <w:iCs w:val="0"/>
+              <w:noProof/>
+              <w:lang w:eastAsia="en-GB"/>
+            </w:rPr>
+          </w:pPr>
+          <w:hyperlink w:anchor="_Toc181104671" w:history="1">
+            <w:r>
+              <w:rPr>
+                <w:rStyle w:val="Hyperlink"/>
+                <w:noProof/>
+              </w:rPr>
+              <w:t>2024-10-05 Fifth meeting</w:t>
+            </w:r>
+            <w:r>
+              <w:rPr>
+                <w:noProof/>
+                <w:webHidden/>
+              </w:rPr>
+              <w:tab/>
+            </w:r>
+            <w:r>
+              <w:rPr>
+                <w:noProof/>
+                <w:webHidden/>
+              </w:rPr>
+              <w:fldChar w:fldCharType="begin"/>
+            </w:r>
+            <w:r>
+              <w:rPr>
+                <w:noProof/>
+                <w:webHidden/>
+              </w:rPr>
+              <w:instrText xml:space="preserve"> PAGEREF _Toc181104671 \h </w:instrText>
+            </w:r>
+            <w:r>
+              <w:rPr>
+                <w:noProof/>
+                <w:webHidden/>
+              </w:rPr>
+            </w:r>
+            <w:r>
+              <w:rPr>
+                <w:noProof/>
+                <w:webHidden/>
+              </w:rPr>
+              <w:fldChar w:fldCharType="separate"/>
+            </w:r>
+            <w:r>
+              <w:rPr>
+                <w:noProof/>
+                <w:webHidden/>
+              </w:rPr>
+              <w:t>7</w:t>
+            </w:r>
+            <w:r>
+              <w:rPr>
+                <w:noProof/>
+                <w:webHidden/>
+              </w:rPr>
+              <w:fldChar w:fldCharType="end"/>
+            </w:r>
+          </w:hyperlink>
+        </w:p>
+        <w:p>
+          <w:pPr>
+            <w:pStyle w:val="TOC3"/>
+            <w:tabs>
+              <w:tab w:val="right" w:leader="dot" w:pos="9016"/>
+            </w:tabs>
+            <w:rPr>
+              <w:rFonts w:eastAsiaTheme="minorEastAsia"/>
+              <w:noProof/>
+              <w:sz w:val="24"/>
+              <w:szCs w:val="24"/>
+              <w:lang w:eastAsia="en-GB"/>
+            </w:rPr>
+          </w:pPr>
+          <w:hyperlink w:anchor="_Toc181104672" w:history="1">
+            <w:r>
+              <w:rPr>
+                <w:rStyle w:val="Hyperlink"/>
+                <w:noProof/>
+              </w:rPr>
+              <w:t>References</w:t>
+            </w:r>
+            <w:r>
+              <w:rPr>
+                <w:noProof/>
+                <w:webHidden/>
+              </w:rPr>
+              <w:tab/>
+            </w:r>
+            <w:r>
+              <w:rPr>
+                <w:noProof/>
+                <w:webHidden/>
+              </w:rPr>
+              <w:fldChar w:fldCharType="begin"/>
+            </w:r>
+            <w:r>
+              <w:rPr>
+                <w:noProof/>
+                <w:webHidden/>
+              </w:rPr>
+              <w:instrText xml:space="preserve"> PAGEREF _Toc181104672 \h </w:instrText>
+            </w:r>
+            <w:r>
+              <w:rPr>
+                <w:noProof/>
+                <w:webHidden/>
+              </w:rPr>
+            </w:r>
+            <w:r>
+              <w:rPr>
+                <w:noProof/>
+                <w:webHidden/>
+              </w:rPr>
+              <w:fldChar w:fldCharType="separate"/>
+            </w:r>
+            <w:r>
+              <w:rPr>
+                <w:noProof/>
+                <w:webHidden/>
+              </w:rPr>
+              <w:t>7</w:t>
+            </w:r>
+            <w:r>
+              <w:rPr>
+                <w:noProof/>
+                <w:webHidden/>
+              </w:rPr>
+              <w:fldChar w:fldCharType="end"/>
+            </w:r>
+          </w:hyperlink>
+        </w:p>
+        <w:p>
+          <w:pPr>
+            <w:pStyle w:val="TOC3"/>
+            <w:tabs>
+              <w:tab w:val="right" w:leader="dot" w:pos="9016"/>
+            </w:tabs>
+            <w:rPr>
+              <w:rFonts w:eastAsiaTheme="minorEastAsia"/>
+              <w:noProof/>
+              <w:sz w:val="24"/>
+              <w:szCs w:val="24"/>
+              <w:lang w:eastAsia="en-GB"/>
+            </w:rPr>
+          </w:pPr>
+          <w:hyperlink w:anchor="_Toc181104673" w:history="1">
+            <w:r>
+              <w:rPr>
+                <w:rStyle w:val="Hyperlink"/>
+                <w:noProof/>
+              </w:rPr>
+              <w:t>Actions</w:t>
+            </w:r>
+            <w:r>
+              <w:rPr>
+                <w:noProof/>
+                <w:webHidden/>
+              </w:rPr>
+              <w:tab/>
+            </w:r>
+            <w:r>
+              <w:rPr>
+                <w:noProof/>
+                <w:webHidden/>
+              </w:rPr>
+              <w:fldChar w:fldCharType="begin"/>
+            </w:r>
+            <w:r>
+              <w:rPr>
+                <w:noProof/>
+                <w:webHidden/>
+              </w:rPr>
+              <w:instrText xml:space="preserve"> PAGEREF _Toc181104673 \h </w:instrText>
+            </w:r>
+            <w:r>
+              <w:rPr>
+                <w:noProof/>
+                <w:webHidden/>
+              </w:rPr>
+            </w:r>
+            <w:r>
+              <w:rPr>
+                <w:noProof/>
+                <w:webHidden/>
+              </w:rPr>
+              <w:fldChar w:fldCharType="separate"/>
+            </w:r>
+            <w:r>
+              <w:rPr>
+                <w:noProof/>
+                <w:webHidden/>
+              </w:rPr>
+              <w:t>7</w:t>
+            </w:r>
+            <w:r>
+              <w:rPr>
+                <w:noProof/>
+                <w:webHidden/>
+              </w:rPr>
+              <w:fldChar w:fldCharType="end"/>
+            </w:r>
+          </w:hyperlink>
+        </w:p>
+        <w:p>
+          <w:pPr>
+            <w:pStyle w:val="TOC3"/>
+            <w:tabs>
+              <w:tab w:val="right" w:leader="dot" w:pos="9016"/>
+            </w:tabs>
+            <w:rPr>
+              <w:rFonts w:eastAsiaTheme="minorEastAsia"/>
+              <w:noProof/>
+              <w:sz w:val="24"/>
+              <w:szCs w:val="24"/>
+              <w:lang w:eastAsia="en-GB"/>
+            </w:rPr>
+          </w:pPr>
+          <w:hyperlink w:anchor="_Toc181104674" w:history="1">
+            <w:r>
+              <w:rPr>
+                <w:rStyle w:val="Hyperlink"/>
+                <w:noProof/>
+              </w:rPr>
+              <w:t>Deadlines</w:t>
+            </w:r>
+            <w:r>
+              <w:rPr>
+                <w:noProof/>
+                <w:webHidden/>
+              </w:rPr>
+              <w:tab/>
+            </w:r>
+            <w:r>
+              <w:rPr>
+                <w:noProof/>
+                <w:webHidden/>
+              </w:rPr>
+              <w:fldChar w:fldCharType="begin"/>
+            </w:r>
+            <w:r>
+              <w:rPr>
+                <w:noProof/>
+                <w:webHidden/>
+              </w:rPr>
+              <w:instrText xml:space="preserve"> PAGEREF _Toc181104674 \h </w:instrText>
+            </w:r>
+            <w:r>
+              <w:rPr>
+                <w:noProof/>
+                <w:webHidden/>
+              </w:rPr>
+            </w:r>
+            <w:r>
+              <w:rPr>
+                <w:noProof/>
+                <w:webHidden/>
+              </w:rPr>
+              <w:fldChar w:fldCharType="separate"/>
+            </w:r>
+            <w:r>
+              <w:rPr>
+                <w:noProof/>
+                <w:webHidden/>
+              </w:rPr>
+              <w:t>7</w:t>
             </w:r>
             <w:r>
               <w:rPr>
@@ -1147,7 +2017,7 @@
       </w:pPr>
       <w:bookmarkStart w:id="4" w:name="_Toc178896307"/>
       <w:bookmarkStart w:id="5" w:name="_Toc178896373"/>
-      <w:bookmarkStart w:id="6" w:name="_Toc179729668"/>
+      <w:bookmarkStart w:id="6" w:name="_Toc181104655"/>
       <w:r>
         <w:lastRenderedPageBreak/>
         <w:t>2024-</w:t>
@@ -1712,7 +2582,7 @@
         <w:pStyle w:val="Heading3"/>
       </w:pPr>
       <w:bookmarkStart w:id="7" w:name="_Toc178896308"/>
-      <w:bookmarkStart w:id="8" w:name="_Toc179729669"/>
+      <w:bookmarkStart w:id="8" w:name="_Toc181104656"/>
       <w:r>
         <w:lastRenderedPageBreak/>
         <w:t>References</w:t>
@@ -1725,7 +2595,7 @@
         <w:pStyle w:val="Heading3"/>
       </w:pPr>
       <w:bookmarkStart w:id="9" w:name="_Toc178896309"/>
-      <w:bookmarkStart w:id="10" w:name="_Toc179729670"/>
+      <w:bookmarkStart w:id="10" w:name="_Toc181104657"/>
       <w:r>
         <w:t>Actions</w:t>
       </w:r>
@@ -1749,7 +2619,7 @@
         <w:pStyle w:val="Heading3"/>
       </w:pPr>
       <w:bookmarkStart w:id="11" w:name="_Toc178896310"/>
-      <w:bookmarkStart w:id="12" w:name="_Toc179729671"/>
+      <w:bookmarkStart w:id="12" w:name="_Toc181104658"/>
       <w:r>
         <w:t>Deadlines</w:t>
       </w:r>
@@ -1773,7 +2643,7 @@
       <w:pPr>
         <w:pStyle w:val="Heading1"/>
       </w:pPr>
-      <w:bookmarkStart w:id="13" w:name="_Toc179729672"/>
+      <w:bookmarkStart w:id="13" w:name="_Toc181104659"/>
       <w:r>
         <w:lastRenderedPageBreak/>
         <w:t>2024-</w:t>
@@ -2373,7 +3243,7 @@
       <w:pPr>
         <w:pStyle w:val="Heading3"/>
       </w:pPr>
-      <w:bookmarkStart w:id="14" w:name="_Toc179729673"/>
+      <w:bookmarkStart w:id="14" w:name="_Toc181104660"/>
       <w:r>
         <w:t>References</w:t>
       </w:r>
@@ -2383,7 +3253,7 @@
       <w:pPr>
         <w:pStyle w:val="Heading3"/>
       </w:pPr>
-      <w:bookmarkStart w:id="15" w:name="_Toc179729674"/>
+      <w:bookmarkStart w:id="15" w:name="_Toc181104661"/>
       <w:r>
         <w:t>Actions</w:t>
       </w:r>
@@ -2393,7 +3263,7 @@
       <w:pPr>
         <w:pStyle w:val="Heading3"/>
       </w:pPr>
-      <w:bookmarkStart w:id="16" w:name="_Toc179729675"/>
+      <w:bookmarkStart w:id="16" w:name="_Toc181104662"/>
       <w:r>
         <w:t>Deadlines</w:t>
       </w:r>
@@ -2456,92 +3326,573 @@
       <w:pPr>
         <w:pStyle w:val="Heading1"/>
       </w:pPr>
+      <w:bookmarkStart w:id="17" w:name="_Toc181104663"/>
       <w:r>
         <w:lastRenderedPageBreak/>
         <w:t>2024-10-05 Third meeting</w:t>
       </w:r>
-    </w:p>
-    <w:p>
-      <w:pPr>
-        <w:rPr>
-          <w:rStyle w:val="SubtleReference"/>
-        </w:rPr>
-      </w:pPr>
-      <w:r>
-        <w:rPr>
-          <w:rStyle w:val="SubtleReference"/>
-        </w:rPr>
-        <w:t>Present: Name1, Name2, Name3</w:t>
-      </w:r>
-    </w:p>
-    <w:p>
-      <w:pPr>
-        <w:rPr>
-          <w:rStyle w:val="SubtleReference"/>
-        </w:rPr>
-      </w:pPr>
-      <w:r>
-        <w:rPr>
-          <w:rStyle w:val="SubtleReference"/>
-        </w:rPr>
-        <w:t>Apologies: Name4</w:t>
-      </w:r>
-    </w:p>
-    <w:p>
-      <w:pPr>
-        <w:rPr>
-          <w:rStyle w:val="SubtleReference"/>
-        </w:rPr>
-      </w:pPr>
-      <w:r>
-        <w:rPr>
-          <w:rStyle w:val="SubtleReference"/>
-        </w:rPr>
-        <w:t>Location and time: … at …</w:t>
-      </w:r>
-    </w:p>
-    <w:p>
-      <w:pPr>
-        <w:rPr>
-          <w:rStyle w:val="SubtleReference"/>
-        </w:rPr>
-      </w:pPr>
-      <w:r>
-        <w:rPr>
-          <w:rStyle w:val="SubtleReference"/>
-        </w:rPr>
-        <w:t>Author of minutes: Name 2</w:t>
-      </w:r>
-    </w:p>
-    <w:p>
-      <w:pPr>
-        <w:rPr>
-          <w:rStyle w:val="SubtleReference"/>
-        </w:rPr>
-      </w:pPr>
-    </w:p>
-    <w:p>
-      <w:r>
-        <w:t>Content goes here</w:t>
+      <w:bookmarkEnd w:id="17"/>
+    </w:p>
+    <w:p>
+      <w:pPr>
+        <w:rPr>
+          <w:rStyle w:val="SubtleReference"/>
+        </w:rPr>
+      </w:pPr>
+      <w:r>
+        <w:rPr>
+          <w:rStyle w:val="SubtleReference"/>
+        </w:rPr>
+        <w:t xml:space="preserve">Present: </w:t>
+      </w:r>
+      <w:r>
+        <w:rPr>
+          <w:rStyle w:val="SubtleReference"/>
+          <w:lang w:val="it-IT"/>
+        </w:rPr>
+        <w:t xml:space="preserve">Claudio Vestini, Hani Moussa, </w:t>
+      </w:r>
+      <w:r>
+        <w:rPr>
+          <w:rStyle w:val="SubtleReference"/>
+          <w:lang w:val="it-IT"/>
+        </w:rPr>
+        <w:t>Alex Berresford, Fizza Naqvi</w:t>
+      </w:r>
+    </w:p>
+    <w:p>
+      <w:pPr>
+        <w:rPr>
+          <w:rStyle w:val="SubtleReference"/>
+        </w:rPr>
+      </w:pPr>
+      <w:r>
+        <w:rPr>
+          <w:rStyle w:val="SubtleReference"/>
+        </w:rPr>
+        <w:t xml:space="preserve">Apologies: </w:t>
+      </w:r>
+      <w:r>
+        <w:rPr>
+          <w:rStyle w:val="SubtleReference"/>
+        </w:rPr>
+        <w:t>None</w:t>
+      </w:r>
+    </w:p>
+    <w:p>
+      <w:pPr>
+        <w:rPr>
+          <w:rStyle w:val="SubtleReference"/>
+        </w:rPr>
+      </w:pPr>
+      <w:r>
+        <w:rPr>
+          <w:rStyle w:val="SubtleReference"/>
+        </w:rPr>
+        <w:t xml:space="preserve">Location and </w:t>
+      </w:r>
+      <w:proofErr w:type="spellStart"/>
+      <w:proofErr w:type="gramStart"/>
+      <w:r>
+        <w:rPr>
+          <w:rStyle w:val="SubtleReference"/>
+        </w:rPr>
+        <w:t>time:</w:t>
+      </w:r>
+      <w:r>
+        <w:rPr>
+          <w:rStyle w:val="SubtleReference"/>
+        </w:rPr>
+        <w:t>RSL</w:t>
+      </w:r>
+      <w:proofErr w:type="spellEnd"/>
+      <w:proofErr w:type="gramEnd"/>
+      <w:r>
+        <w:rPr>
+          <w:rStyle w:val="SubtleReference"/>
+        </w:rPr>
+        <w:t xml:space="preserve"> study room 2 </w:t>
+      </w:r>
+      <w:r>
+        <w:rPr>
+          <w:rStyle w:val="SubtleReference"/>
+        </w:rPr>
+        <w:t xml:space="preserve"> at</w:t>
+      </w:r>
+      <w:r>
+        <w:rPr>
+          <w:rStyle w:val="SubtleReference"/>
+        </w:rPr>
+        <w:t xml:space="preserve"> 13:00</w:t>
+      </w:r>
+    </w:p>
+    <w:p>
+      <w:pPr>
+        <w:rPr>
+          <w:rStyle w:val="SubtleReference"/>
+        </w:rPr>
+      </w:pPr>
+      <w:r>
+        <w:rPr>
+          <w:rStyle w:val="SubtleReference"/>
+        </w:rPr>
+        <w:t xml:space="preserve">Author of minutes: </w:t>
+      </w:r>
+      <w:r>
+        <w:rPr>
+          <w:rStyle w:val="SubtleReference"/>
+        </w:rPr>
+        <w:t>Fizza Naqvi</w:t>
+      </w:r>
+    </w:p>
+    <w:p>
+      <w:pPr>
+        <w:rPr>
+          <w:rStyle w:val="SubtleReference"/>
+        </w:rPr>
+      </w:pPr>
+    </w:p>
+    <w:p>
+      <w:pPr>
+        <w:pStyle w:val="ListParagraph"/>
+        <w:numPr>
+          <w:ilvl w:val="0"/>
+          <w:numId w:val="4"/>
+        </w:numPr>
+      </w:pPr>
+      <w:r>
+        <w:t>Discussion on how to get Mendeley working for references</w:t>
+      </w:r>
+    </w:p>
+    <w:p>
+      <w:pPr>
+        <w:pStyle w:val="ListParagraph"/>
+      </w:pPr>
+    </w:p>
+    <w:p>
+      <w:pPr>
+        <w:pStyle w:val="ListParagraph"/>
+        <w:numPr>
+          <w:ilvl w:val="0"/>
+          <w:numId w:val="4"/>
+        </w:numPr>
+      </w:pPr>
+      <w:r>
+        <w:t>Hani’s research: discussion on the different types of sensors that already exist</w:t>
+      </w:r>
+    </w:p>
+    <w:p>
+      <w:pPr>
+        <w:pStyle w:val="ListParagraph"/>
+        <w:numPr>
+          <w:ilvl w:val="1"/>
+          <w:numId w:val="4"/>
+        </w:numPr>
+      </w:pPr>
+      <w:proofErr w:type="spellStart"/>
+      <w:r>
+        <w:t>Accoustic</w:t>
+      </w:r>
+      <w:proofErr w:type="spellEnd"/>
+      <w:r>
+        <w:t xml:space="preserve"> emission sensor</w:t>
+      </w:r>
+    </w:p>
+    <w:p>
+      <w:pPr>
+        <w:pStyle w:val="ListParagraph"/>
+        <w:numPr>
+          <w:ilvl w:val="1"/>
+          <w:numId w:val="4"/>
+        </w:numPr>
+      </w:pPr>
+      <w:r>
+        <w:t xml:space="preserve">Recession sensors (used to measure how thermal protection systems are damaged as they enter the atmosphere); NASA and ESA </w:t>
+      </w:r>
+      <w:proofErr w:type="gramStart"/>
+      <w:r>
+        <w:t>has</w:t>
+      </w:r>
+      <w:proofErr w:type="gramEnd"/>
+      <w:r>
+        <w:t xml:space="preserve"> used this before so there’s lots of information available</w:t>
+      </w:r>
+    </w:p>
+    <w:p>
+      <w:pPr>
+        <w:pStyle w:val="ListParagraph"/>
+        <w:numPr>
+          <w:ilvl w:val="1"/>
+          <w:numId w:val="4"/>
+        </w:numPr>
+      </w:pPr>
+      <w:r>
+        <w:t xml:space="preserve">Look into what we’re </w:t>
+      </w:r>
+      <w:proofErr w:type="gramStart"/>
+      <w:r>
+        <w:t>actually going</w:t>
+      </w:r>
+      <w:proofErr w:type="gramEnd"/>
+      <w:r>
+        <w:t xml:space="preserve"> to measure before deciding on what sensors we should use</w:t>
+      </w:r>
+    </w:p>
+    <w:p>
+      <w:pPr>
+        <w:pStyle w:val="ListParagraph"/>
+        <w:numPr>
+          <w:ilvl w:val="1"/>
+          <w:numId w:val="4"/>
+        </w:numPr>
+      </w:pPr>
+      <w:r>
+        <w:t>Ensure that our experiment cannot be easily conducted on Earth</w:t>
       </w:r>
     </w:p>
     <w:p/>
     <w:p>
       <w:pPr>
+        <w:pStyle w:val="ListParagraph"/>
+        <w:numPr>
+          <w:ilvl w:val="0"/>
+          <w:numId w:val="4"/>
+        </w:numPr>
+      </w:pPr>
+      <w:r>
+        <w:t>Claudio’s research: magnus effect and MPC</w:t>
+      </w:r>
+    </w:p>
+    <w:p>
+      <w:pPr>
+        <w:pStyle w:val="ListParagraph"/>
+        <w:numPr>
+          <w:ilvl w:val="1"/>
+          <w:numId w:val="4"/>
+        </w:numPr>
+      </w:pPr>
+      <w:r>
+        <w:t>Magnus effect at hypersonic speeds works very differently</w:t>
+      </w:r>
+    </w:p>
+    <w:p>
+      <w:pPr>
+        <w:pStyle w:val="ListParagraph"/>
+        <w:numPr>
+          <w:ilvl w:val="1"/>
+          <w:numId w:val="4"/>
+        </w:numPr>
+      </w:pPr>
+      <w:r>
+        <w:t xml:space="preserve">Most research is done on </w:t>
+      </w:r>
+      <w:proofErr w:type="gramStart"/>
+      <w:r>
+        <w:t>sphere’s</w:t>
+      </w:r>
+      <w:proofErr w:type="gramEnd"/>
+      <w:r>
+        <w:t xml:space="preserve"> but calculations might be able to be manipulated to work with a cube</w:t>
+      </w:r>
+    </w:p>
+    <w:p>
+      <w:pPr>
+        <w:pStyle w:val="ListParagraph"/>
+        <w:numPr>
+          <w:ilvl w:val="1"/>
+          <w:numId w:val="4"/>
+        </w:numPr>
+      </w:pPr>
+      <w:r>
+        <w:t>Looking at simulations- the ones that are currently available are limited as it won’t test everything we need</w:t>
+      </w:r>
+    </w:p>
+    <w:p>
+      <w:pPr>
+        <w:pStyle w:val="ListParagraph"/>
+        <w:numPr>
+          <w:ilvl w:val="1"/>
+          <w:numId w:val="4"/>
+        </w:numPr>
+      </w:pPr>
+      <w:r>
+        <w:t>Magnus effect can be tested when we have our CAD models</w:t>
+      </w:r>
+    </w:p>
+    <w:p>
+      <w:pPr>
+        <w:pStyle w:val="ListParagraph"/>
+        <w:numPr>
+          <w:ilvl w:val="1"/>
+          <w:numId w:val="4"/>
+        </w:numPr>
+      </w:pPr>
+      <w:r>
+        <w:t>For control: our main options are cold gas thrusters</w:t>
+      </w:r>
+    </w:p>
+    <w:p>
+      <w:pPr>
+        <w:pStyle w:val="ListParagraph"/>
+        <w:numPr>
+          <w:ilvl w:val="1"/>
+          <w:numId w:val="4"/>
+        </w:numPr>
+      </w:pPr>
+      <w:r>
+        <w:t>Reaction wheels- cheapest, easiest to manufacture, least risk involved but takes up lots of space, quite heavy</w:t>
+      </w:r>
+    </w:p>
+    <w:p>
+      <w:pPr>
+        <w:pStyle w:val="ListParagraph"/>
+        <w:numPr>
+          <w:ilvl w:val="1"/>
+          <w:numId w:val="4"/>
+        </w:numPr>
+      </w:pPr>
+      <w:r>
+        <w:t>other forms of thrust such as hypergolic- mainly used in thrust systems in capsules or small satellites; easy however it’s extremely toxic; slightly more expensive</w:t>
+      </w:r>
+    </w:p>
+    <w:p>
+      <w:pPr>
+        <w:pStyle w:val="ListParagraph"/>
+        <w:numPr>
+          <w:ilvl w:val="1"/>
+          <w:numId w:val="4"/>
+        </w:numPr>
+      </w:pPr>
+      <w:r>
+        <w:t>MPC</w:t>
+      </w:r>
+    </w:p>
+    <w:p>
+      <w:pPr>
+        <w:pStyle w:val="ListParagraph"/>
+        <w:numPr>
+          <w:ilvl w:val="1"/>
+          <w:numId w:val="4"/>
+        </w:numPr>
+      </w:pPr>
+      <w:r>
+        <w:t>Find a company that has architecture already made up for this or make it from scratch</w:t>
+      </w:r>
+    </w:p>
+    <w:p>
+      <w:pPr>
+        <w:pStyle w:val="ListParagraph"/>
+        <w:numPr>
+          <w:ilvl w:val="1"/>
+          <w:numId w:val="4"/>
+        </w:numPr>
+      </w:pPr>
+      <w:r>
+        <w:t>We need 2 separate controllers</w:t>
+      </w:r>
+    </w:p>
+    <w:p/>
+    <w:p>
+      <w:pPr>
+        <w:pStyle w:val="ListParagraph"/>
+        <w:numPr>
+          <w:ilvl w:val="0"/>
+          <w:numId w:val="4"/>
+        </w:numPr>
+      </w:pPr>
+      <w:r>
+        <w:t>Fizza’s research:</w:t>
+      </w:r>
+    </w:p>
+    <w:p>
+      <w:pPr>
+        <w:pStyle w:val="ListParagraph"/>
+        <w:numPr>
+          <w:ilvl w:val="1"/>
+          <w:numId w:val="4"/>
+        </w:numPr>
+      </w:pPr>
+      <w:r>
+        <w:t>Burn up altitude is typically 80-120km but depends on size, mass orientation and material composition</w:t>
+      </w:r>
+    </w:p>
+    <w:p>
+      <w:pPr>
+        <w:pStyle w:val="ListParagraph"/>
+        <w:numPr>
+          <w:ilvl w:val="1"/>
+          <w:numId w:val="4"/>
+        </w:numPr>
+      </w:pPr>
+      <w:r>
+        <w:t xml:space="preserve">Design for Design study- use </w:t>
+      </w:r>
+      <w:proofErr w:type="gramStart"/>
+      <w:r>
+        <w:t>semi controlled</w:t>
+      </w:r>
+      <w:proofErr w:type="gramEnd"/>
+      <w:r>
+        <w:t xml:space="preserve"> re-entry</w:t>
+      </w:r>
+    </w:p>
+    <w:p>
+      <w:pPr>
+        <w:pStyle w:val="ListParagraph"/>
+        <w:numPr>
+          <w:ilvl w:val="1"/>
+          <w:numId w:val="4"/>
+        </w:numPr>
+      </w:pPr>
+      <w:r>
+        <w:t xml:space="preserve">Trajectory model that simulated </w:t>
+      </w:r>
+      <w:proofErr w:type="spellStart"/>
+      <w:r>
+        <w:t>Cubesat</w:t>
+      </w:r>
+      <w:proofErr w:type="spellEnd"/>
+      <w:r>
+        <w:t xml:space="preserve"> re-entry trajectory; lots of assumptions are made on the atmosphere calculations and dynamic calculations</w:t>
+      </w:r>
+    </w:p>
+    <w:p>
+      <w:pPr>
+        <w:pStyle w:val="ListParagraph"/>
+        <w:numPr>
+          <w:ilvl w:val="1"/>
+          <w:numId w:val="4"/>
+        </w:numPr>
+      </w:pPr>
+      <w:r>
+        <w:t xml:space="preserve">Ionospheric impact research- the range at which satellite demise occurs overlaps with the “E region” which reflects </w:t>
+      </w:r>
+      <w:proofErr w:type="spellStart"/>
+      <w:r>
+        <w:t>radiowaves</w:t>
+      </w:r>
+      <w:proofErr w:type="spellEnd"/>
+      <w:r>
+        <w:t xml:space="preserve"> and is essential for long distance communication</w:t>
+      </w:r>
+    </w:p>
+    <w:p>
+      <w:pPr>
+        <w:pStyle w:val="ListParagraph"/>
+        <w:numPr>
+          <w:ilvl w:val="1"/>
+          <w:numId w:val="4"/>
+        </w:numPr>
+      </w:pPr>
+      <w:r>
+        <w:lastRenderedPageBreak/>
+        <w:t xml:space="preserve">Could monitor atmospheric composition changes because materials from the </w:t>
+      </w:r>
+      <w:proofErr w:type="spellStart"/>
+      <w:r>
+        <w:t>cubesat</w:t>
+      </w:r>
+      <w:proofErr w:type="spellEnd"/>
+      <w:r>
+        <w:t xml:space="preserve"> could remain in the ionosphere temporarily- use spectrometers to detect the wavelengths and see how the different material affects the ionosphere composition, therefore radio wave reflection and </w:t>
+      </w:r>
+      <w:proofErr w:type="gramStart"/>
+      <w:r>
+        <w:t>long distance</w:t>
+      </w:r>
+      <w:proofErr w:type="gramEnd"/>
+      <w:r>
+        <w:t xml:space="preserve"> communication</w:t>
+      </w:r>
+    </w:p>
+    <w:p>
+      <w:pPr>
+        <w:pStyle w:val="ListParagraph"/>
+      </w:pPr>
+    </w:p>
+    <w:p>
+      <w:pPr>
+        <w:pStyle w:val="ListParagraph"/>
+        <w:numPr>
+          <w:ilvl w:val="0"/>
+          <w:numId w:val="4"/>
+        </w:numPr>
+      </w:pPr>
+      <w:r>
+        <w:t>Alex’s research:</w:t>
+      </w:r>
+    </w:p>
+    <w:p>
+      <w:pPr>
+        <w:pStyle w:val="ListParagraph"/>
+        <w:numPr>
+          <w:ilvl w:val="1"/>
+          <w:numId w:val="4"/>
+        </w:numPr>
+      </w:pPr>
+      <w:r>
+        <w:t xml:space="preserve">NASA has info on different possible </w:t>
+      </w:r>
+      <w:proofErr w:type="spellStart"/>
+      <w:r>
+        <w:t>cubesat</w:t>
+      </w:r>
+      <w:proofErr w:type="spellEnd"/>
+      <w:r>
+        <w:t xml:space="preserve"> sizes- we want to do a 1U size due to how easy the geometry is, but we could expand greater if needed</w:t>
+      </w:r>
+    </w:p>
+    <w:p>
+      <w:pPr>
+        <w:pStyle w:val="ListParagraph"/>
+        <w:numPr>
+          <w:ilvl w:val="1"/>
+          <w:numId w:val="4"/>
+        </w:numPr>
+      </w:pPr>
+      <w:proofErr w:type="spellStart"/>
+      <w:r>
+        <w:t>Endurosat</w:t>
+      </w:r>
+      <w:proofErr w:type="spellEnd"/>
+      <w:r>
+        <w:t>- cost calculator; limited to a 1.5U platform</w:t>
+      </w:r>
+    </w:p>
+    <w:p/>
+    <w:p>
+      <w:pPr>
         <w:pStyle w:val="Heading3"/>
       </w:pPr>
+      <w:bookmarkStart w:id="18" w:name="_Toc181104664"/>
       <w:r>
         <w:t>References</w:t>
       </w:r>
+      <w:bookmarkEnd w:id="18"/>
     </w:p>
     <w:p>
       <w:pPr>
         <w:pStyle w:val="Heading3"/>
       </w:pPr>
+      <w:bookmarkStart w:id="19" w:name="_Toc181104665"/>
       <w:r>
         <w:t>Actions</w:t>
       </w:r>
-    </w:p>
+      <w:bookmarkEnd w:id="19"/>
+    </w:p>
+    <w:p>
+      <w:pPr>
+        <w:pStyle w:val="ListParagraph"/>
+        <w:numPr>
+          <w:ilvl w:val="0"/>
+          <w:numId w:val="5"/>
+        </w:numPr>
+      </w:pPr>
+      <w:r>
+        <w:t>Ask Tobias about what data would be good for our measurements</w:t>
+      </w:r>
+    </w:p>
+    <w:p/>
     <w:p>
       <w:pPr>
         <w:pStyle w:val="Heading3"/>
@@ -2549,9 +3900,11 @@
           <w:rStyle w:val="SubtleReference"/>
         </w:rPr>
       </w:pPr>
+      <w:bookmarkStart w:id="20" w:name="_Toc181104666"/>
       <w:r>
         <w:t>Deadlines</w:t>
       </w:r>
+      <w:bookmarkEnd w:id="20"/>
     </w:p>
     <w:p>
       <w:pPr>
@@ -2573,10 +3926,12 @@
       <w:pPr>
         <w:pStyle w:val="Heading1"/>
       </w:pPr>
+      <w:bookmarkStart w:id="21" w:name="_Toc181104667"/>
       <w:r>
         <w:lastRenderedPageBreak/>
         <w:t>2024-10-05 Fourth meeting</w:t>
       </w:r>
+      <w:bookmarkEnd w:id="21"/>
     </w:p>
     <w:p>
       <w:pPr>
@@ -2647,17 +4002,21 @@
       <w:pPr>
         <w:pStyle w:val="Heading3"/>
       </w:pPr>
+      <w:bookmarkStart w:id="22" w:name="_Toc181104668"/>
       <w:r>
         <w:t>References</w:t>
       </w:r>
+      <w:bookmarkEnd w:id="22"/>
     </w:p>
     <w:p>
       <w:pPr>
         <w:pStyle w:val="Heading3"/>
       </w:pPr>
+      <w:bookmarkStart w:id="23" w:name="_Toc181104669"/>
       <w:r>
         <w:t>Actions</w:t>
       </w:r>
+      <w:bookmarkEnd w:id="23"/>
     </w:p>
     <w:p>
       <w:pPr>
@@ -2666,9 +4025,11 @@
           <w:rStyle w:val="SubtleReference"/>
         </w:rPr>
       </w:pPr>
+      <w:bookmarkStart w:id="24" w:name="_Toc181104670"/>
       <w:r>
         <w:t>Deadlines</w:t>
       </w:r>
+      <w:bookmarkEnd w:id="24"/>
     </w:p>
     <w:p>
       <w:pPr>
@@ -2690,10 +4051,12 @@
       <w:pPr>
         <w:pStyle w:val="Heading1"/>
       </w:pPr>
+      <w:bookmarkStart w:id="25" w:name="_Toc181104671"/>
       <w:r>
         <w:lastRenderedPageBreak/>
         <w:t>2024-10-05 Fifth meeting</w:t>
       </w:r>
+      <w:bookmarkEnd w:id="25"/>
     </w:p>
     <w:p>
       <w:pPr>
@@ -2764,17 +4127,21 @@
       <w:pPr>
         <w:pStyle w:val="Heading3"/>
       </w:pPr>
+      <w:bookmarkStart w:id="26" w:name="_Toc181104672"/>
       <w:r>
         <w:t>References</w:t>
       </w:r>
+      <w:bookmarkEnd w:id="26"/>
     </w:p>
     <w:p>
       <w:pPr>
         <w:pStyle w:val="Heading3"/>
       </w:pPr>
+      <w:bookmarkStart w:id="27" w:name="_Toc181104673"/>
       <w:r>
         <w:t>Actions</w:t>
       </w:r>
+      <w:bookmarkEnd w:id="27"/>
     </w:p>
     <w:p>
       <w:pPr>
@@ -2783,9 +4150,11 @@
           <w:rStyle w:val="SubtleReference"/>
         </w:rPr>
       </w:pPr>
+      <w:bookmarkStart w:id="28" w:name="_Toc181104674"/>
       <w:r>
         <w:t>Deadlines</w:t>
       </w:r>
+      <w:bookmarkEnd w:id="28"/>
     </w:p>
     <w:p>
       <w:pPr>
@@ -3168,7 +4537,7 @@
         <w:rFonts w:ascii="Symbol" w:hAnsi="Symbol" w:hint="default"/>
       </w:rPr>
     </w:lvl>
-    <w:lvl w:ilvl="1" w:tplc="08090003" w:tentative="1">
+    <w:lvl w:ilvl="1" w:tplc="08090003">
       <w:start w:val="1"/>
       <w:numFmt w:val="bullet"/>
       <w:lvlText w:val="o"/>
@@ -3464,6 +4833,119 @@
       </w:pPr>
     </w:lvl>
   </w:abstractNum>
+  <w:abstractNum w:abstractNumId="4" w15:restartNumberingAfterBreak="0">
+    <w:nsid w:val="721E3C90"/>
+    <w:multiLevelType w:val="hybridMultilevel"/>
+    <w:tmpl w:val="66B6B9AA"/>
+    <w:lvl w:ilvl="0" w:tplc="08090001">
+      <w:start w:val="1"/>
+      <w:numFmt w:val="bullet"/>
+      <w:lvlText w:val=""/>
+      <w:lvlJc w:val="left"/>
+      <w:pPr>
+        <w:ind w:left="720" w:hanging="360"/>
+      </w:pPr>
+      <w:rPr>
+        <w:rFonts w:ascii="Symbol" w:hAnsi="Symbol" w:hint="default"/>
+      </w:rPr>
+    </w:lvl>
+    <w:lvl w:ilvl="1" w:tplc="08090003" w:tentative="1">
+      <w:start w:val="1"/>
+      <w:numFmt w:val="bullet"/>
+      <w:lvlText w:val="o"/>
+      <w:lvlJc w:val="left"/>
+      <w:pPr>
+        <w:ind w:left="1440" w:hanging="360"/>
+      </w:pPr>
+      <w:rPr>
+        <w:rFonts w:ascii="Courier New" w:hAnsi="Courier New" w:cs="Courier New" w:hint="default"/>
+      </w:rPr>
+    </w:lvl>
+    <w:lvl w:ilvl="2" w:tplc="08090005" w:tentative="1">
+      <w:start w:val="1"/>
+      <w:numFmt w:val="bullet"/>
+      <w:lvlText w:val=""/>
+      <w:lvlJc w:val="left"/>
+      <w:pPr>
+        <w:ind w:left="2160" w:hanging="360"/>
+      </w:pPr>
+      <w:rPr>
+        <w:rFonts w:ascii="Wingdings" w:hAnsi="Wingdings" w:hint="default"/>
+      </w:rPr>
+    </w:lvl>
+    <w:lvl w:ilvl="3" w:tplc="08090001" w:tentative="1">
+      <w:start w:val="1"/>
+      <w:numFmt w:val="bullet"/>
+      <w:lvlText w:val=""/>
+      <w:lvlJc w:val="left"/>
+      <w:pPr>
+        <w:ind w:left="2880" w:hanging="360"/>
+      </w:pPr>
+      <w:rPr>
+        <w:rFonts w:ascii="Symbol" w:hAnsi="Symbol" w:hint="default"/>
+      </w:rPr>
+    </w:lvl>
+    <w:lvl w:ilvl="4" w:tplc="08090003" w:tentative="1">
+      <w:start w:val="1"/>
+      <w:numFmt w:val="bullet"/>
+      <w:lvlText w:val="o"/>
+      <w:lvlJc w:val="left"/>
+      <w:pPr>
+        <w:ind w:left="3600" w:hanging="360"/>
+      </w:pPr>
+      <w:rPr>
+        <w:rFonts w:ascii="Courier New" w:hAnsi="Courier New" w:cs="Courier New" w:hint="default"/>
+      </w:rPr>
+    </w:lvl>
+    <w:lvl w:ilvl="5" w:tplc="08090005" w:tentative="1">
+      <w:start w:val="1"/>
+      <w:numFmt w:val="bullet"/>
+      <w:lvlText w:val=""/>
+      <w:lvlJc w:val="left"/>
+      <w:pPr>
+        <w:ind w:left="4320" w:hanging="360"/>
+      </w:pPr>
+      <w:rPr>
+        <w:rFonts w:ascii="Wingdings" w:hAnsi="Wingdings" w:hint="default"/>
+      </w:rPr>
+    </w:lvl>
+    <w:lvl w:ilvl="6" w:tplc="08090001" w:tentative="1">
+      <w:start w:val="1"/>
+      <w:numFmt w:val="bullet"/>
+      <w:lvlText w:val=""/>
+      <w:lvlJc w:val="left"/>
+      <w:pPr>
+        <w:ind w:left="5040" w:hanging="360"/>
+      </w:pPr>
+      <w:rPr>
+        <w:rFonts w:ascii="Symbol" w:hAnsi="Symbol" w:hint="default"/>
+      </w:rPr>
+    </w:lvl>
+    <w:lvl w:ilvl="7" w:tplc="08090003" w:tentative="1">
+      <w:start w:val="1"/>
+      <w:numFmt w:val="bullet"/>
+      <w:lvlText w:val="o"/>
+      <w:lvlJc w:val="left"/>
+      <w:pPr>
+        <w:ind w:left="5760" w:hanging="360"/>
+      </w:pPr>
+      <w:rPr>
+        <w:rFonts w:ascii="Courier New" w:hAnsi="Courier New" w:cs="Courier New" w:hint="default"/>
+      </w:rPr>
+    </w:lvl>
+    <w:lvl w:ilvl="8" w:tplc="08090005" w:tentative="1">
+      <w:start w:val="1"/>
+      <w:numFmt w:val="bullet"/>
+      <w:lvlText w:val=""/>
+      <w:lvlJc w:val="left"/>
+      <w:pPr>
+        <w:ind w:left="6480" w:hanging="360"/>
+      </w:pPr>
+      <w:rPr>
+        <w:rFonts w:ascii="Wingdings" w:hAnsi="Wingdings" w:hint="default"/>
+      </w:rPr>
+    </w:lvl>
+  </w:abstractNum>
   <w:num w:numId="1" w16cid:durableId="1709986352">
     <w:abstractNumId w:val="2"/>
   </w:num>
@@ -3475,6 +4957,9 @@
   </w:num>
   <w:num w:numId="4" w16cid:durableId="2086755334">
     <w:abstractNumId w:val="1"/>
+  </w:num>
+  <w:num w:numId="5" w16cid:durableId="122313235">
+    <w:abstractNumId w:val="4"/>
   </w:num>
 </w:numbering>
 </file>

</xml_diff>

<commit_message>
Updated logbook - Alex
</commit_message>
<xml_diff>
--- a/Alex/Logbook - AlexBerresford.docx
+++ b/Alex/Logbook - AlexBerresford.docx
@@ -62,17 +62,14 @@
       <w:bookmarkEnd w:id="1"/>
     </w:p>
     <w:p>
-      <w:pPr>
-        <w:rPr>
-          <w:lang w:val="it-IT"/>
-        </w:rPr>
-      </w:pPr>
-      <w:r>
-        <w:rPr>
-          <w:lang w:val="it-IT"/>
-        </w:rPr>
-        <w:t>Claudio Vestini</w:t>
-      </w:r>
+      <w:r>
+        <w:t xml:space="preserve">Claudio </w:t>
+      </w:r>
+      <w:proofErr w:type="spellStart"/>
+      <w:r>
+        <w:t>Vestini</w:t>
+      </w:r>
+      <w:proofErr w:type="spellEnd"/>
     </w:p>
     <w:p>
       <w:r>
@@ -2042,48 +2039,49 @@
       <w:pPr>
         <w:rPr>
           <w:rStyle w:val="SubtleReference"/>
-          <w:lang w:val="it-IT"/>
-        </w:rPr>
-      </w:pPr>
-      <w:r>
-        <w:rPr>
-          <w:rStyle w:val="SubtleReference"/>
-          <w:lang w:val="it-IT"/>
+        </w:rPr>
+      </w:pPr>
+      <w:r>
+        <w:rPr>
+          <w:rStyle w:val="SubtleReference"/>
         </w:rPr>
         <w:t xml:space="preserve">Present: </w:t>
       </w:r>
       <w:r>
         <w:rPr>
           <w:rStyle w:val="SubtleReference"/>
-          <w:lang w:val="it-IT"/>
-        </w:rPr>
-        <w:t>Claudio Vestini</w:t>
-      </w:r>
-      <w:r>
-        <w:rPr>
-          <w:rStyle w:val="SubtleReference"/>
-          <w:lang w:val="it-IT"/>
+        </w:rPr>
+        <w:t xml:space="preserve">Claudio </w:t>
+      </w:r>
+      <w:proofErr w:type="spellStart"/>
+      <w:r>
+        <w:rPr>
+          <w:rStyle w:val="SubtleReference"/>
+        </w:rPr>
+        <w:t>Vestini</w:t>
+      </w:r>
+      <w:proofErr w:type="spellEnd"/>
+      <w:r>
+        <w:rPr>
+          <w:rStyle w:val="SubtleReference"/>
         </w:rPr>
         <w:t>,</w:t>
       </w:r>
       <w:r>
         <w:rPr>
           <w:rStyle w:val="SubtleReference"/>
-          <w:lang w:val="it-IT"/>
         </w:rPr>
         <w:t xml:space="preserve"> Hani Moussa</w:t>
       </w:r>
       <w:r>
         <w:rPr>
           <w:rStyle w:val="SubtleReference"/>
-          <w:lang w:val="it-IT"/>
         </w:rPr>
         <w:t xml:space="preserve">, </w:t>
       </w:r>
       <w:r>
         <w:rPr>
           <w:rStyle w:val="SubtleReference"/>
-          <w:lang w:val="it-IT"/>
         </w:rPr>
         <w:t>Alex Berresford, Fizza Naqvi</w:t>
       </w:r>
@@ -2666,17 +2664,20 @@
       <w:pPr>
         <w:rPr>
           <w:rStyle w:val="SubtleReference"/>
-        </w:rPr>
-      </w:pPr>
-      <w:r>
-        <w:rPr>
-          <w:rStyle w:val="SubtleReference"/>
+          <w:lang w:val="it-IT"/>
+        </w:rPr>
+      </w:pPr>
+      <w:r>
+        <w:rPr>
+          <w:rStyle w:val="SubtleReference"/>
+          <w:lang w:val="it-IT"/>
         </w:rPr>
         <w:t xml:space="preserve">Present: </w:t>
       </w:r>
       <w:r>
         <w:rPr>
           <w:rStyle w:val="SubtleReference"/>
+          <w:lang w:val="it-IT"/>
         </w:rPr>
         <w:t>Alex, Claudio, Hani, Fizza, Tobias (Supervisor)</w:t>
       </w:r>
@@ -3348,16 +3349,22 @@
       <w:r>
         <w:rPr>
           <w:rStyle w:val="SubtleReference"/>
-          <w:lang w:val="it-IT"/>
-        </w:rPr>
-        <w:t xml:space="preserve">Claudio Vestini, Hani Moussa, </w:t>
-      </w:r>
-      <w:r>
-        <w:rPr>
-          <w:rStyle w:val="SubtleReference"/>
-          <w:lang w:val="it-IT"/>
-        </w:rPr>
-        <w:t>Alex Berresford, Fizza Naqvi</w:t>
+        </w:rPr>
+        <w:t xml:space="preserve">Claudio </w:t>
+      </w:r>
+      <w:proofErr w:type="spellStart"/>
+      <w:r>
+        <w:rPr>
+          <w:rStyle w:val="SubtleReference"/>
+        </w:rPr>
+        <w:t>Vestini</w:t>
+      </w:r>
+      <w:proofErr w:type="spellEnd"/>
+      <w:r>
+        <w:rPr>
+          <w:rStyle w:val="SubtleReference"/>
+        </w:rPr>
+        <w:t>, Hani Moussa, Alex Berresford, Fizza Naqvi</w:t>
       </w:r>
     </w:p>
     <w:p>
@@ -3905,6 +3912,726 @@
         <w:t>Deadlines</w:t>
       </w:r>
       <w:bookmarkEnd w:id="20"/>
+    </w:p>
+    <w:p>
+      <w:pPr>
+        <w:rPr>
+          <w:rStyle w:val="SubtleReference"/>
+        </w:rPr>
+      </w:pPr>
+      <w:r>
+        <w:rPr>
+          <w:rStyle w:val="SubtleReference"/>
+        </w:rPr>
+        <w:br w:type="page"/>
+      </w:r>
+    </w:p>
+    <w:p>
+      <w:pPr>
+        <w:pStyle w:val="Heading1"/>
+      </w:pPr>
+      <w:bookmarkStart w:id="21" w:name="_Toc181104402"/>
+      <w:r>
+        <w:lastRenderedPageBreak/>
+        <w:t>2024-10-29 Fourth meeting</w:t>
+      </w:r>
+      <w:bookmarkEnd w:id="21"/>
+    </w:p>
+    <w:p>
+      <w:pPr>
+        <w:rPr>
+          <w:rStyle w:val="SubtleReference"/>
+        </w:rPr>
+      </w:pPr>
+      <w:r>
+        <w:rPr>
+          <w:rStyle w:val="SubtleReference"/>
+        </w:rPr>
+        <w:t xml:space="preserve">Present: </w:t>
+      </w:r>
+      <w:r>
+        <w:rPr>
+          <w:rStyle w:val="SubtleReference"/>
+        </w:rPr>
+        <w:t>Alex, Claudio, Hani, Fizza, Luke (Supervisor)</w:t>
+      </w:r>
+    </w:p>
+    <w:p>
+      <w:pPr>
+        <w:rPr>
+          <w:rStyle w:val="SubtleReference"/>
+        </w:rPr>
+      </w:pPr>
+      <w:r>
+        <w:rPr>
+          <w:rStyle w:val="SubtleReference"/>
+        </w:rPr>
+        <w:t xml:space="preserve">Apologies: </w:t>
+      </w:r>
+      <w:r>
+        <w:rPr>
+          <w:rStyle w:val="SubtleReference"/>
+        </w:rPr>
+        <w:t>None</w:t>
+      </w:r>
+    </w:p>
+    <w:p>
+      <w:pPr>
+        <w:rPr>
+          <w:rStyle w:val="SubtleReference"/>
+        </w:rPr>
+      </w:pPr>
+      <w:r>
+        <w:rPr>
+          <w:rStyle w:val="SubtleReference"/>
+        </w:rPr>
+        <w:t>Location and time:</w:t>
+      </w:r>
+      <w:r>
+        <w:rPr>
+          <w:rStyle w:val="SubtleReference"/>
+        </w:rPr>
+        <w:t>LR7</w:t>
+      </w:r>
+      <w:r>
+        <w:rPr>
+          <w:rStyle w:val="SubtleReference"/>
+        </w:rPr>
+        <w:t xml:space="preserve"> at</w:t>
+      </w:r>
+      <w:r>
+        <w:rPr>
+          <w:rStyle w:val="SubtleReference"/>
+        </w:rPr>
+        <w:t xml:space="preserve"> 2:00pm</w:t>
+      </w:r>
+    </w:p>
+    <w:p>
+      <w:pPr>
+        <w:rPr>
+          <w:rStyle w:val="SubtleReference"/>
+        </w:rPr>
+      </w:pPr>
+      <w:r>
+        <w:rPr>
+          <w:rStyle w:val="SubtleReference"/>
+        </w:rPr>
+        <w:t xml:space="preserve">Author of minutes: </w:t>
+      </w:r>
+      <w:r>
+        <w:rPr>
+          <w:rStyle w:val="SubtleReference"/>
+        </w:rPr>
+        <w:t>Hani Moussa</w:t>
+      </w:r>
+    </w:p>
+    <w:p>
+      <w:pPr>
+        <w:rPr>
+          <w:rStyle w:val="SubtleReference"/>
+        </w:rPr>
+      </w:pPr>
+    </w:p>
+    <w:p>
+      <w:pPr>
+        <w:pStyle w:val="ListParagraph"/>
+        <w:numPr>
+          <w:ilvl w:val="0"/>
+          <w:numId w:val="5"/>
+        </w:numPr>
+      </w:pPr>
+      <w:r>
+        <w:t>Discussion of mission (material testing for hypersonic re-entry)</w:t>
+      </w:r>
+    </w:p>
+    <w:p>
+      <w:pPr>
+        <w:pStyle w:val="ListParagraph"/>
+        <w:numPr>
+          <w:ilvl w:val="1"/>
+          <w:numId w:val="5"/>
+        </w:numPr>
+      </w:pPr>
+      <w:r>
+        <w:t>Recession sensors/Acoustic emission sensors</w:t>
+      </w:r>
+    </w:p>
+    <w:p>
+      <w:pPr>
+        <w:pStyle w:val="ListParagraph"/>
+        <w:numPr>
+          <w:ilvl w:val="1"/>
+          <w:numId w:val="5"/>
+        </w:numPr>
+      </w:pPr>
+      <w:r>
+        <w:t>Experimental use of sensors is viable if well-researched</w:t>
+      </w:r>
+    </w:p>
+    <w:p>
+      <w:pPr>
+        <w:pStyle w:val="ListParagraph"/>
+        <w:numPr>
+          <w:ilvl w:val="1"/>
+          <w:numId w:val="5"/>
+        </w:numPr>
+      </w:pPr>
+      <w:r>
+        <w:t>Acoustic environment information could be researched</w:t>
+      </w:r>
+    </w:p>
+    <w:p>
+      <w:pPr>
+        <w:pStyle w:val="ListParagraph"/>
+        <w:numPr>
+          <w:ilvl w:val="0"/>
+          <w:numId w:val="5"/>
+        </w:numPr>
+      </w:pPr>
+      <w:r>
+        <w:t>Thrust for deorbit</w:t>
+      </w:r>
+    </w:p>
+    <w:p>
+      <w:pPr>
+        <w:pStyle w:val="ListParagraph"/>
+        <w:numPr>
+          <w:ilvl w:val="1"/>
+          <w:numId w:val="5"/>
+        </w:numPr>
+      </w:pPr>
+      <w:r>
+        <w:t>Low orbits will be brought in by drag</w:t>
+      </w:r>
+    </w:p>
+    <w:p>
+      <w:pPr>
+        <w:pStyle w:val="ListParagraph"/>
+        <w:numPr>
+          <w:ilvl w:val="1"/>
+          <w:numId w:val="5"/>
+        </w:numPr>
+      </w:pPr>
+      <w:r>
+        <w:t>Active re-entry is likely more practical</w:t>
+      </w:r>
+    </w:p>
+    <w:p>
+      <w:pPr>
+        <w:pStyle w:val="ListParagraph"/>
+        <w:numPr>
+          <w:ilvl w:val="1"/>
+          <w:numId w:val="5"/>
+        </w:numPr>
+      </w:pPr>
+      <w:r>
+        <w:t>Consider price/how well-established each technology for thrust is</w:t>
+      </w:r>
+    </w:p>
+    <w:p>
+      <w:pPr>
+        <w:pStyle w:val="ListParagraph"/>
+        <w:numPr>
+          <w:ilvl w:val="2"/>
+          <w:numId w:val="5"/>
+        </w:numPr>
+      </w:pPr>
+      <w:r>
+        <w:t>Ion thrusters are for longer missions</w:t>
+      </w:r>
+    </w:p>
+    <w:p>
+      <w:pPr>
+        <w:pStyle w:val="ListParagraph"/>
+        <w:numPr>
+          <w:ilvl w:val="2"/>
+          <w:numId w:val="5"/>
+        </w:numPr>
+      </w:pPr>
+      <w:r>
+        <w:t>Cold gas thrusters may be more practical/cheaper</w:t>
+      </w:r>
+    </w:p>
+    <w:p>
+      <w:pPr>
+        <w:pStyle w:val="ListParagraph"/>
+        <w:numPr>
+          <w:ilvl w:val="0"/>
+          <w:numId w:val="5"/>
+        </w:numPr>
+      </w:pPr>
+      <w:r>
+        <w:t>Launch Service Provider</w:t>
+      </w:r>
+    </w:p>
+    <w:p>
+      <w:pPr>
+        <w:pStyle w:val="ListParagraph"/>
+        <w:numPr>
+          <w:ilvl w:val="1"/>
+          <w:numId w:val="5"/>
+        </w:numPr>
+      </w:pPr>
+      <w:r>
+        <w:t>Can get in touch with providers/external companies/physics department</w:t>
+      </w:r>
+    </w:p>
+    <w:p>
+      <w:pPr>
+        <w:pStyle w:val="ListParagraph"/>
+        <w:numPr>
+          <w:ilvl w:val="2"/>
+          <w:numId w:val="5"/>
+        </w:numPr>
+      </w:pPr>
+      <w:r>
+        <w:t>Be upfront and professional</w:t>
+      </w:r>
+    </w:p>
+    <w:p>
+      <w:pPr>
+        <w:pStyle w:val="ListParagraph"/>
+        <w:numPr>
+          <w:ilvl w:val="2"/>
+          <w:numId w:val="5"/>
+        </w:numPr>
+      </w:pPr>
+      <w:r>
+        <w:t>Can get basic information on launch costs</w:t>
+      </w:r>
+    </w:p>
+    <w:p>
+      <w:pPr>
+        <w:pStyle w:val="ListParagraph"/>
+        <w:numPr>
+          <w:ilvl w:val="1"/>
+          <w:numId w:val="5"/>
+        </w:numPr>
+      </w:pPr>
+      <w:r>
+        <w:t>Materials not easily comparable between companies</w:t>
+      </w:r>
+    </w:p>
+    <w:p>
+      <w:pPr>
+        <w:pStyle w:val="ListParagraph"/>
+        <w:numPr>
+          <w:ilvl w:val="0"/>
+          <w:numId w:val="5"/>
+        </w:numPr>
+      </w:pPr>
+      <w:r>
+        <w:t>Model Predictive Control</w:t>
+      </w:r>
+    </w:p>
+    <w:p>
+      <w:pPr>
+        <w:pStyle w:val="ListParagraph"/>
+        <w:numPr>
+          <w:ilvl w:val="1"/>
+          <w:numId w:val="5"/>
+        </w:numPr>
+      </w:pPr>
+      <w:r>
+        <w:t>Model needed for cube tumbling into atmosphere</w:t>
+      </w:r>
+    </w:p>
+    <w:p>
+      <w:pPr>
+        <w:pStyle w:val="ListParagraph"/>
+        <w:numPr>
+          <w:ilvl w:val="1"/>
+          <w:numId w:val="5"/>
+        </w:numPr>
+      </w:pPr>
+      <w:r>
+        <w:t>Relation to materials testing</w:t>
+      </w:r>
+    </w:p>
+    <w:p>
+      <w:pPr>
+        <w:pStyle w:val="ListParagraph"/>
+        <w:numPr>
+          <w:ilvl w:val="2"/>
+          <w:numId w:val="5"/>
+        </w:numPr>
+      </w:pPr>
+      <w:r>
+        <w:t>Initial idea - even tumbling on all sides</w:t>
+      </w:r>
+    </w:p>
+    <w:p>
+      <w:pPr>
+        <w:pStyle w:val="ListParagraph"/>
+        <w:numPr>
+          <w:ilvl w:val="2"/>
+          <w:numId w:val="5"/>
+        </w:numPr>
+      </w:pPr>
+      <w:r>
+        <w:t>Speed of trajectory/speed of tumbling need to be considered relatively</w:t>
+      </w:r>
+    </w:p>
+    <w:p>
+      <w:pPr>
+        <w:pStyle w:val="ListParagraph"/>
+        <w:numPr>
+          <w:ilvl w:val="0"/>
+          <w:numId w:val="5"/>
+        </w:numPr>
+      </w:pPr>
+      <w:r>
+        <w:t>Possible secondary mission objectives</w:t>
+      </w:r>
+    </w:p>
+    <w:p>
+      <w:pPr>
+        <w:pStyle w:val="ListParagraph"/>
+        <w:numPr>
+          <w:ilvl w:val="1"/>
+          <w:numId w:val="5"/>
+        </w:numPr>
+      </w:pPr>
+      <w:r>
+        <w:t>Magnus effect in orbit</w:t>
+      </w:r>
+    </w:p>
+    <w:p>
+      <w:pPr>
+        <w:pStyle w:val="ListParagraph"/>
+        <w:numPr>
+          <w:ilvl w:val="1"/>
+          <w:numId w:val="5"/>
+        </w:numPr>
+      </w:pPr>
+      <w:r>
+        <w:t>Ionosphere experimentation</w:t>
+      </w:r>
+    </w:p>
+    <w:p>
+      <w:pPr>
+        <w:pStyle w:val="ListParagraph"/>
+        <w:numPr>
+          <w:ilvl w:val="2"/>
+          <w:numId w:val="5"/>
+        </w:numPr>
+      </w:pPr>
+      <w:r>
+        <w:t xml:space="preserve">Difficult to measure through the atmosphere </w:t>
+      </w:r>
+    </w:p>
+    <w:p>
+      <w:pPr>
+        <w:pStyle w:val="ListParagraph"/>
+        <w:numPr>
+          <w:ilvl w:val="2"/>
+          <w:numId w:val="5"/>
+        </w:numPr>
+      </w:pPr>
+      <w:r>
+        <w:t>Good to look at environmental effects of satellite demise</w:t>
+      </w:r>
+    </w:p>
+    <w:p>
+      <w:pPr>
+        <w:pStyle w:val="ListParagraph"/>
+        <w:numPr>
+          <w:ilvl w:val="0"/>
+          <w:numId w:val="5"/>
+        </w:numPr>
+      </w:pPr>
+      <w:r>
+        <w:t xml:space="preserve">Transmitting data </w:t>
+      </w:r>
+    </w:p>
+    <w:p>
+      <w:pPr>
+        <w:pStyle w:val="ListParagraph"/>
+        <w:numPr>
+          <w:ilvl w:val="1"/>
+          <w:numId w:val="5"/>
+        </w:numPr>
+      </w:pPr>
+      <w:r>
+        <w:t>Blackbox/Comms system options</w:t>
+      </w:r>
+    </w:p>
+    <w:p>
+      <w:pPr>
+        <w:pStyle w:val="ListParagraph"/>
+        <w:numPr>
+          <w:ilvl w:val="1"/>
+          <w:numId w:val="5"/>
+        </w:numPr>
+      </w:pPr>
+      <w:r>
+        <w:t>Formalise choice process/create spreadsheet and compare qualities</w:t>
+      </w:r>
+    </w:p>
+    <w:p>
+      <w:pPr>
+        <w:pStyle w:val="ListParagraph"/>
+        <w:numPr>
+          <w:ilvl w:val="2"/>
+          <w:numId w:val="5"/>
+        </w:numPr>
+      </w:pPr>
+      <w:r>
+        <w:t>Quantity</w:t>
+      </w:r>
+      <w:r>
+        <w:t xml:space="preserve"> of data</w:t>
+      </w:r>
+    </w:p>
+    <w:p>
+      <w:pPr>
+        <w:pStyle w:val="ListParagraph"/>
+        <w:numPr>
+          <w:ilvl w:val="2"/>
+          <w:numId w:val="5"/>
+        </w:numPr>
+      </w:pPr>
+      <w:r>
+        <w:t>Rate of data</w:t>
+      </w:r>
+    </w:p>
+    <w:p>
+      <w:pPr>
+        <w:pStyle w:val="ListParagraph"/>
+        <w:numPr>
+          <w:ilvl w:val="2"/>
+          <w:numId w:val="5"/>
+        </w:numPr>
+      </w:pPr>
+      <w:r>
+        <w:t>Likelihood of survivability</w:t>
+      </w:r>
+    </w:p>
+    <w:p>
+      <w:pPr>
+        <w:pStyle w:val="ListParagraph"/>
+        <w:numPr>
+          <w:ilvl w:val="2"/>
+          <w:numId w:val="5"/>
+        </w:numPr>
+      </w:pPr>
+      <w:r>
+        <w:t>Price</w:t>
+      </w:r>
+    </w:p>
+    <w:p>
+      <w:pPr>
+        <w:pStyle w:val="ListParagraph"/>
+        <w:numPr>
+          <w:ilvl w:val="1"/>
+          <w:numId w:val="5"/>
+        </w:numPr>
+      </w:pPr>
+      <w:r>
+        <w:t>Justification should be in logbook and report</w:t>
+      </w:r>
+    </w:p>
+    <w:p>
+      <w:pPr>
+        <w:pStyle w:val="ListParagraph"/>
+        <w:numPr>
+          <w:ilvl w:val="1"/>
+          <w:numId w:val="5"/>
+        </w:numPr>
+      </w:pPr>
+      <w:r>
+        <w:t>Can carry out a similar process for sensors</w:t>
+      </w:r>
+    </w:p>
+    <w:p>
+      <w:pPr>
+        <w:pStyle w:val="ListParagraph"/>
+        <w:numPr>
+          <w:ilvl w:val="0"/>
+          <w:numId w:val="5"/>
+        </w:numPr>
+      </w:pPr>
+      <w:r>
+        <w:t>Originality of design</w:t>
+      </w:r>
+    </w:p>
+    <w:p>
+      <w:pPr>
+        <w:pStyle w:val="ListParagraph"/>
+        <w:numPr>
+          <w:ilvl w:val="1"/>
+          <w:numId w:val="5"/>
+        </w:numPr>
+      </w:pPr>
+      <w:r>
+        <w:t>Use necessary qualities of product to pick items off the shelf</w:t>
+      </w:r>
+    </w:p>
+    <w:p>
+      <w:pPr>
+        <w:pStyle w:val="ListParagraph"/>
+        <w:numPr>
+          <w:ilvl w:val="1"/>
+          <w:numId w:val="5"/>
+        </w:numPr>
+      </w:pPr>
+      <w:r>
+        <w:t>Microcontrollers/thrusters etc.</w:t>
+      </w:r>
+    </w:p>
+    <w:p>
+      <w:pPr>
+        <w:pStyle w:val="ListParagraph"/>
+        <w:numPr>
+          <w:ilvl w:val="1"/>
+          <w:numId w:val="5"/>
+        </w:numPr>
+      </w:pPr>
+      <w:r>
+        <w:t>Need to be space-certified or need to be tested (legislation side of things)</w:t>
+      </w:r>
+    </w:p>
+    <w:p>
+      <w:pPr>
+        <w:pStyle w:val="ListParagraph"/>
+        <w:numPr>
+          <w:ilvl w:val="0"/>
+          <w:numId w:val="5"/>
+        </w:numPr>
+      </w:pPr>
+      <w:r>
+        <w:t>Deciding next steps</w:t>
+      </w:r>
+    </w:p>
+    <w:p>
+      <w:pPr>
+        <w:pStyle w:val="ListParagraph"/>
+        <w:numPr>
+          <w:ilvl w:val="1"/>
+          <w:numId w:val="5"/>
+        </w:numPr>
+      </w:pPr>
+      <w:r>
+        <w:lastRenderedPageBreak/>
+        <w:t>Need to add numbers to decisions</w:t>
+      </w:r>
+    </w:p>
+    <w:p>
+      <w:pPr>
+        <w:pStyle w:val="ListParagraph"/>
+        <w:numPr>
+          <w:ilvl w:val="1"/>
+          <w:numId w:val="5"/>
+        </w:numPr>
+      </w:pPr>
+      <w:r>
+        <w:t>Batteries and reaction wheels</w:t>
+      </w:r>
+    </w:p>
+    <w:p>
+      <w:pPr>
+        <w:pStyle w:val="ListParagraph"/>
+        <w:numPr>
+          <w:ilvl w:val="1"/>
+          <w:numId w:val="5"/>
+        </w:numPr>
+      </w:pPr>
+      <w:r>
+        <w:t>Comms/Blackbox</w:t>
+      </w:r>
+    </w:p>
+    <w:p>
+      <w:pPr>
+        <w:pStyle w:val="ListParagraph"/>
+        <w:numPr>
+          <w:ilvl w:val="1"/>
+          <w:numId w:val="5"/>
+        </w:numPr>
+      </w:pPr>
+      <w:r>
+        <w:t>Mass limit and Budget need to be considered</w:t>
+      </w:r>
+    </w:p>
+    <w:p/>
+    <w:p>
+      <w:pPr>
+        <w:pStyle w:val="Heading3"/>
+      </w:pPr>
+      <w:bookmarkStart w:id="22" w:name="_Toc181104403"/>
+      <w:r>
+        <w:t>References</w:t>
+      </w:r>
+      <w:bookmarkEnd w:id="22"/>
+    </w:p>
+    <w:p>
+      <w:pPr>
+        <w:pStyle w:val="Heading3"/>
+      </w:pPr>
+      <w:bookmarkStart w:id="23" w:name="_Toc181104404"/>
+      <w:r>
+        <w:t>Actions</w:t>
+      </w:r>
+      <w:bookmarkEnd w:id="23"/>
+    </w:p>
+    <w:p>
+      <w:pPr>
+        <w:pStyle w:val="ListParagraph"/>
+        <w:numPr>
+          <w:ilvl w:val="0"/>
+          <w:numId w:val="7"/>
+        </w:numPr>
+      </w:pPr>
+      <w:r>
+        <w:t>Alex - Re-entry breakup (Blackbox system), cold gas thruster comparison</w:t>
+      </w:r>
+    </w:p>
+    <w:p>
+      <w:pPr>
+        <w:pStyle w:val="ListParagraph"/>
+        <w:numPr>
+          <w:ilvl w:val="0"/>
+          <w:numId w:val="7"/>
+        </w:numPr>
+      </w:pPr>
+      <w:r>
+        <w:t>Claudio - Spin rate vs re-entry rate, motors needed for reaction wheels and their weight</w:t>
+      </w:r>
+    </w:p>
+    <w:p>
+      <w:pPr>
+        <w:pStyle w:val="ListParagraph"/>
+        <w:numPr>
+          <w:ilvl w:val="0"/>
+          <w:numId w:val="6"/>
+        </w:numPr>
+      </w:pPr>
+      <w:r>
+        <w:t>Fizza – Ionosphere measurement specifics, background trajectory information</w:t>
+      </w:r>
+    </w:p>
+    <w:p>
+      <w:pPr>
+        <w:pStyle w:val="ListParagraph"/>
+        <w:numPr>
+          <w:ilvl w:val="0"/>
+          <w:numId w:val="6"/>
+        </w:numPr>
+      </w:pPr>
+      <w:r>
+        <w:t>Hani - Compare possible options for sensors in more depth</w:t>
+      </w:r>
+    </w:p>
+    <w:p>
+      <w:pPr>
+        <w:pStyle w:val="ListParagraph"/>
+        <w:numPr>
+          <w:ilvl w:val="0"/>
+          <w:numId w:val="6"/>
+        </w:numPr>
+      </w:pPr>
+      <w:r>
+        <w:t>Long term considerations – get in contact with relevant companies for information</w:t>
+      </w:r>
     </w:p>
     <w:p>
       <w:pPr>
@@ -3915,23 +4642,21 @@
           <w:szCs w:val="28"/>
         </w:rPr>
       </w:pPr>
-      <w:r>
-        <w:rPr>
-          <w:rStyle w:val="SubtleReference"/>
-        </w:rPr>
-        <w:br w:type="page"/>
-      </w:r>
+      <w:bookmarkStart w:id="24" w:name="_Toc181104405"/>
+      <w:r>
+        <w:t>Deadlines</w:t>
+      </w:r>
+      <w:bookmarkEnd w:id="24"/>
     </w:p>
     <w:p>
       <w:pPr>
         <w:pStyle w:val="Heading1"/>
       </w:pPr>
-      <w:bookmarkStart w:id="21" w:name="_Toc181104667"/>
-      <w:r>
-        <w:lastRenderedPageBreak/>
+      <w:bookmarkStart w:id="25" w:name="_Toc181104667"/>
+      <w:r>
         <w:t>2024-10-05 Fourth meeting</w:t>
       </w:r>
-      <w:bookmarkEnd w:id="21"/>
+      <w:bookmarkEnd w:id="25"/>
     </w:p>
     <w:p>
       <w:pPr>
@@ -4002,21 +4727,21 @@
       <w:pPr>
         <w:pStyle w:val="Heading3"/>
       </w:pPr>
-      <w:bookmarkStart w:id="22" w:name="_Toc181104668"/>
+      <w:bookmarkStart w:id="26" w:name="_Toc181104668"/>
       <w:r>
         <w:t>References</w:t>
       </w:r>
-      <w:bookmarkEnd w:id="22"/>
+      <w:bookmarkEnd w:id="26"/>
     </w:p>
     <w:p>
       <w:pPr>
         <w:pStyle w:val="Heading3"/>
       </w:pPr>
-      <w:bookmarkStart w:id="23" w:name="_Toc181104669"/>
+      <w:bookmarkStart w:id="27" w:name="_Toc181104669"/>
       <w:r>
         <w:t>Actions</w:t>
       </w:r>
-      <w:bookmarkEnd w:id="23"/>
+      <w:bookmarkEnd w:id="27"/>
     </w:p>
     <w:p>
       <w:pPr>
@@ -4025,11 +4750,11 @@
           <w:rStyle w:val="SubtleReference"/>
         </w:rPr>
       </w:pPr>
-      <w:bookmarkStart w:id="24" w:name="_Toc181104670"/>
+      <w:bookmarkStart w:id="28" w:name="_Toc181104670"/>
       <w:r>
         <w:t>Deadlines</w:t>
       </w:r>
-      <w:bookmarkEnd w:id="24"/>
+      <w:bookmarkEnd w:id="28"/>
     </w:p>
     <w:p>
       <w:pPr>
@@ -4051,12 +4776,12 @@
       <w:pPr>
         <w:pStyle w:val="Heading1"/>
       </w:pPr>
-      <w:bookmarkStart w:id="25" w:name="_Toc181104671"/>
+      <w:bookmarkStart w:id="29" w:name="_Toc181104671"/>
       <w:r>
         <w:lastRenderedPageBreak/>
         <w:t>2024-10-05 Fifth meeting</w:t>
       </w:r>
-      <w:bookmarkEnd w:id="25"/>
+      <w:bookmarkEnd w:id="29"/>
     </w:p>
     <w:p>
       <w:pPr>
@@ -4127,21 +4852,21 @@
       <w:pPr>
         <w:pStyle w:val="Heading3"/>
       </w:pPr>
-      <w:bookmarkStart w:id="26" w:name="_Toc181104672"/>
+      <w:bookmarkStart w:id="30" w:name="_Toc181104672"/>
       <w:r>
         <w:t>References</w:t>
       </w:r>
-      <w:bookmarkEnd w:id="26"/>
+      <w:bookmarkEnd w:id="30"/>
     </w:p>
     <w:p>
       <w:pPr>
         <w:pStyle w:val="Heading3"/>
       </w:pPr>
-      <w:bookmarkStart w:id="27" w:name="_Toc181104673"/>
+      <w:bookmarkStart w:id="31" w:name="_Toc181104673"/>
       <w:r>
         <w:t>Actions</w:t>
       </w:r>
-      <w:bookmarkEnd w:id="27"/>
+      <w:bookmarkEnd w:id="31"/>
     </w:p>
     <w:p>
       <w:pPr>
@@ -4150,11 +4875,11 @@
           <w:rStyle w:val="SubtleReference"/>
         </w:rPr>
       </w:pPr>
-      <w:bookmarkStart w:id="28" w:name="_Toc181104674"/>
+      <w:bookmarkStart w:id="32" w:name="_Toc181104674"/>
       <w:r>
         <w:t>Deadlines</w:t>
       </w:r>
-      <w:bookmarkEnd w:id="28"/>
+      <w:bookmarkEnd w:id="32"/>
     </w:p>
     <w:p>
       <w:pPr>
@@ -4522,6 +5247,119 @@
     </w:lvl>
   </w:abstractNum>
   <w:abstractNum w:abstractNumId="1" w15:restartNumberingAfterBreak="0">
+    <w:nsid w:val="065D40B4"/>
+    <w:multiLevelType w:val="hybridMultilevel"/>
+    <w:tmpl w:val="E4763518"/>
+    <w:lvl w:ilvl="0" w:tplc="08090001">
+      <w:start w:val="1"/>
+      <w:numFmt w:val="bullet"/>
+      <w:lvlText w:val=""/>
+      <w:lvlJc w:val="left"/>
+      <w:pPr>
+        <w:ind w:left="720" w:hanging="360"/>
+      </w:pPr>
+      <w:rPr>
+        <w:rFonts w:ascii="Symbol" w:hAnsi="Symbol" w:hint="default"/>
+      </w:rPr>
+    </w:lvl>
+    <w:lvl w:ilvl="1" w:tplc="08090003" w:tentative="1">
+      <w:start w:val="1"/>
+      <w:numFmt w:val="bullet"/>
+      <w:lvlText w:val="o"/>
+      <w:lvlJc w:val="left"/>
+      <w:pPr>
+        <w:ind w:left="1440" w:hanging="360"/>
+      </w:pPr>
+      <w:rPr>
+        <w:rFonts w:ascii="Courier New" w:hAnsi="Courier New" w:cs="Courier New" w:hint="default"/>
+      </w:rPr>
+    </w:lvl>
+    <w:lvl w:ilvl="2" w:tplc="08090005" w:tentative="1">
+      <w:start w:val="1"/>
+      <w:numFmt w:val="bullet"/>
+      <w:lvlText w:val=""/>
+      <w:lvlJc w:val="left"/>
+      <w:pPr>
+        <w:ind w:left="2160" w:hanging="360"/>
+      </w:pPr>
+      <w:rPr>
+        <w:rFonts w:ascii="Wingdings" w:hAnsi="Wingdings" w:hint="default"/>
+      </w:rPr>
+    </w:lvl>
+    <w:lvl w:ilvl="3" w:tplc="08090001" w:tentative="1">
+      <w:start w:val="1"/>
+      <w:numFmt w:val="bullet"/>
+      <w:lvlText w:val=""/>
+      <w:lvlJc w:val="left"/>
+      <w:pPr>
+        <w:ind w:left="2880" w:hanging="360"/>
+      </w:pPr>
+      <w:rPr>
+        <w:rFonts w:ascii="Symbol" w:hAnsi="Symbol" w:hint="default"/>
+      </w:rPr>
+    </w:lvl>
+    <w:lvl w:ilvl="4" w:tplc="08090003" w:tentative="1">
+      <w:start w:val="1"/>
+      <w:numFmt w:val="bullet"/>
+      <w:lvlText w:val="o"/>
+      <w:lvlJc w:val="left"/>
+      <w:pPr>
+        <w:ind w:left="3600" w:hanging="360"/>
+      </w:pPr>
+      <w:rPr>
+        <w:rFonts w:ascii="Courier New" w:hAnsi="Courier New" w:cs="Courier New" w:hint="default"/>
+      </w:rPr>
+    </w:lvl>
+    <w:lvl w:ilvl="5" w:tplc="08090005" w:tentative="1">
+      <w:start w:val="1"/>
+      <w:numFmt w:val="bullet"/>
+      <w:lvlText w:val=""/>
+      <w:lvlJc w:val="left"/>
+      <w:pPr>
+        <w:ind w:left="4320" w:hanging="360"/>
+      </w:pPr>
+      <w:rPr>
+        <w:rFonts w:ascii="Wingdings" w:hAnsi="Wingdings" w:hint="default"/>
+      </w:rPr>
+    </w:lvl>
+    <w:lvl w:ilvl="6" w:tplc="08090001" w:tentative="1">
+      <w:start w:val="1"/>
+      <w:numFmt w:val="bullet"/>
+      <w:lvlText w:val=""/>
+      <w:lvlJc w:val="left"/>
+      <w:pPr>
+        <w:ind w:left="5040" w:hanging="360"/>
+      </w:pPr>
+      <w:rPr>
+        <w:rFonts w:ascii="Symbol" w:hAnsi="Symbol" w:hint="default"/>
+      </w:rPr>
+    </w:lvl>
+    <w:lvl w:ilvl="7" w:tplc="08090003" w:tentative="1">
+      <w:start w:val="1"/>
+      <w:numFmt w:val="bullet"/>
+      <w:lvlText w:val="o"/>
+      <w:lvlJc w:val="left"/>
+      <w:pPr>
+        <w:ind w:left="5760" w:hanging="360"/>
+      </w:pPr>
+      <w:rPr>
+        <w:rFonts w:ascii="Courier New" w:hAnsi="Courier New" w:cs="Courier New" w:hint="default"/>
+      </w:rPr>
+    </w:lvl>
+    <w:lvl w:ilvl="8" w:tplc="08090005" w:tentative="1">
+      <w:start w:val="1"/>
+      <w:numFmt w:val="bullet"/>
+      <w:lvlText w:val=""/>
+      <w:lvlJc w:val="left"/>
+      <w:pPr>
+        <w:ind w:left="6480" w:hanging="360"/>
+      </w:pPr>
+      <w:rPr>
+        <w:rFonts w:ascii="Wingdings" w:hAnsi="Wingdings" w:hint="default"/>
+      </w:rPr>
+    </w:lvl>
+  </w:abstractNum>
+  <w:abstractNum w:abstractNumId="2" w15:restartNumberingAfterBreak="0">
     <w:nsid w:val="188F6DE2"/>
     <w:multiLevelType w:val="hybridMultilevel"/>
     <w:tmpl w:val="78F4A396"/>
@@ -4634,10 +5472,10 @@
       </w:rPr>
     </w:lvl>
   </w:abstractNum>
-  <w:abstractNum w:abstractNumId="2" w15:restartNumberingAfterBreak="0">
-    <w:nsid w:val="416A3F75"/>
+  <w:abstractNum w:abstractNumId="3" w15:restartNumberingAfterBreak="0">
+    <w:nsid w:val="20313FD6"/>
     <w:multiLevelType w:val="hybridMultilevel"/>
-    <w:tmpl w:val="4F7C9A5E"/>
+    <w:tmpl w:val="8982CFEC"/>
     <w:lvl w:ilvl="0" w:tplc="08090001">
       <w:start w:val="1"/>
       <w:numFmt w:val="bullet"/>
@@ -4747,96 +5585,10 @@
       </w:rPr>
     </w:lvl>
   </w:abstractNum>
-  <w:abstractNum w:abstractNumId="3" w15:restartNumberingAfterBreak="0">
-    <w:nsid w:val="4D7B2074"/>
+  <w:abstractNum w:abstractNumId="4" w15:restartNumberingAfterBreak="0">
+    <w:nsid w:val="416A3F75"/>
     <w:multiLevelType w:val="hybridMultilevel"/>
-    <w:tmpl w:val="6BB20EF4"/>
-    <w:lvl w:ilvl="0" w:tplc="0809000F">
-      <w:start w:val="1"/>
-      <w:numFmt w:val="decimal"/>
-      <w:lvlText w:val="%1."/>
-      <w:lvlJc w:val="left"/>
-      <w:pPr>
-        <w:ind w:left="720" w:hanging="360"/>
-      </w:pPr>
-    </w:lvl>
-    <w:lvl w:ilvl="1" w:tplc="08090019" w:tentative="1">
-      <w:start w:val="1"/>
-      <w:numFmt w:val="lowerLetter"/>
-      <w:lvlText w:val="%2."/>
-      <w:lvlJc w:val="left"/>
-      <w:pPr>
-        <w:ind w:left="1440" w:hanging="360"/>
-      </w:pPr>
-    </w:lvl>
-    <w:lvl w:ilvl="2" w:tplc="0809001B" w:tentative="1">
-      <w:start w:val="1"/>
-      <w:numFmt w:val="lowerRoman"/>
-      <w:lvlText w:val="%3."/>
-      <w:lvlJc w:val="right"/>
-      <w:pPr>
-        <w:ind w:left="2160" w:hanging="180"/>
-      </w:pPr>
-    </w:lvl>
-    <w:lvl w:ilvl="3" w:tplc="0809000F" w:tentative="1">
-      <w:start w:val="1"/>
-      <w:numFmt w:val="decimal"/>
-      <w:lvlText w:val="%4."/>
-      <w:lvlJc w:val="left"/>
-      <w:pPr>
-        <w:ind w:left="2880" w:hanging="360"/>
-      </w:pPr>
-    </w:lvl>
-    <w:lvl w:ilvl="4" w:tplc="08090019" w:tentative="1">
-      <w:start w:val="1"/>
-      <w:numFmt w:val="lowerLetter"/>
-      <w:lvlText w:val="%5."/>
-      <w:lvlJc w:val="left"/>
-      <w:pPr>
-        <w:ind w:left="3600" w:hanging="360"/>
-      </w:pPr>
-    </w:lvl>
-    <w:lvl w:ilvl="5" w:tplc="0809001B" w:tentative="1">
-      <w:start w:val="1"/>
-      <w:numFmt w:val="lowerRoman"/>
-      <w:lvlText w:val="%6."/>
-      <w:lvlJc w:val="right"/>
-      <w:pPr>
-        <w:ind w:left="4320" w:hanging="180"/>
-      </w:pPr>
-    </w:lvl>
-    <w:lvl w:ilvl="6" w:tplc="0809000F" w:tentative="1">
-      <w:start w:val="1"/>
-      <w:numFmt w:val="decimal"/>
-      <w:lvlText w:val="%7."/>
-      <w:lvlJc w:val="left"/>
-      <w:pPr>
-        <w:ind w:left="5040" w:hanging="360"/>
-      </w:pPr>
-    </w:lvl>
-    <w:lvl w:ilvl="7" w:tplc="08090019" w:tentative="1">
-      <w:start w:val="1"/>
-      <w:numFmt w:val="lowerLetter"/>
-      <w:lvlText w:val="%8."/>
-      <w:lvlJc w:val="left"/>
-      <w:pPr>
-        <w:ind w:left="5760" w:hanging="360"/>
-      </w:pPr>
-    </w:lvl>
-    <w:lvl w:ilvl="8" w:tplc="0809001B" w:tentative="1">
-      <w:start w:val="1"/>
-      <w:numFmt w:val="lowerRoman"/>
-      <w:lvlText w:val="%9."/>
-      <w:lvlJc w:val="right"/>
-      <w:pPr>
-        <w:ind w:left="6480" w:hanging="180"/>
-      </w:pPr>
-    </w:lvl>
-  </w:abstractNum>
-  <w:abstractNum w:abstractNumId="4" w15:restartNumberingAfterBreak="0">
-    <w:nsid w:val="721E3C90"/>
-    <w:multiLevelType w:val="hybridMultilevel"/>
-    <w:tmpl w:val="66B6B9AA"/>
+    <w:tmpl w:val="4F7C9A5E"/>
     <w:lvl w:ilvl="0" w:tplc="08090001">
       <w:start w:val="1"/>
       <w:numFmt w:val="bullet"/>
@@ -4946,20 +5698,225 @@
       </w:rPr>
     </w:lvl>
   </w:abstractNum>
+  <w:abstractNum w:abstractNumId="5" w15:restartNumberingAfterBreak="0">
+    <w:nsid w:val="4D7B2074"/>
+    <w:multiLevelType w:val="hybridMultilevel"/>
+    <w:tmpl w:val="6BB20EF4"/>
+    <w:lvl w:ilvl="0" w:tplc="0809000F">
+      <w:start w:val="1"/>
+      <w:numFmt w:val="decimal"/>
+      <w:lvlText w:val="%1."/>
+      <w:lvlJc w:val="left"/>
+      <w:pPr>
+        <w:ind w:left="720" w:hanging="360"/>
+      </w:pPr>
+    </w:lvl>
+    <w:lvl w:ilvl="1" w:tplc="08090019" w:tentative="1">
+      <w:start w:val="1"/>
+      <w:numFmt w:val="lowerLetter"/>
+      <w:lvlText w:val="%2."/>
+      <w:lvlJc w:val="left"/>
+      <w:pPr>
+        <w:ind w:left="1440" w:hanging="360"/>
+      </w:pPr>
+    </w:lvl>
+    <w:lvl w:ilvl="2" w:tplc="0809001B" w:tentative="1">
+      <w:start w:val="1"/>
+      <w:numFmt w:val="lowerRoman"/>
+      <w:lvlText w:val="%3."/>
+      <w:lvlJc w:val="right"/>
+      <w:pPr>
+        <w:ind w:left="2160" w:hanging="180"/>
+      </w:pPr>
+    </w:lvl>
+    <w:lvl w:ilvl="3" w:tplc="0809000F" w:tentative="1">
+      <w:start w:val="1"/>
+      <w:numFmt w:val="decimal"/>
+      <w:lvlText w:val="%4."/>
+      <w:lvlJc w:val="left"/>
+      <w:pPr>
+        <w:ind w:left="2880" w:hanging="360"/>
+      </w:pPr>
+    </w:lvl>
+    <w:lvl w:ilvl="4" w:tplc="08090019" w:tentative="1">
+      <w:start w:val="1"/>
+      <w:numFmt w:val="lowerLetter"/>
+      <w:lvlText w:val="%5."/>
+      <w:lvlJc w:val="left"/>
+      <w:pPr>
+        <w:ind w:left="3600" w:hanging="360"/>
+      </w:pPr>
+    </w:lvl>
+    <w:lvl w:ilvl="5" w:tplc="0809001B" w:tentative="1">
+      <w:start w:val="1"/>
+      <w:numFmt w:val="lowerRoman"/>
+      <w:lvlText w:val="%6."/>
+      <w:lvlJc w:val="right"/>
+      <w:pPr>
+        <w:ind w:left="4320" w:hanging="180"/>
+      </w:pPr>
+    </w:lvl>
+    <w:lvl w:ilvl="6" w:tplc="0809000F" w:tentative="1">
+      <w:start w:val="1"/>
+      <w:numFmt w:val="decimal"/>
+      <w:lvlText w:val="%7."/>
+      <w:lvlJc w:val="left"/>
+      <w:pPr>
+        <w:ind w:left="5040" w:hanging="360"/>
+      </w:pPr>
+    </w:lvl>
+    <w:lvl w:ilvl="7" w:tplc="08090019" w:tentative="1">
+      <w:start w:val="1"/>
+      <w:numFmt w:val="lowerLetter"/>
+      <w:lvlText w:val="%8."/>
+      <w:lvlJc w:val="left"/>
+      <w:pPr>
+        <w:ind w:left="5760" w:hanging="360"/>
+      </w:pPr>
+    </w:lvl>
+    <w:lvl w:ilvl="8" w:tplc="0809001B" w:tentative="1">
+      <w:start w:val="1"/>
+      <w:numFmt w:val="lowerRoman"/>
+      <w:lvlText w:val="%9."/>
+      <w:lvlJc w:val="right"/>
+      <w:pPr>
+        <w:ind w:left="6480" w:hanging="180"/>
+      </w:pPr>
+    </w:lvl>
+  </w:abstractNum>
+  <w:abstractNum w:abstractNumId="6" w15:restartNumberingAfterBreak="0">
+    <w:nsid w:val="721E3C90"/>
+    <w:multiLevelType w:val="hybridMultilevel"/>
+    <w:tmpl w:val="66B6B9AA"/>
+    <w:lvl w:ilvl="0" w:tplc="08090001">
+      <w:start w:val="1"/>
+      <w:numFmt w:val="bullet"/>
+      <w:lvlText w:val=""/>
+      <w:lvlJc w:val="left"/>
+      <w:pPr>
+        <w:ind w:left="720" w:hanging="360"/>
+      </w:pPr>
+      <w:rPr>
+        <w:rFonts w:ascii="Symbol" w:hAnsi="Symbol" w:hint="default"/>
+      </w:rPr>
+    </w:lvl>
+    <w:lvl w:ilvl="1" w:tplc="08090003">
+      <w:start w:val="1"/>
+      <w:numFmt w:val="bullet"/>
+      <w:lvlText w:val="o"/>
+      <w:lvlJc w:val="left"/>
+      <w:pPr>
+        <w:ind w:left="1440" w:hanging="360"/>
+      </w:pPr>
+      <w:rPr>
+        <w:rFonts w:ascii="Courier New" w:hAnsi="Courier New" w:cs="Courier New" w:hint="default"/>
+      </w:rPr>
+    </w:lvl>
+    <w:lvl w:ilvl="2" w:tplc="08090005">
+      <w:start w:val="1"/>
+      <w:numFmt w:val="bullet"/>
+      <w:lvlText w:val=""/>
+      <w:lvlJc w:val="left"/>
+      <w:pPr>
+        <w:ind w:left="2160" w:hanging="360"/>
+      </w:pPr>
+      <w:rPr>
+        <w:rFonts w:ascii="Wingdings" w:hAnsi="Wingdings" w:hint="default"/>
+      </w:rPr>
+    </w:lvl>
+    <w:lvl w:ilvl="3" w:tplc="08090001" w:tentative="1">
+      <w:start w:val="1"/>
+      <w:numFmt w:val="bullet"/>
+      <w:lvlText w:val=""/>
+      <w:lvlJc w:val="left"/>
+      <w:pPr>
+        <w:ind w:left="2880" w:hanging="360"/>
+      </w:pPr>
+      <w:rPr>
+        <w:rFonts w:ascii="Symbol" w:hAnsi="Symbol" w:hint="default"/>
+      </w:rPr>
+    </w:lvl>
+    <w:lvl w:ilvl="4" w:tplc="08090003" w:tentative="1">
+      <w:start w:val="1"/>
+      <w:numFmt w:val="bullet"/>
+      <w:lvlText w:val="o"/>
+      <w:lvlJc w:val="left"/>
+      <w:pPr>
+        <w:ind w:left="3600" w:hanging="360"/>
+      </w:pPr>
+      <w:rPr>
+        <w:rFonts w:ascii="Courier New" w:hAnsi="Courier New" w:cs="Courier New" w:hint="default"/>
+      </w:rPr>
+    </w:lvl>
+    <w:lvl w:ilvl="5" w:tplc="08090005" w:tentative="1">
+      <w:start w:val="1"/>
+      <w:numFmt w:val="bullet"/>
+      <w:lvlText w:val=""/>
+      <w:lvlJc w:val="left"/>
+      <w:pPr>
+        <w:ind w:left="4320" w:hanging="360"/>
+      </w:pPr>
+      <w:rPr>
+        <w:rFonts w:ascii="Wingdings" w:hAnsi="Wingdings" w:hint="default"/>
+      </w:rPr>
+    </w:lvl>
+    <w:lvl w:ilvl="6" w:tplc="08090001" w:tentative="1">
+      <w:start w:val="1"/>
+      <w:numFmt w:val="bullet"/>
+      <w:lvlText w:val=""/>
+      <w:lvlJc w:val="left"/>
+      <w:pPr>
+        <w:ind w:left="5040" w:hanging="360"/>
+      </w:pPr>
+      <w:rPr>
+        <w:rFonts w:ascii="Symbol" w:hAnsi="Symbol" w:hint="default"/>
+      </w:rPr>
+    </w:lvl>
+    <w:lvl w:ilvl="7" w:tplc="08090003" w:tentative="1">
+      <w:start w:val="1"/>
+      <w:numFmt w:val="bullet"/>
+      <w:lvlText w:val="o"/>
+      <w:lvlJc w:val="left"/>
+      <w:pPr>
+        <w:ind w:left="5760" w:hanging="360"/>
+      </w:pPr>
+      <w:rPr>
+        <w:rFonts w:ascii="Courier New" w:hAnsi="Courier New" w:cs="Courier New" w:hint="default"/>
+      </w:rPr>
+    </w:lvl>
+    <w:lvl w:ilvl="8" w:tplc="08090005" w:tentative="1">
+      <w:start w:val="1"/>
+      <w:numFmt w:val="bullet"/>
+      <w:lvlText w:val=""/>
+      <w:lvlJc w:val="left"/>
+      <w:pPr>
+        <w:ind w:left="6480" w:hanging="360"/>
+      </w:pPr>
+      <w:rPr>
+        <w:rFonts w:ascii="Wingdings" w:hAnsi="Wingdings" w:hint="default"/>
+      </w:rPr>
+    </w:lvl>
+  </w:abstractNum>
   <w:num w:numId="1" w16cid:durableId="1709986352">
-    <w:abstractNumId w:val="2"/>
+    <w:abstractNumId w:val="4"/>
   </w:num>
   <w:num w:numId="2" w16cid:durableId="34433342">
-    <w:abstractNumId w:val="3"/>
+    <w:abstractNumId w:val="5"/>
   </w:num>
   <w:num w:numId="3" w16cid:durableId="440995750">
     <w:abstractNumId w:val="0"/>
   </w:num>
   <w:num w:numId="4" w16cid:durableId="2086755334">
+    <w:abstractNumId w:val="2"/>
+  </w:num>
+  <w:num w:numId="5" w16cid:durableId="122313235">
+    <w:abstractNumId w:val="6"/>
+  </w:num>
+  <w:num w:numId="6" w16cid:durableId="1671106123">
     <w:abstractNumId w:val="1"/>
   </w:num>
-  <w:num w:numId="5" w16cid:durableId="122313235">
-    <w:abstractNumId w:val="4"/>
+  <w:num w:numId="7" w16cid:durableId="1008824778">
+    <w:abstractNumId w:val="3"/>
   </w:num>
 </w:numbering>
 </file>

</xml_diff>

<commit_message>
Added sixth meeting minutes
</commit_message>
<xml_diff>
--- a/Alex/Logbook - AlexBerresford.docx
+++ b/Alex/Logbook - AlexBerresford.docx
@@ -63,13 +63,8 @@
     </w:p>
     <w:p>
       <w:r>
-        <w:t xml:space="preserve">Claudio </w:t>
-      </w:r>
-      <w:proofErr w:type="spellStart"/>
-      <w:r>
-        <w:t>Vestini</w:t>
-      </w:r>
-      <w:proofErr w:type="spellEnd"/>
+        <w:t>Claudio Vestini</w:t>
+      </w:r>
     </w:p>
     <w:p>
       <w:r>
@@ -2051,16 +2046,8 @@
         <w:rPr>
           <w:rStyle w:val="SubtleReference"/>
         </w:rPr>
-        <w:t xml:space="preserve">Claudio </w:t>
-      </w:r>
-      <w:proofErr w:type="spellStart"/>
-      <w:r>
-        <w:rPr>
-          <w:rStyle w:val="SubtleReference"/>
-        </w:rPr>
-        <w:t>Vestini</w:t>
-      </w:r>
-      <w:proofErr w:type="spellEnd"/>
+        <w:t>Claudio Vestini</w:t>
+      </w:r>
       <w:r>
         <w:rPr>
           <w:rStyle w:val="SubtleReference"/>
@@ -2225,15 +2212,7 @@
         </w:numPr>
       </w:pPr>
       <w:r>
-        <w:t xml:space="preserve"> References </w:t>
-      </w:r>
-      <w:proofErr w:type="gramStart"/>
-      <w:r>
-        <w:t>(.bib</w:t>
-      </w:r>
-      <w:proofErr w:type="gramEnd"/>
-      <w:r>
-        <w:t xml:space="preserve"> master file)</w:t>
+        <w:t xml:space="preserve"> References (.bib master file)</w:t>
       </w:r>
     </w:p>
     <w:p>
@@ -2454,15 +2433,7 @@
         <w:t xml:space="preserve">dictated by launch service provider </w:t>
       </w:r>
       <w:r>
-        <w:t xml:space="preserve">(size, weight, </w:t>
-      </w:r>
-      <w:proofErr w:type="spellStart"/>
-      <w:r>
-        <w:t>center</w:t>
-      </w:r>
-      <w:proofErr w:type="spellEnd"/>
-      <w:r>
-        <w:t xml:space="preserve"> of mass, electronics, stress response)</w:t>
+        <w:t>(size, weight, center of mass, electronics, stress response)</w:t>
       </w:r>
       <w:r>
         <w:t xml:space="preserve"> - Alex</w:t>
@@ -2531,13 +2502,8 @@
         </w:numPr>
       </w:pPr>
       <w:r>
-        <w:t xml:space="preserve">Black box (GPS-tracked, ablative-protected) for retaining re-entry data </w:t>
-      </w:r>
-      <w:proofErr w:type="gramStart"/>
-      <w:r>
-        <w:t>–  Alex</w:t>
-      </w:r>
-      <w:proofErr w:type="gramEnd"/>
+        <w:t>Black box (GPS-tracked, ablative-protected) for retaining re-entry data –  Alex</w:t>
+      </w:r>
     </w:p>
     <w:p>
       <w:pPr>
@@ -2794,23 +2760,7 @@
           <w:color w:val="auto"/>
         </w:rPr>
         <w:tab/>
-        <w:t xml:space="preserve">-Mendeley </w:t>
-      </w:r>
-      <w:proofErr w:type="gramStart"/>
-      <w:r>
-        <w:rPr>
-          <w:rStyle w:val="SubtleReference"/>
-          <w:color w:val="auto"/>
-        </w:rPr>
-        <w:t>for .bib</w:t>
-      </w:r>
-      <w:proofErr w:type="gramEnd"/>
-      <w:r>
-        <w:rPr>
-          <w:rStyle w:val="SubtleReference"/>
-          <w:color w:val="auto"/>
-        </w:rPr>
-        <w:t xml:space="preserve"> file for</w:t>
+        <w:t>-Mendeley for .bib file for</w:t>
       </w:r>
       <w:r>
         <w:rPr>
@@ -2879,25 +2829,7 @@
           <w:rStyle w:val="SubtleReference"/>
           <w:color w:val="auto"/>
         </w:rPr>
-        <w:t>-</w:t>
-      </w:r>
-      <w:proofErr w:type="spellStart"/>
-      <w:proofErr w:type="gramStart"/>
-      <w:r>
-        <w:rPr>
-          <w:rStyle w:val="SubtleReference"/>
-          <w:color w:val="auto"/>
-        </w:rPr>
-        <w:t>Feedback:Interesting</w:t>
-      </w:r>
-      <w:proofErr w:type="spellEnd"/>
-      <w:proofErr w:type="gramEnd"/>
-      <w:r>
-        <w:rPr>
-          <w:rStyle w:val="SubtleReference"/>
-          <w:color w:val="auto"/>
-        </w:rPr>
-        <w:t>, but a bit of a secondary goal, not directly related to re-entry</w:t>
+        <w:t>-Feedback:Interesting, but a bit of a secondary goal, not directly related to re-entry</w:t>
       </w:r>
     </w:p>
     <w:p>
@@ -2929,23 +2861,24 @@
           <w:rStyle w:val="SubtleReference"/>
           <w:color w:val="auto"/>
         </w:rPr>
-        <w:t xml:space="preserve">- Use </w:t>
-      </w:r>
-      <w:proofErr w:type="spellStart"/>
-      <w:r>
+        <w:t>- Use Cubesat as a test rig for materials and how they demise in extreme flow conditions</w:t>
+      </w:r>
+    </w:p>
+    <w:p>
+      <w:pPr>
+        <w:ind w:left="1440"/>
         <w:rPr>
           <w:rStyle w:val="SubtleReference"/>
           <w:color w:val="auto"/>
         </w:rPr>
-        <w:t>Cubesat</w:t>
-      </w:r>
-      <w:proofErr w:type="spellEnd"/>
+      </w:pPr>
       <w:r>
         <w:rPr>
           <w:rStyle w:val="SubtleReference"/>
           <w:color w:val="auto"/>
         </w:rPr>
-        <w:t xml:space="preserve"> as a test rig for materials and how they demise in extreme flow conditions</w:t>
+        <w:tab/>
+        <w:t>-Feedback:On topic, very current bit of research for space industry</w:t>
       </w:r>
     </w:p>
     <w:p>
@@ -2961,325 +2894,274 @@
           <w:rStyle w:val="SubtleReference"/>
           <w:color w:val="auto"/>
         </w:rPr>
+        <w:tab/>
+      </w:r>
+      <w:r>
+        <w:rPr>
+          <w:rStyle w:val="SubtleReference"/>
+          <w:color w:val="auto"/>
+        </w:rPr>
+        <w:tab/>
+        <w:t>-How would you mitigate inequaltities in material conditions</w:t>
+      </w:r>
+    </w:p>
+    <w:p>
+      <w:pPr>
+        <w:ind w:left="1440"/>
+        <w:rPr>
+          <w:rStyle w:val="SubtleReference"/>
+          <w:color w:val="auto"/>
+        </w:rPr>
+      </w:pPr>
+      <w:r>
+        <w:rPr>
+          <w:rStyle w:val="SubtleReference"/>
+          <w:color w:val="auto"/>
+        </w:rPr>
+        <w:tab/>
+      </w:r>
+      <w:r>
+        <w:rPr>
+          <w:rStyle w:val="SubtleReference"/>
+          <w:color w:val="auto"/>
+        </w:rPr>
+        <w:tab/>
+        <w:t>-Sample sphere’s inside sacrificial shell?</w:t>
+      </w:r>
+    </w:p>
+    <w:p>
+      <w:pPr>
+        <w:ind w:left="1440"/>
+        <w:rPr>
+          <w:rStyle w:val="SubtleReference"/>
+          <w:color w:val="auto"/>
+        </w:rPr>
+      </w:pPr>
+      <w:r>
+        <w:rPr>
+          <w:rStyle w:val="SubtleReference"/>
+          <w:color w:val="auto"/>
+        </w:rPr>
+        <w:tab/>
+      </w:r>
+      <w:r>
+        <w:rPr>
+          <w:rStyle w:val="SubtleReference"/>
+          <w:color w:val="auto"/>
+        </w:rPr>
+        <w:tab/>
+      </w:r>
+    </w:p>
+    <w:p>
+      <w:pPr>
+        <w:rPr>
+          <w:rStyle w:val="SubtleReference"/>
+          <w:color w:val="auto"/>
+        </w:rPr>
+      </w:pPr>
+      <w:r>
+        <w:rPr>
+          <w:rStyle w:val="SubtleReference"/>
+          <w:color w:val="auto"/>
+        </w:rPr>
+        <w:tab/>
+        <w:t>-Altitude control using spin</w:t>
+      </w:r>
+    </w:p>
+    <w:p>
+      <w:pPr>
+        <w:rPr>
+          <w:rStyle w:val="SubtleReference"/>
+          <w:color w:val="auto"/>
+        </w:rPr>
+      </w:pPr>
+      <w:r>
+        <w:rPr>
+          <w:rStyle w:val="SubtleReference"/>
+          <w:color w:val="auto"/>
+        </w:rPr>
+        <w:tab/>
+      </w:r>
+      <w:r>
+        <w:rPr>
+          <w:rStyle w:val="SubtleReference"/>
+          <w:color w:val="auto"/>
+        </w:rPr>
+        <w:tab/>
+        <w:t>-Magnus effect</w:t>
+      </w:r>
+    </w:p>
+    <w:p>
+      <w:pPr>
+        <w:ind w:left="2160"/>
+        <w:rPr>
+          <w:rStyle w:val="SubtleReference"/>
+          <w:color w:val="auto"/>
+        </w:rPr>
+      </w:pPr>
+      <w:r>
+        <w:rPr>
+          <w:rStyle w:val="SubtleReference"/>
+          <w:color w:val="auto"/>
+        </w:rPr>
+        <w:t>-Feedback:</w:t>
+      </w:r>
+      <w:r>
+        <w:rPr>
+          <w:rStyle w:val="SubtleReference"/>
+          <w:color w:val="auto"/>
+        </w:rPr>
+        <w:t xml:space="preserve"> </w:t>
+      </w:r>
+      <w:r>
+        <w:rPr>
+          <w:rStyle w:val="SubtleReference"/>
+          <w:color w:val="auto"/>
+        </w:rPr>
+        <w:t>Could be used to control material conditions</w:t>
+      </w:r>
+      <w:r>
+        <w:rPr>
+          <w:rStyle w:val="SubtleReference"/>
+          <w:color w:val="auto"/>
+        </w:rPr>
+        <w:t xml:space="preserve"> to allow                   for testing</w:t>
+      </w:r>
+    </w:p>
+    <w:p>
+      <w:pPr>
+        <w:rPr>
+          <w:rStyle w:val="SubtleReference"/>
+          <w:color w:val="auto"/>
+        </w:rPr>
+      </w:pPr>
+      <w:r>
+        <w:rPr>
+          <w:rStyle w:val="SubtleReference"/>
+          <w:color w:val="auto"/>
+        </w:rPr>
+        <w:tab/>
+      </w:r>
+      <w:r>
+        <w:rPr>
+          <w:rStyle w:val="SubtleReference"/>
+          <w:color w:val="auto"/>
+        </w:rPr>
+        <w:tab/>
+      </w:r>
+      <w:r>
+        <w:rPr>
+          <w:rStyle w:val="SubtleReference"/>
+          <w:color w:val="auto"/>
+        </w:rPr>
+        <w:tab/>
+      </w:r>
+      <w:r>
+        <w:rPr>
+          <w:rStyle w:val="SubtleReference"/>
+          <w:color w:val="auto"/>
+        </w:rPr>
+        <w:tab/>
+        <w:t>-Serious control problem</w:t>
+      </w:r>
+    </w:p>
+    <w:p>
+      <w:pPr>
+        <w:rPr>
+          <w:rStyle w:val="SubtleReference"/>
+          <w:color w:val="auto"/>
+        </w:rPr>
+      </w:pPr>
+      <w:r>
+        <w:rPr>
+          <w:rStyle w:val="SubtleReference"/>
+          <w:color w:val="auto"/>
+        </w:rPr>
+        <w:t>Overall Feedback:</w:t>
+      </w:r>
+    </w:p>
+    <w:p>
+      <w:pPr>
+        <w:rPr>
+          <w:rStyle w:val="SubtleReference"/>
+          <w:color w:val="auto"/>
+        </w:rPr>
+      </w:pPr>
+      <w:r>
+        <w:rPr>
+          <w:rStyle w:val="SubtleReference"/>
+          <w:color w:val="auto"/>
+        </w:rPr>
+        <w:tab/>
+        <w:t>-Find rough bounds to problem through research and rough calculations</w:t>
+      </w:r>
+    </w:p>
+    <w:p>
+      <w:r>
+        <w:tab/>
+        <w:t>-Budget unlimited, but must be justified</w:t>
+      </w:r>
+    </w:p>
+    <w:p>
+      <w:r>
+        <w:tab/>
+        <w:t>-Black box vs Comms system</w:t>
+      </w:r>
+    </w:p>
+    <w:p>
+      <w:r>
+        <w:tab/>
+      </w:r>
+      <w:r>
+        <w:tab/>
+        <w:t>-Both realistic, depends on specific design choices</w:t>
+      </w:r>
+    </w:p>
+    <w:p>
+      <w:r>
+        <w:t>Long Term goals</w:t>
+      </w:r>
+    </w:p>
+    <w:p>
+      <w:pPr>
+        <w:pStyle w:val="Heading3"/>
+      </w:pPr>
+      <w:bookmarkStart w:id="14" w:name="_Toc181104660"/>
+      <w:r>
+        <w:t>References</w:t>
+      </w:r>
+      <w:bookmarkEnd w:id="14"/>
+    </w:p>
+    <w:p>
+      <w:pPr>
+        <w:pStyle w:val="Heading3"/>
+      </w:pPr>
+      <w:bookmarkStart w:id="15" w:name="_Toc181104661"/>
+      <w:r>
+        <w:t>Actions</w:t>
+      </w:r>
+      <w:bookmarkEnd w:id="15"/>
+    </w:p>
+    <w:p>
+      <w:pPr>
+        <w:pStyle w:val="Heading3"/>
+      </w:pPr>
+      <w:bookmarkStart w:id="16" w:name="_Toc181104662"/>
+      <w:r>
+        <w:t>Deadlines</w:t>
+      </w:r>
+      <w:bookmarkEnd w:id="16"/>
+    </w:p>
+    <w:p>
+      <w:r>
+        <w:t>Research Tasks by 29/10/2024</w:t>
+      </w:r>
+    </w:p>
+    <w:p>
+      <w:r>
         <w:tab/>
         <w:t>-</w:t>
       </w:r>
-      <w:proofErr w:type="spellStart"/>
-      <w:proofErr w:type="gramStart"/>
-      <w:r>
-        <w:rPr>
-          <w:rStyle w:val="SubtleReference"/>
-          <w:color w:val="auto"/>
-        </w:rPr>
-        <w:t>Feedback:On</w:t>
-      </w:r>
-      <w:proofErr w:type="spellEnd"/>
-      <w:proofErr w:type="gramEnd"/>
-      <w:r>
-        <w:rPr>
-          <w:rStyle w:val="SubtleReference"/>
-          <w:color w:val="auto"/>
-        </w:rPr>
-        <w:t xml:space="preserve"> topic, very current bit of research for space industry</w:t>
-      </w:r>
-    </w:p>
-    <w:p>
-      <w:pPr>
-        <w:ind w:left="1440"/>
-        <w:rPr>
-          <w:rStyle w:val="SubtleReference"/>
-          <w:color w:val="auto"/>
-        </w:rPr>
-      </w:pPr>
-      <w:r>
-        <w:rPr>
-          <w:rStyle w:val="SubtleReference"/>
-          <w:color w:val="auto"/>
-        </w:rPr>
-        <w:tab/>
-      </w:r>
-      <w:r>
-        <w:rPr>
-          <w:rStyle w:val="SubtleReference"/>
-          <w:color w:val="auto"/>
-        </w:rPr>
-        <w:tab/>
-        <w:t xml:space="preserve">-How would you mitigate </w:t>
-      </w:r>
-      <w:proofErr w:type="spellStart"/>
-      <w:r>
-        <w:rPr>
-          <w:rStyle w:val="SubtleReference"/>
-          <w:color w:val="auto"/>
-        </w:rPr>
-        <w:t>inequaltities</w:t>
-      </w:r>
-      <w:proofErr w:type="spellEnd"/>
-      <w:r>
-        <w:rPr>
-          <w:rStyle w:val="SubtleReference"/>
-          <w:color w:val="auto"/>
-        </w:rPr>
-        <w:t xml:space="preserve"> in material conditions</w:t>
-      </w:r>
-    </w:p>
-    <w:p>
-      <w:pPr>
-        <w:ind w:left="1440"/>
-        <w:rPr>
-          <w:rStyle w:val="SubtleReference"/>
-          <w:color w:val="auto"/>
-        </w:rPr>
-      </w:pPr>
-      <w:r>
-        <w:rPr>
-          <w:rStyle w:val="SubtleReference"/>
-          <w:color w:val="auto"/>
-        </w:rPr>
-        <w:tab/>
-      </w:r>
-      <w:r>
-        <w:rPr>
-          <w:rStyle w:val="SubtleReference"/>
-          <w:color w:val="auto"/>
-        </w:rPr>
-        <w:tab/>
-        <w:t>-Sample sphere’s inside sacrificial shell?</w:t>
-      </w:r>
-    </w:p>
-    <w:p>
-      <w:pPr>
-        <w:ind w:left="1440"/>
-        <w:rPr>
-          <w:rStyle w:val="SubtleReference"/>
-          <w:color w:val="auto"/>
-        </w:rPr>
-      </w:pPr>
-      <w:r>
-        <w:rPr>
-          <w:rStyle w:val="SubtleReference"/>
-          <w:color w:val="auto"/>
-        </w:rPr>
-        <w:tab/>
-      </w:r>
-      <w:r>
-        <w:rPr>
-          <w:rStyle w:val="SubtleReference"/>
-          <w:color w:val="auto"/>
-        </w:rPr>
-        <w:tab/>
-      </w:r>
-    </w:p>
-    <w:p>
-      <w:pPr>
-        <w:rPr>
-          <w:rStyle w:val="SubtleReference"/>
-          <w:color w:val="auto"/>
-        </w:rPr>
-      </w:pPr>
-      <w:r>
-        <w:rPr>
-          <w:rStyle w:val="SubtleReference"/>
-          <w:color w:val="auto"/>
-        </w:rPr>
-        <w:tab/>
-        <w:t>-Altitude control using spin</w:t>
-      </w:r>
-    </w:p>
-    <w:p>
-      <w:pPr>
-        <w:rPr>
-          <w:rStyle w:val="SubtleReference"/>
-          <w:color w:val="auto"/>
-        </w:rPr>
-      </w:pPr>
-      <w:r>
-        <w:rPr>
-          <w:rStyle w:val="SubtleReference"/>
-          <w:color w:val="auto"/>
-        </w:rPr>
-        <w:tab/>
-      </w:r>
-      <w:r>
-        <w:rPr>
-          <w:rStyle w:val="SubtleReference"/>
-          <w:color w:val="auto"/>
-        </w:rPr>
-        <w:tab/>
-        <w:t>-Magnus effect</w:t>
-      </w:r>
-    </w:p>
-    <w:p>
-      <w:pPr>
-        <w:ind w:left="2160"/>
-        <w:rPr>
-          <w:rStyle w:val="SubtleReference"/>
-          <w:color w:val="auto"/>
-        </w:rPr>
-      </w:pPr>
-      <w:r>
-        <w:rPr>
-          <w:rStyle w:val="SubtleReference"/>
-          <w:color w:val="auto"/>
-        </w:rPr>
-        <w:t>-Feedback:</w:t>
-      </w:r>
-      <w:r>
-        <w:rPr>
-          <w:rStyle w:val="SubtleReference"/>
-          <w:color w:val="auto"/>
-        </w:rPr>
-        <w:t xml:space="preserve"> </w:t>
-      </w:r>
-      <w:r>
-        <w:rPr>
-          <w:rStyle w:val="SubtleReference"/>
-          <w:color w:val="auto"/>
-        </w:rPr>
-        <w:t>Could be used to control material conditions</w:t>
-      </w:r>
-      <w:r>
-        <w:rPr>
-          <w:rStyle w:val="SubtleReference"/>
-          <w:color w:val="auto"/>
-        </w:rPr>
-        <w:t xml:space="preserve"> to allow                   for testing</w:t>
-      </w:r>
-    </w:p>
-    <w:p>
-      <w:pPr>
-        <w:rPr>
-          <w:rStyle w:val="SubtleReference"/>
-          <w:color w:val="auto"/>
-        </w:rPr>
-      </w:pPr>
-      <w:r>
-        <w:rPr>
-          <w:rStyle w:val="SubtleReference"/>
-          <w:color w:val="auto"/>
-        </w:rPr>
-        <w:tab/>
-      </w:r>
-      <w:r>
-        <w:rPr>
-          <w:rStyle w:val="SubtleReference"/>
-          <w:color w:val="auto"/>
-        </w:rPr>
-        <w:tab/>
-      </w:r>
-      <w:r>
-        <w:rPr>
-          <w:rStyle w:val="SubtleReference"/>
-          <w:color w:val="auto"/>
-        </w:rPr>
-        <w:tab/>
-      </w:r>
-      <w:r>
-        <w:rPr>
-          <w:rStyle w:val="SubtleReference"/>
-          <w:color w:val="auto"/>
-        </w:rPr>
-        <w:tab/>
-        <w:t>-Serious control problem</w:t>
-      </w:r>
-    </w:p>
-    <w:p>
-      <w:pPr>
-        <w:rPr>
-          <w:rStyle w:val="SubtleReference"/>
-          <w:color w:val="auto"/>
-        </w:rPr>
-      </w:pPr>
-      <w:r>
-        <w:rPr>
-          <w:rStyle w:val="SubtleReference"/>
-          <w:color w:val="auto"/>
-        </w:rPr>
-        <w:t>Overall Feedback:</w:t>
-      </w:r>
-    </w:p>
-    <w:p>
-      <w:pPr>
-        <w:rPr>
-          <w:rStyle w:val="SubtleReference"/>
-          <w:color w:val="auto"/>
-        </w:rPr>
-      </w:pPr>
-      <w:r>
-        <w:rPr>
-          <w:rStyle w:val="SubtleReference"/>
-          <w:color w:val="auto"/>
-        </w:rPr>
-        <w:tab/>
-        <w:t>-Find rough bounds to problem through research and rough calculations</w:t>
-      </w:r>
-    </w:p>
-    <w:p>
-      <w:r>
-        <w:tab/>
-        <w:t>-Budget unlimited, but must be justified</w:t>
-      </w:r>
-    </w:p>
-    <w:p>
-      <w:r>
-        <w:tab/>
-        <w:t>-Black box vs Comms system</w:t>
-      </w:r>
-    </w:p>
-    <w:p>
-      <w:r>
-        <w:tab/>
-      </w:r>
-      <w:r>
-        <w:tab/>
-        <w:t>-Both realistic, depends on specific design choices</w:t>
-      </w:r>
-    </w:p>
-    <w:p>
-      <w:r>
-        <w:t>Long Term goals</w:t>
-      </w:r>
-    </w:p>
-    <w:p>
-      <w:pPr>
-        <w:pStyle w:val="Heading3"/>
-      </w:pPr>
-      <w:bookmarkStart w:id="14" w:name="_Toc181104660"/>
-      <w:r>
-        <w:t>References</w:t>
-      </w:r>
-      <w:bookmarkEnd w:id="14"/>
-    </w:p>
-    <w:p>
-      <w:pPr>
-        <w:pStyle w:val="Heading3"/>
-      </w:pPr>
-      <w:bookmarkStart w:id="15" w:name="_Toc181104661"/>
-      <w:r>
-        <w:t>Actions</w:t>
-      </w:r>
-      <w:bookmarkEnd w:id="15"/>
-    </w:p>
-    <w:p>
-      <w:pPr>
-        <w:pStyle w:val="Heading3"/>
-      </w:pPr>
-      <w:bookmarkStart w:id="16" w:name="_Toc181104662"/>
-      <w:r>
-        <w:t>Deadlines</w:t>
-      </w:r>
-      <w:bookmarkEnd w:id="16"/>
-    </w:p>
-    <w:p>
-      <w:r>
-        <w:t>Research Tasks by 29/10/2024</w:t>
-      </w:r>
-    </w:p>
-    <w:p>
-      <w:r>
-        <w:tab/>
-        <w:t>-</w:t>
-      </w:r>
       <w:r>
         <w:t>Hani – sensors for material degradation</w:t>
       </w:r>
@@ -3309,15 +3191,7 @@
         <w:ind w:left="720"/>
       </w:pPr>
       <w:r>
-        <w:t xml:space="preserve">-Alex - Investigate different </w:t>
-      </w:r>
-      <w:proofErr w:type="spellStart"/>
-      <w:r>
-        <w:t>cubesat</w:t>
-      </w:r>
-      <w:proofErr w:type="spellEnd"/>
-      <w:r>
-        <w:t xml:space="preserve"> geometries, costs, pros, cons et. Keep up with Launch provider research.</w:t>
+        <w:t>-Alex - Investigate different cubesat geometries, costs, pros, cons et. Keep up with Launch provider research.</w:t>
       </w:r>
       <w:r>
         <w:br w:type="page"/>
@@ -3350,21 +3224,7 @@
         <w:rPr>
           <w:rStyle w:val="SubtleReference"/>
         </w:rPr>
-        <w:t xml:space="preserve">Claudio </w:t>
-      </w:r>
-      <w:proofErr w:type="spellStart"/>
-      <w:r>
-        <w:rPr>
-          <w:rStyle w:val="SubtleReference"/>
-        </w:rPr>
-        <w:t>Vestini</w:t>
-      </w:r>
-      <w:proofErr w:type="spellEnd"/>
-      <w:r>
-        <w:rPr>
-          <w:rStyle w:val="SubtleReference"/>
-        </w:rPr>
-        <w:t>, Hani Moussa, Alex Berresford, Fizza Naqvi</w:t>
+        <w:t>Claudio Vestini, Hani Moussa, Alex Berresford, Fizza Naqvi</w:t>
       </w:r>
     </w:p>
     <w:p>
@@ -3396,29 +3256,13 @@
         <w:rPr>
           <w:rStyle w:val="SubtleReference"/>
         </w:rPr>
-        <w:t xml:space="preserve">Location and </w:t>
-      </w:r>
-      <w:proofErr w:type="spellStart"/>
-      <w:proofErr w:type="gramStart"/>
-      <w:r>
-        <w:rPr>
-          <w:rStyle w:val="SubtleReference"/>
-        </w:rPr>
-        <w:t>time:</w:t>
-      </w:r>
-      <w:r>
-        <w:rPr>
-          <w:rStyle w:val="SubtleReference"/>
-        </w:rPr>
-        <w:t>RSL</w:t>
-      </w:r>
-      <w:proofErr w:type="spellEnd"/>
-      <w:proofErr w:type="gramEnd"/>
-      <w:r>
-        <w:rPr>
-          <w:rStyle w:val="SubtleReference"/>
-        </w:rPr>
-        <w:t xml:space="preserve"> study room 2 </w:t>
+        <w:t>Location and time:</w:t>
+      </w:r>
+      <w:r>
+        <w:rPr>
+          <w:rStyle w:val="SubtleReference"/>
+        </w:rPr>
+        <w:t xml:space="preserve">RSL study room 2 </w:t>
       </w:r>
       <w:r>
         <w:rPr>
@@ -3496,13 +3340,8 @@
           <w:numId w:val="4"/>
         </w:numPr>
       </w:pPr>
-      <w:proofErr w:type="spellStart"/>
-      <w:r>
-        <w:t>Accoustic</w:t>
-      </w:r>
-      <w:proofErr w:type="spellEnd"/>
-      <w:r>
-        <w:t xml:space="preserve"> emission sensor</w:t>
+      <w:r>
+        <w:t>Accoustic emission sensor</w:t>
       </w:r>
     </w:p>
     <w:p>
@@ -3514,15 +3353,7 @@
         </w:numPr>
       </w:pPr>
       <w:r>
-        <w:t xml:space="preserve">Recession sensors (used to measure how thermal protection systems are damaged as they enter the atmosphere); NASA and ESA </w:t>
-      </w:r>
-      <w:proofErr w:type="gramStart"/>
-      <w:r>
-        <w:t>has</w:t>
-      </w:r>
-      <w:proofErr w:type="gramEnd"/>
-      <w:r>
-        <w:t xml:space="preserve"> used this before so there’s lots of information available</w:t>
+        <w:t>Recession sensors (used to measure how thermal protection systems are damaged as they enter the atmosphere); NASA and ESA has used this before so there’s lots of information available</w:t>
       </w:r>
     </w:p>
     <w:p>
@@ -3534,15 +3365,7 @@
         </w:numPr>
       </w:pPr>
       <w:r>
-        <w:t xml:space="preserve">Look into what we’re </w:t>
-      </w:r>
-      <w:proofErr w:type="gramStart"/>
-      <w:r>
-        <w:t>actually going</w:t>
-      </w:r>
-      <w:proofErr w:type="gramEnd"/>
-      <w:r>
-        <w:t xml:space="preserve"> to measure before deciding on what sensors we should use</w:t>
+        <w:t>Look into what we’re actually going to measure before deciding on what sensors we should use</w:t>
       </w:r>
     </w:p>
     <w:p>
@@ -3591,15 +3414,7 @@
         </w:numPr>
       </w:pPr>
       <w:r>
-        <w:t xml:space="preserve">Most research is done on </w:t>
-      </w:r>
-      <w:proofErr w:type="gramStart"/>
-      <w:r>
-        <w:t>sphere’s</w:t>
-      </w:r>
-      <w:proofErr w:type="gramEnd"/>
-      <w:r>
-        <w:t xml:space="preserve"> but calculations might be able to be manipulated to work with a cube</w:t>
+        <w:t>Most research is done on sphere’s but calculations might be able to be manipulated to work with a cube</w:t>
       </w:r>
     </w:p>
     <w:p>
@@ -3732,15 +3547,7 @@
         </w:numPr>
       </w:pPr>
       <w:r>
-        <w:t xml:space="preserve">Design for Design study- use </w:t>
-      </w:r>
-      <w:proofErr w:type="gramStart"/>
-      <w:r>
-        <w:t>semi controlled</w:t>
-      </w:r>
-      <w:proofErr w:type="gramEnd"/>
-      <w:r>
-        <w:t xml:space="preserve"> re-entry</w:t>
+        <w:t>Design for Design study- use semi controlled re-entry</w:t>
       </w:r>
     </w:p>
     <w:p>
@@ -3752,15 +3559,7 @@
         </w:numPr>
       </w:pPr>
       <w:r>
-        <w:t xml:space="preserve">Trajectory model that simulated </w:t>
-      </w:r>
-      <w:proofErr w:type="spellStart"/>
-      <w:r>
-        <w:t>Cubesat</w:t>
-      </w:r>
-      <w:proofErr w:type="spellEnd"/>
-      <w:r>
-        <w:t xml:space="preserve"> re-entry trajectory; lots of assumptions are made on the atmosphere calculations and dynamic calculations</w:t>
+        <w:t>Trajectory model that simulated Cubesat re-entry trajectory; lots of assumptions are made on the atmosphere calculations and dynamic calculations</w:t>
       </w:r>
     </w:p>
     <w:p>
@@ -3772,15 +3571,7 @@
         </w:numPr>
       </w:pPr>
       <w:r>
-        <w:t xml:space="preserve">Ionospheric impact research- the range at which satellite demise occurs overlaps with the “E region” which reflects </w:t>
-      </w:r>
-      <w:proofErr w:type="spellStart"/>
-      <w:r>
-        <w:t>radiowaves</w:t>
-      </w:r>
-      <w:proofErr w:type="spellEnd"/>
-      <w:r>
-        <w:t xml:space="preserve"> and is essential for long distance communication</w:t>
+        <w:t>Ionospheric impact research- the range at which satellite demise occurs overlaps with the “E region” which reflects radiowaves and is essential for long distance communication</w:t>
       </w:r>
     </w:p>
     <w:p>
@@ -3793,23 +3584,7 @@
       </w:pPr>
       <w:r>
         <w:lastRenderedPageBreak/>
-        <w:t xml:space="preserve">Could monitor atmospheric composition changes because materials from the </w:t>
-      </w:r>
-      <w:proofErr w:type="spellStart"/>
-      <w:r>
-        <w:t>cubesat</w:t>
-      </w:r>
-      <w:proofErr w:type="spellEnd"/>
-      <w:r>
-        <w:t xml:space="preserve"> could remain in the ionosphere temporarily- use spectrometers to detect the wavelengths and see how the different material affects the ionosphere composition, therefore radio wave reflection and </w:t>
-      </w:r>
-      <w:proofErr w:type="gramStart"/>
-      <w:r>
-        <w:t>long distance</w:t>
-      </w:r>
-      <w:proofErr w:type="gramEnd"/>
-      <w:r>
-        <w:t xml:space="preserve"> communication</w:t>
+        <w:t>Could monitor atmospheric composition changes because materials from the cubesat could remain in the ionosphere temporarily- use spectrometers to detect the wavelengths and see how the different material affects the ionosphere composition, therefore radio wave reflection and long distance communication</w:t>
       </w:r>
     </w:p>
     <w:p>
@@ -3838,15 +3613,7 @@
         </w:numPr>
       </w:pPr>
       <w:r>
-        <w:t xml:space="preserve">NASA has info on different possible </w:t>
-      </w:r>
-      <w:proofErr w:type="spellStart"/>
-      <w:r>
-        <w:t>cubesat</w:t>
-      </w:r>
-      <w:proofErr w:type="spellEnd"/>
-      <w:r>
-        <w:t xml:space="preserve"> sizes- we want to do a 1U size due to how easy the geometry is, but we could expand greater if needed</w:t>
+        <w:t>NASA has info on different possible cubesat sizes- we want to do a 1U size due to how easy the geometry is, but we could expand greater if needed</w:t>
       </w:r>
     </w:p>
     <w:p>
@@ -3857,13 +3624,8 @@
           <w:numId w:val="4"/>
         </w:numPr>
       </w:pPr>
-      <w:proofErr w:type="spellStart"/>
-      <w:r>
-        <w:t>Endurosat</w:t>
-      </w:r>
-      <w:proofErr w:type="spellEnd"/>
-      <w:r>
-        <w:t>- cost calculator; limited to a 1.5U platform</w:t>
+      <w:r>
+        <w:t>Endurosat- cost calculator; limited to a 1.5U platform</w:t>
       </w:r>
     </w:p>
     <w:p/>
@@ -4632,6 +4394,635 @@
       <w:r>
         <w:t>Long term considerations – get in contact with relevant companies for information</w:t>
       </w:r>
+    </w:p>
+    <w:p>
+      <w:bookmarkStart w:id="24" w:name="_Toc181104405"/>
+      <w:r>
+        <w:t>Deadlines</w:t>
+      </w:r>
+      <w:bookmarkEnd w:id="24"/>
+    </w:p>
+    <w:p/>
+    <w:p/>
+    <w:p/>
+    <w:p/>
+    <w:p/>
+    <w:p/>
+    <w:p/>
+    <w:p/>
+    <w:p/>
+    <w:p/>
+    <w:p/>
+    <w:p/>
+    <w:p/>
+    <w:p/>
+    <w:p/>
+    <w:p/>
+    <w:p/>
+    <w:p/>
+    <w:p/>
+    <w:p/>
+    <w:p/>
+    <w:p/>
+    <w:p/>
+    <w:p/>
+    <w:p/>
+    <w:p/>
+    <w:p/>
+    <w:p/>
+    <w:p>
+      <w:pPr>
+        <w:pStyle w:val="Heading1"/>
+      </w:pPr>
+      <w:bookmarkStart w:id="25" w:name="_Toc181104360"/>
+      <w:r>
+        <w:lastRenderedPageBreak/>
+        <w:t>2024-04-11 Fifth meeting</w:t>
+      </w:r>
+      <w:bookmarkEnd w:id="25"/>
+    </w:p>
+    <w:p>
+      <w:pPr>
+        <w:rPr>
+          <w:rStyle w:val="SubtleReference"/>
+        </w:rPr>
+      </w:pPr>
+      <w:r>
+        <w:rPr>
+          <w:rStyle w:val="SubtleReference"/>
+        </w:rPr>
+        <w:t>Present: Claudio, Alex, Fizza, Hani</w:t>
+      </w:r>
+    </w:p>
+    <w:p>
+      <w:pPr>
+        <w:rPr>
+          <w:rStyle w:val="SubtleReference"/>
+        </w:rPr>
+      </w:pPr>
+      <w:r>
+        <w:rPr>
+          <w:rStyle w:val="SubtleReference"/>
+        </w:rPr>
+        <w:t xml:space="preserve">Apologies: </w:t>
+      </w:r>
+      <w:r>
+        <w:rPr>
+          <w:rStyle w:val="SubtleReference"/>
+        </w:rPr>
+        <w:t>None</w:t>
+      </w:r>
+    </w:p>
+    <w:p>
+      <w:pPr>
+        <w:rPr>
+          <w:rStyle w:val="SubtleReference"/>
+        </w:rPr>
+      </w:pPr>
+      <w:r>
+        <w:rPr>
+          <w:rStyle w:val="SubtleReference"/>
+        </w:rPr>
+        <w:t xml:space="preserve">Location and time: </w:t>
+      </w:r>
+      <w:r>
+        <w:rPr>
+          <w:rStyle w:val="SubtleReference"/>
+        </w:rPr>
+        <w:t>RSL at 5pm</w:t>
+      </w:r>
+    </w:p>
+    <w:p>
+      <w:pPr>
+        <w:rPr>
+          <w:rStyle w:val="SubtleReference"/>
+        </w:rPr>
+      </w:pPr>
+      <w:r>
+        <w:rPr>
+          <w:rStyle w:val="SubtleReference"/>
+        </w:rPr>
+        <w:t xml:space="preserve">Author of minutes: </w:t>
+      </w:r>
+      <w:r>
+        <w:rPr>
+          <w:rStyle w:val="SubtleReference"/>
+        </w:rPr>
+        <w:t>Claudio</w:t>
+      </w:r>
+    </w:p>
+    <w:p>
+      <w:pPr>
+        <w:rPr>
+          <w:rStyle w:val="SubtleReference"/>
+        </w:rPr>
+      </w:pPr>
+    </w:p>
+    <w:p>
+      <w:r>
+        <w:t>Content goes here</w:t>
+      </w:r>
+    </w:p>
+    <w:p>
+      <w:pPr>
+        <w:pStyle w:val="ListParagraph"/>
+        <w:numPr>
+          <w:ilvl w:val="0"/>
+          <w:numId w:val="8"/>
+        </w:numPr>
+      </w:pPr>
+      <w:r>
+        <w:t>Alex – re-entry system:</w:t>
+      </w:r>
+    </w:p>
+    <w:p>
+      <w:pPr>
+        <w:pStyle w:val="ListParagraph"/>
+        <w:numPr>
+          <w:ilvl w:val="1"/>
+          <w:numId w:val="8"/>
+        </w:numPr>
+      </w:pPr>
+      <w:r>
+        <w:t>Blackbox Idea not going to work due to weight restrictions, 4.0 kg + housing -&gt; 8.6kg</w:t>
+      </w:r>
+    </w:p>
+    <w:p>
+      <w:pPr>
+        <w:pStyle w:val="ListParagraph"/>
+        <w:numPr>
+          <w:ilvl w:val="1"/>
+          <w:numId w:val="8"/>
+        </w:numPr>
+      </w:pPr>
+      <w:r>
+        <w:t>Thrusters: factsheets -&gt; possible choices (not clear, contact companies):</w:t>
+      </w:r>
+    </w:p>
+    <w:p>
+      <w:pPr>
+        <w:pStyle w:val="ListParagraph"/>
+        <w:numPr>
+          <w:ilvl w:val="2"/>
+          <w:numId w:val="8"/>
+        </w:numPr>
+      </w:pPr>
+      <w:r>
+        <w:t>300g mass, 100uN to 10mN thrust – hydrazene</w:t>
+      </w:r>
+    </w:p>
+    <w:p>
+      <w:pPr>
+        <w:pStyle w:val="ListParagraph"/>
+        <w:numPr>
+          <w:ilvl w:val="2"/>
+          <w:numId w:val="8"/>
+        </w:numPr>
+      </w:pPr>
+      <w:r>
+        <w:t>HPGC thruster – low toxicity, low freeze point, 40g mass (no nozzle),</w:t>
+      </w:r>
+    </w:p>
+    <w:p>
+      <w:pPr>
+        <w:pStyle w:val="ListParagraph"/>
+        <w:numPr>
+          <w:ilvl w:val="1"/>
+          <w:numId w:val="8"/>
+        </w:numPr>
+      </w:pPr>
+      <w:r>
+        <w:t>Batteries:</w:t>
+      </w:r>
+    </w:p>
+    <w:p>
+      <w:pPr>
+        <w:pStyle w:val="ListParagraph"/>
+        <w:numPr>
+          <w:ilvl w:val="2"/>
+          <w:numId w:val="8"/>
+        </w:numPr>
+      </w:pPr>
+      <w:r>
+        <w:t>Optimus 30: large dimensions, 268g 30wHR</w:t>
+      </w:r>
+    </w:p>
+    <w:p>
+      <w:pPr>
+        <w:pStyle w:val="ListParagraph"/>
+        <w:numPr>
+          <w:ilvl w:val="2"/>
+          <w:numId w:val="8"/>
+        </w:numPr>
+        <w:rPr>
+          <w:lang w:val="it-IT"/>
+        </w:rPr>
+      </w:pPr>
+      <w:r>
+        <w:rPr>
+          <w:lang w:val="it-IT"/>
+        </w:rPr>
+        <w:t>B14 modular: 375g, 45Whr, no NASA certi</w:t>
+      </w:r>
+      <w:r>
+        <w:rPr>
+          <w:lang w:val="it-IT"/>
+        </w:rPr>
+        <w:t>fication</w:t>
+      </w:r>
+    </w:p>
+    <w:p>
+      <w:pPr>
+        <w:pStyle w:val="ListParagraph"/>
+        <w:numPr>
+          <w:ilvl w:val="0"/>
+          <w:numId w:val="8"/>
+        </w:numPr>
+        <w:rPr>
+          <w:lang w:val="it-IT"/>
+        </w:rPr>
+      </w:pPr>
+      <w:r>
+        <w:rPr>
+          <w:lang w:val="it-IT"/>
+        </w:rPr>
+        <w:t xml:space="preserve">Fizza: </w:t>
+      </w:r>
+    </w:p>
+    <w:p>
+      <w:pPr>
+        <w:pStyle w:val="ListParagraph"/>
+        <w:numPr>
+          <w:ilvl w:val="1"/>
+          <w:numId w:val="8"/>
+        </w:numPr>
+      </w:pPr>
+      <w:r>
+        <w:t>Ionosphere:</w:t>
+      </w:r>
+    </w:p>
+    <w:p>
+      <w:pPr>
+        <w:pStyle w:val="ListParagraph"/>
+        <w:numPr>
+          <w:ilvl w:val="2"/>
+          <w:numId w:val="8"/>
+        </w:numPr>
+      </w:pPr>
+      <w:r>
+        <w:t xml:space="preserve">studies by ESA, cannot </w:t>
+      </w:r>
+      <w:r>
+        <w:t>be used as classified</w:t>
+      </w:r>
+    </w:p>
+    <w:p>
+      <w:pPr>
+        <w:pStyle w:val="ListParagraph"/>
+        <w:numPr>
+          <w:ilvl w:val="2"/>
+          <w:numId w:val="8"/>
+        </w:numPr>
+      </w:pPr>
+      <w:r>
+        <w:t>Remote sensing – companies:</w:t>
+      </w:r>
+    </w:p>
+    <w:p>
+      <w:pPr>
+        <w:pStyle w:val="ListParagraph"/>
+        <w:numPr>
+          <w:ilvl w:val="3"/>
+          <w:numId w:val="8"/>
+        </w:numPr>
+      </w:pPr>
+      <w:r>
+        <w:t>Ground-based: higher resolution, no data storage problem</w:t>
+      </w:r>
+    </w:p>
+    <w:p>
+      <w:pPr>
+        <w:pStyle w:val="ListParagraph"/>
+        <w:numPr>
+          <w:ilvl w:val="3"/>
+          <w:numId w:val="8"/>
+        </w:numPr>
+      </w:pPr>
+      <w:r>
+        <w:t>Balloons: difficult, coordination complexity, path complexity, time complexity</w:t>
+      </w:r>
+    </w:p>
+    <w:p>
+      <w:pPr>
+        <w:pStyle w:val="ListParagraph"/>
+        <w:numPr>
+          <w:ilvl w:val="2"/>
+          <w:numId w:val="8"/>
+        </w:numPr>
+      </w:pPr>
+      <w:r>
+        <w:t xml:space="preserve">Justification of secondary objective due to regulations </w:t>
+      </w:r>
+    </w:p>
+    <w:p>
+      <w:pPr>
+        <w:pStyle w:val="ListParagraph"/>
+        <w:numPr>
+          <w:ilvl w:val="0"/>
+          <w:numId w:val="8"/>
+        </w:numPr>
+      </w:pPr>
+      <w:r>
+        <w:t>Hani:</w:t>
+      </w:r>
+    </w:p>
+    <w:p>
+      <w:pPr>
+        <w:pStyle w:val="ListParagraph"/>
+        <w:numPr>
+          <w:ilvl w:val="1"/>
+          <w:numId w:val="8"/>
+        </w:numPr>
+      </w:pPr>
+      <w:r>
+        <w:t>Sensors:</w:t>
+      </w:r>
+    </w:p>
+    <w:p>
+      <w:pPr>
+        <w:pStyle w:val="ListParagraph"/>
+        <w:numPr>
+          <w:ilvl w:val="2"/>
+          <w:numId w:val="8"/>
+        </w:numPr>
+      </w:pPr>
+      <w:r>
+        <w:t>Spreadsheet of several sensors for comparison:</w:t>
+      </w:r>
+    </w:p>
+    <w:p>
+      <w:pPr>
+        <w:pStyle w:val="ListParagraph"/>
+        <w:numPr>
+          <w:ilvl w:val="2"/>
+          <w:numId w:val="8"/>
+        </w:numPr>
+      </w:pPr>
+      <w:r>
+        <w:t>Recession sensors not readily available – emerging technology, could build ourselves or contact ESA for purchase</w:t>
+      </w:r>
+    </w:p>
+    <w:p>
+      <w:pPr>
+        <w:pStyle w:val="ListParagraph"/>
+        <w:numPr>
+          <w:ilvl w:val="2"/>
+          <w:numId w:val="8"/>
+        </w:numPr>
+      </w:pPr>
+      <w:r>
+        <w:t>GENERAL POINT: if price is not available, estimate in report</w:t>
+      </w:r>
+    </w:p>
+    <w:p>
+      <w:pPr>
+        <w:pStyle w:val="ListParagraph"/>
+        <w:numPr>
+          <w:ilvl w:val="2"/>
+          <w:numId w:val="8"/>
+        </w:numPr>
+      </w:pPr>
+      <w:r>
+        <w:t>RSComponents website (not made for space, but cheap and used in the past in space applications), could lower price significantly</w:t>
+      </w:r>
+    </w:p>
+    <w:p>
+      <w:pPr>
+        <w:pStyle w:val="ListParagraph"/>
+        <w:numPr>
+          <w:ilvl w:val="2"/>
+          <w:numId w:val="8"/>
+        </w:numPr>
+      </w:pPr>
+      <w:r>
+        <w:t>Papers: types of sensors used in projects – thermocouples (light, cheap, use several), mosaic core (infrared camera, not made for space so not certain we can certify it, 21mm largest dimension – viable (used in cubesats in the past))</w:t>
+      </w:r>
+    </w:p>
+    <w:p>
+      <w:pPr>
+        <w:pStyle w:val="ListParagraph"/>
+        <w:numPr>
+          <w:ilvl w:val="2"/>
+          <w:numId w:val="8"/>
+        </w:numPr>
+      </w:pPr>
+      <w:r>
+        <w:t>Can we certify things that have not been certified for space? (ASK TOMORROW). How do we design tests.</w:t>
+      </w:r>
+    </w:p>
+    <w:p>
+      <w:pPr>
+        <w:pStyle w:val="ListParagraph"/>
+        <w:numPr>
+          <w:ilvl w:val="2"/>
+          <w:numId w:val="8"/>
+        </w:numPr>
+      </w:pPr>
+      <w:r>
+        <w:t>Could be the case that we do not need to be as rigorous with certification as it is only necessary if you stay in atmosphere for a long time - &gt; our satellite demises so could get away w/o certification if launch company is okay with it -&gt; Ask someone at the company</w:t>
+      </w:r>
+    </w:p>
+    <w:p>
+      <w:pPr>
+        <w:pStyle w:val="ListParagraph"/>
+        <w:numPr>
+          <w:ilvl w:val="0"/>
+          <w:numId w:val="8"/>
+        </w:numPr>
+      </w:pPr>
+      <w:r>
+        <w:t>Claudio:</w:t>
+      </w:r>
+    </w:p>
+    <w:p>
+      <w:pPr>
+        <w:pStyle w:val="ListParagraph"/>
+        <w:numPr>
+          <w:ilvl w:val="1"/>
+          <w:numId w:val="8"/>
+        </w:numPr>
+      </w:pPr>
+      <w:r>
+        <w:lastRenderedPageBreak/>
+        <w:t>Book for general understanding of hypersonic regimes, for both trajectory and aerothermal environment – relations can be found nicely displayed in graphs</w:t>
+      </w:r>
+    </w:p>
+    <w:p>
+      <w:pPr>
+        <w:pStyle w:val="ListParagraph"/>
+        <w:numPr>
+          <w:ilvl w:val="1"/>
+          <w:numId w:val="8"/>
+        </w:numPr>
+      </w:pPr>
+      <w:r>
+        <w:t>Mass of typical re-entry attitude control system below 200g – very slow rotation rates and very weak forces. Ditched idea of controlling during re-entry but could easily spin up using loads of time to do so before hitting atmosphere</w:t>
+      </w:r>
+    </w:p>
+    <w:p>
+      <w:pPr>
+        <w:pStyle w:val="ListParagraph"/>
+        <w:numPr>
+          <w:ilvl w:val="1"/>
+          <w:numId w:val="8"/>
+        </w:numPr>
+      </w:pPr>
+      <w:r>
+        <w:t>Paper on reaction wheels design and modelling -need 3 of them</w:t>
+      </w:r>
+    </w:p>
+    <w:p>
+      <w:pPr>
+        <w:pStyle w:val="ListParagraph"/>
+        <w:numPr>
+          <w:ilvl w:val="1"/>
+          <w:numId w:val="8"/>
+        </w:numPr>
+      </w:pPr>
+      <w:r>
+        <w:t>Found a paper on the design of a reaction wheel-controlled cubesat – very useful as it contains lots of pictures and cad files of the architecture – should use as reference when designing our own satellite (</w:t>
+      </w:r>
+      <w:r>
+        <w:t>BEESAT</w:t>
+      </w:r>
+      <w:r>
+        <w:t>)</w:t>
+      </w:r>
+    </w:p>
+    <w:p>
+      <w:pPr>
+        <w:pStyle w:val="ListParagraph"/>
+        <w:numPr>
+          <w:ilvl w:val="1"/>
+          <w:numId w:val="8"/>
+        </w:numPr>
+      </w:pPr>
+      <w:r>
+        <w:t>Paper on empirical results of hypersonic testing of cubesat topologies.</w:t>
+      </w:r>
+    </w:p>
+    <w:p>
+      <w:pPr>
+        <w:pStyle w:val="ListParagraph"/>
+        <w:numPr>
+          <w:ilvl w:val="1"/>
+          <w:numId w:val="8"/>
+        </w:numPr>
+      </w:pPr>
+      <w:r>
+        <w:t>Roshko number, Strouhal number, paul bruce -&gt; tumbling objects for re-entry</w:t>
+      </w:r>
+    </w:p>
+    <w:p>
+      <w:pPr>
+        <w:pStyle w:val="ListParagraph"/>
+        <w:numPr>
+          <w:ilvl w:val="1"/>
+          <w:numId w:val="8"/>
+        </w:numPr>
+      </w:pPr>
+      <w:r>
+        <w:t>Youtube videos for hypersonics CFD simulations</w:t>
+      </w:r>
+    </w:p>
+    <w:p>
+      <w:pPr>
+        <w:pStyle w:val="Heading3"/>
+      </w:pPr>
+      <w:bookmarkStart w:id="26" w:name="_Toc181104361"/>
+      <w:r>
+        <w:t>References</w:t>
+      </w:r>
+      <w:bookmarkEnd w:id="26"/>
+    </w:p>
+    <w:p>
+      <w:r>
+        <w:t>BEESAT: A Pico Satellite for the On Orbit Verification of Micro Wheels</w:t>
+      </w:r>
+    </w:p>
+    <w:p>
+      <w:pPr>
+        <w:pStyle w:val="Heading3"/>
+      </w:pPr>
+      <w:bookmarkStart w:id="27" w:name="_Toc181104362"/>
+      <w:r>
+        <w:t>Actions</w:t>
+      </w:r>
+      <w:bookmarkEnd w:id="27"/>
+    </w:p>
+    <w:p>
+      <w:pPr>
+        <w:pStyle w:val="ListParagraph"/>
+        <w:numPr>
+          <w:ilvl w:val="0"/>
+          <w:numId w:val="8"/>
+        </w:numPr>
+      </w:pPr>
+      <w:r>
+        <w:t>Alex: document choice of no black box</w:t>
+      </w:r>
+    </w:p>
+    <w:p>
+      <w:pPr>
+        <w:pStyle w:val="ListParagraph"/>
+        <w:numPr>
+          <w:ilvl w:val="0"/>
+          <w:numId w:val="8"/>
+        </w:numPr>
+      </w:pPr>
+      <w:r>
+        <w:t>Fizza: document choice of io</w:t>
+      </w:r>
+      <w:r>
+        <w:t>nosphere effects as secondary objective, document choice of ground sensing (why are alternatives not viable?)</w:t>
+      </w:r>
+    </w:p>
+    <w:p>
+      <w:pPr>
+        <w:pStyle w:val="ListParagraph"/>
+        <w:numPr>
+          <w:ilvl w:val="0"/>
+          <w:numId w:val="8"/>
+        </w:numPr>
+      </w:pPr>
+      <w:r>
+        <w:t>Hani: decide on recession sensors</w:t>
+      </w:r>
+    </w:p>
+    <w:p>
+      <w:pPr>
+        <w:pStyle w:val="ListParagraph"/>
+        <w:numPr>
+          <w:ilvl w:val="0"/>
+          <w:numId w:val="8"/>
+        </w:numPr>
+      </w:pPr>
+      <w:r>
+        <w:t>Claudio: look at thermal transfer rates for different spin rates</w:t>
+      </w:r>
+    </w:p>
+    <w:p>
+      <w:pPr>
+        <w:pStyle w:val="Heading3"/>
+        <w:rPr>
+          <w:rStyle w:val="SubtleReference"/>
+        </w:rPr>
+      </w:pPr>
+      <w:bookmarkStart w:id="28" w:name="_Toc181104363"/>
+      <w:r>
+        <w:t>Deadlines</w:t>
+      </w:r>
+      <w:bookmarkEnd w:id="28"/>
     </w:p>
     <w:p>
       <w:pPr>
@@ -4642,119 +5033,338 @@
           <w:szCs w:val="28"/>
         </w:rPr>
       </w:pPr>
-      <w:bookmarkStart w:id="24" w:name="_Toc181104405"/>
+    </w:p>
+    <w:p>
+      <w:pPr>
+        <w:pStyle w:val="Heading1"/>
+      </w:pPr>
+      <w:bookmarkStart w:id="29" w:name="_Toc181104667"/>
+      <w:r>
+        <w:t>2024-</w:t>
+      </w:r>
+      <w:r>
+        <w:t>05</w:t>
+      </w:r>
+      <w:r>
+        <w:t>-</w:t>
+      </w:r>
+      <w:r>
+        <w:t>11</w:t>
+      </w:r>
+      <w:r>
+        <w:t xml:space="preserve"> </w:t>
+      </w:r>
+      <w:r>
+        <w:t>Sixth</w:t>
+      </w:r>
+      <w:r>
+        <w:t xml:space="preserve"> meeting</w:t>
+      </w:r>
+      <w:bookmarkEnd w:id="29"/>
+    </w:p>
+    <w:p>
+      <w:pPr>
+        <w:rPr>
+          <w:rStyle w:val="SubtleReference"/>
+        </w:rPr>
+      </w:pPr>
+      <w:r>
+        <w:rPr>
+          <w:rStyle w:val="SubtleReference"/>
+        </w:rPr>
+        <w:t xml:space="preserve">Present: </w:t>
+      </w:r>
+      <w:r>
+        <w:rPr>
+          <w:rStyle w:val="SubtleReference"/>
+        </w:rPr>
+        <w:t>ALex, Claudio, Fizza, Hani</w:t>
+      </w:r>
+    </w:p>
+    <w:p>
+      <w:pPr>
+        <w:rPr>
+          <w:rStyle w:val="SubtleReference"/>
+        </w:rPr>
+      </w:pPr>
+      <w:r>
+        <w:rPr>
+          <w:rStyle w:val="SubtleReference"/>
+        </w:rPr>
+        <w:t>Apologies: Name4</w:t>
+      </w:r>
+    </w:p>
+    <w:p>
+      <w:pPr>
+        <w:rPr>
+          <w:rStyle w:val="SubtleReference"/>
+        </w:rPr>
+      </w:pPr>
+      <w:r>
+        <w:rPr>
+          <w:rStyle w:val="SubtleReference"/>
+        </w:rPr>
+        <w:t xml:space="preserve">Location and time: </w:t>
+      </w:r>
+      <w:r>
+        <w:rPr>
+          <w:rStyle w:val="SubtleReference"/>
+        </w:rPr>
+        <w:t xml:space="preserve">14:00 </w:t>
+      </w:r>
+      <w:r>
+        <w:rPr>
+          <w:rStyle w:val="SubtleReference"/>
+        </w:rPr>
+        <w:t>a</w:t>
+      </w:r>
+      <w:r>
+        <w:rPr>
+          <w:rStyle w:val="SubtleReference"/>
+        </w:rPr>
+        <w:t>t IEB LR7</w:t>
+      </w:r>
+    </w:p>
+    <w:p>
+      <w:pPr>
+        <w:rPr>
+          <w:rStyle w:val="SubtleReference"/>
+        </w:rPr>
+      </w:pPr>
+      <w:r>
+        <w:rPr>
+          <w:rStyle w:val="SubtleReference"/>
+        </w:rPr>
+        <w:t xml:space="preserve">Author of minutes: </w:t>
+      </w:r>
+      <w:r>
+        <w:rPr>
+          <w:rStyle w:val="SubtleReference"/>
+        </w:rPr>
+        <w:t>Alex Berresford</w:t>
+      </w:r>
+    </w:p>
+    <w:p>
+      <w:pPr>
+        <w:rPr>
+          <w:rStyle w:val="SubtleReference"/>
+        </w:rPr>
+      </w:pPr>
+    </w:p>
+    <w:p>
+      <w:r>
+        <w:t>Catching up Tobias on design choices</w:t>
+      </w:r>
+    </w:p>
+    <w:p>
+      <w:r>
+        <w:tab/>
+        <w:t>Rule out Black box</w:t>
+      </w:r>
+    </w:p>
+    <w:p>
+      <w:r>
+        <w:tab/>
+        <w:t>Settled for cold gas for altitude control</w:t>
+      </w:r>
+    </w:p>
+    <w:p>
+      <w:r>
+        <w:tab/>
+        <w:t>Spectroscopy</w:t>
+      </w:r>
+    </w:p>
+    <w:p>
+      <w:pPr>
+        <w:ind w:left="1440"/>
+      </w:pPr>
+      <w:r>
+        <w:t>Use Fibre coupled spectrometer (Thor labs), multiple fibres possible per spectrometer, one on each face is possible.</w:t>
+      </w:r>
+    </w:p>
+    <w:p>
+      <w:pPr>
+        <w:ind w:left="1440"/>
+      </w:pPr>
+      <w:r>
+        <w:t>Ground observation difficult due to range</w:t>
+      </w:r>
+      <w:r>
+        <w:t>.</w:t>
+      </w:r>
+    </w:p>
+    <w:p>
+      <w:pPr>
+        <w:ind w:left="720"/>
+      </w:pPr>
+      <w:r>
+        <w:t>Space certification is on launch provider and not strictly legislative. Minimise risk where possible.</w:t>
+      </w:r>
+    </w:p>
+    <w:p>
+      <w:pPr>
+        <w:ind w:left="720"/>
+      </w:pPr>
+      <w:r>
+        <w:t>Devices that will function in a space environment difficult to find:</w:t>
+      </w:r>
+    </w:p>
+    <w:p>
+      <w:pPr>
+        <w:ind w:left="1440"/>
+      </w:pPr>
+      <w:r>
+        <w:lastRenderedPageBreak/>
+        <w:t>Electronics want to be certified to ensure they won’t be damaged by radiation.</w:t>
+      </w:r>
+    </w:p>
+    <w:p>
+      <w:pPr>
+        <w:ind w:left="1440"/>
+      </w:pPr>
+      <w:r>
+        <w:t>Simpler components e.g. thermocouple/mechanical frame are more case by case.</w:t>
+      </w:r>
+    </w:p>
+    <w:p>
+      <w:r>
+        <w:tab/>
+        <w:t xml:space="preserve">Problem obtaining technical </w:t>
+      </w:r>
+      <w:r>
+        <w:t>components (e.g. r</w:t>
+      </w:r>
+      <w:r>
+        <w:t>ece</w:t>
+      </w:r>
+      <w:r>
+        <w:t>ssion sensors)</w:t>
+      </w:r>
+    </w:p>
+    <w:p>
+      <w:r>
+        <w:tab/>
+      </w:r>
+      <w:r>
+        <w:tab/>
+        <w:t>Make a mock up CAD and reference a paper describing use.</w:t>
+      </w:r>
+    </w:p>
+    <w:p/>
+    <w:p>
+      <w:r>
+        <w:tab/>
+        <w:t>Based on component sizing, 1U design unrealistic.</w:t>
+      </w:r>
+    </w:p>
+    <w:p/>
+    <w:p>
+      <w:pPr>
+        <w:ind w:left="720"/>
+      </w:pPr>
+      <w:r>
+        <w:t>Possibility of de-orbit using ISS “trash” system – Nanoracks deployment goes via ISS anyway. – solves deorbit issue.</w:t>
+      </w:r>
+    </w:p>
+    <w:p>
+      <w:pPr>
+        <w:ind w:left="720"/>
+      </w:pPr>
+      <w:r>
+        <w:t>Spin up in vacuum during de-orbit but before colliding with atmosphere to avoid competing with aerodynamic forces.</w:t>
+      </w:r>
+    </w:p>
+    <w:p>
+      <w:pPr>
+        <w:ind w:left="720"/>
+      </w:pPr>
+      <w:r>
+        <w:tab/>
+        <w:t>Dependent on launch provider altitude.</w:t>
+      </w:r>
+    </w:p>
+    <w:p>
+      <w:pPr>
+        <w:ind w:left="720"/>
+      </w:pPr>
+      <w:r>
+        <w:t>Roshko number – ND group for describing oscillating flow mechanisms.</w:t>
+      </w:r>
+    </w:p>
+    <w:p>
+      <w:pPr>
+        <w:ind w:left="720"/>
+      </w:pPr>
+    </w:p>
+    <w:p>
+      <w:pPr>
+        <w:ind w:left="720"/>
+      </w:pPr>
+      <w:r>
+        <w:t>For electronics, heating needs to be critically considered. Build up models from 0D to having a heating solution.</w:t>
+      </w:r>
+    </w:p>
+    <w:p>
+      <w:pPr>
+        <w:ind w:left="720"/>
+      </w:pPr>
+      <w:r>
+        <w:tab/>
+        <w:t>Shielding should be considered for digital information stream to prevent bit flips, unnecessary for analogue streams.</w:t>
+      </w:r>
+    </w:p>
+    <w:p>
+      <w:pPr>
+        <w:pStyle w:val="Heading3"/>
+      </w:pPr>
+      <w:bookmarkStart w:id="30" w:name="_Toc181104668"/>
+      <w:r>
+        <w:t>References</w:t>
+      </w:r>
+      <w:bookmarkEnd w:id="30"/>
+    </w:p>
+    <w:p>
+      <w:pPr>
+        <w:pStyle w:val="Heading3"/>
+      </w:pPr>
+      <w:bookmarkStart w:id="31" w:name="_Toc181104669"/>
+      <w:r>
+        <w:t>Actions</w:t>
+      </w:r>
+      <w:bookmarkEnd w:id="31"/>
+    </w:p>
+    <w:p>
+      <w:r>
+        <w:t>Fizza – Design an orbit to allow for burn at apogee, followed by a spin up in vacuum before reaching atmosphere.</w:t>
+      </w:r>
+    </w:p>
+    <w:p>
+      <w:r>
+        <w:t>Hani-Background reading on heating for CubeSat electronic, followed by having another look at thermocouple and recession sensor implementation.</w:t>
+      </w:r>
+    </w:p>
+    <w:p>
+      <w:r>
+        <w:t>Claudio- Roshko number, Strouhal number and CFD hypersonics.</w:t>
+      </w:r>
+    </w:p>
+    <w:p>
+      <w:r>
+        <w:t>Alex – begin CAD modelling to get idea of internal design.</w:t>
+      </w:r>
+    </w:p>
+    <w:p>
+      <w:pPr>
+        <w:pStyle w:val="Heading3"/>
+        <w:rPr>
+          <w:rStyle w:val="SubtleReference"/>
+        </w:rPr>
+      </w:pPr>
+      <w:bookmarkStart w:id="32" w:name="_Toc181104670"/>
       <w:r>
         <w:t>Deadlines</w:t>
       </w:r>
-      <w:bookmarkEnd w:id="24"/>
-    </w:p>
-    <w:p>
-      <w:pPr>
-        <w:pStyle w:val="Heading1"/>
-      </w:pPr>
-      <w:bookmarkStart w:id="25" w:name="_Toc181104667"/>
-      <w:r>
-        <w:t>2024-10-05 Fourth meeting</w:t>
-      </w:r>
-      <w:bookmarkEnd w:id="25"/>
-    </w:p>
-    <w:p>
-      <w:pPr>
-        <w:rPr>
-          <w:rStyle w:val="SubtleReference"/>
-        </w:rPr>
-      </w:pPr>
-      <w:r>
-        <w:rPr>
-          <w:rStyle w:val="SubtleReference"/>
-        </w:rPr>
-        <w:t>Present: Name1, Name2, Name3</w:t>
-      </w:r>
-    </w:p>
-    <w:p>
-      <w:pPr>
-        <w:rPr>
-          <w:rStyle w:val="SubtleReference"/>
-        </w:rPr>
-      </w:pPr>
-      <w:r>
-        <w:rPr>
-          <w:rStyle w:val="SubtleReference"/>
-        </w:rPr>
-        <w:t>Apologies: Name4</w:t>
-      </w:r>
-    </w:p>
-    <w:p>
-      <w:pPr>
-        <w:rPr>
-          <w:rStyle w:val="SubtleReference"/>
-        </w:rPr>
-      </w:pPr>
-      <w:r>
-        <w:rPr>
-          <w:rStyle w:val="SubtleReference"/>
-        </w:rPr>
-        <w:t>Location and time: … at …</w:t>
-      </w:r>
-    </w:p>
-    <w:p>
-      <w:pPr>
-        <w:rPr>
-          <w:rStyle w:val="SubtleReference"/>
-        </w:rPr>
-      </w:pPr>
-      <w:r>
-        <w:rPr>
-          <w:rStyle w:val="SubtleReference"/>
-        </w:rPr>
-        <w:t>Author of minutes: Name 2</w:t>
-      </w:r>
-    </w:p>
-    <w:p>
-      <w:pPr>
-        <w:rPr>
-          <w:rStyle w:val="SubtleReference"/>
-        </w:rPr>
-      </w:pPr>
-    </w:p>
-    <w:p>
-      <w:r>
-        <w:t>Content goes here</w:t>
-      </w:r>
-    </w:p>
-    <w:p/>
-    <w:p>
-      <w:pPr>
-        <w:pStyle w:val="Heading3"/>
-      </w:pPr>
-      <w:bookmarkStart w:id="26" w:name="_Toc181104668"/>
-      <w:r>
-        <w:t>References</w:t>
-      </w:r>
-      <w:bookmarkEnd w:id="26"/>
-    </w:p>
-    <w:p>
-      <w:pPr>
-        <w:pStyle w:val="Heading3"/>
-      </w:pPr>
-      <w:bookmarkStart w:id="27" w:name="_Toc181104669"/>
-      <w:r>
-        <w:t>Actions</w:t>
-      </w:r>
-      <w:bookmarkEnd w:id="27"/>
-    </w:p>
-    <w:p>
-      <w:pPr>
-        <w:pStyle w:val="Heading3"/>
-        <w:rPr>
-          <w:rStyle w:val="SubtleReference"/>
-        </w:rPr>
-      </w:pPr>
-      <w:bookmarkStart w:id="28" w:name="_Toc181104670"/>
-      <w:r>
-        <w:t>Deadlines</w:t>
-      </w:r>
-      <w:bookmarkEnd w:id="28"/>
+      <w:bookmarkEnd w:id="32"/>
     </w:p>
     <w:p>
       <w:pPr>
@@ -4776,12 +5386,12 @@
       <w:pPr>
         <w:pStyle w:val="Heading1"/>
       </w:pPr>
-      <w:bookmarkStart w:id="29" w:name="_Toc181104671"/>
+      <w:bookmarkStart w:id="33" w:name="_Toc181104671"/>
       <w:r>
         <w:lastRenderedPageBreak/>
         <w:t>2024-10-05 Fifth meeting</w:t>
       </w:r>
-      <w:bookmarkEnd w:id="29"/>
+      <w:bookmarkEnd w:id="33"/>
     </w:p>
     <w:p>
       <w:pPr>
@@ -4852,21 +5462,21 @@
       <w:pPr>
         <w:pStyle w:val="Heading3"/>
       </w:pPr>
-      <w:bookmarkStart w:id="30" w:name="_Toc181104672"/>
+      <w:bookmarkStart w:id="34" w:name="_Toc181104672"/>
       <w:r>
         <w:t>References</w:t>
       </w:r>
-      <w:bookmarkEnd w:id="30"/>
+      <w:bookmarkEnd w:id="34"/>
     </w:p>
     <w:p>
       <w:pPr>
         <w:pStyle w:val="Heading3"/>
       </w:pPr>
-      <w:bookmarkStart w:id="31" w:name="_Toc181104673"/>
+      <w:bookmarkStart w:id="35" w:name="_Toc181104673"/>
       <w:r>
         <w:t>Actions</w:t>
       </w:r>
-      <w:bookmarkEnd w:id="31"/>
+      <w:bookmarkEnd w:id="35"/>
     </w:p>
     <w:p>
       <w:pPr>
@@ -4875,11 +5485,11 @@
           <w:rStyle w:val="SubtleReference"/>
         </w:rPr>
       </w:pPr>
-      <w:bookmarkStart w:id="32" w:name="_Toc181104674"/>
+      <w:bookmarkStart w:id="36" w:name="_Toc181104674"/>
       <w:r>
         <w:t>Deadlines</w:t>
       </w:r>
-      <w:bookmarkEnd w:id="32"/>
+      <w:bookmarkEnd w:id="36"/>
     </w:p>
     <w:p>
       <w:pPr>
@@ -5092,16 +5702,11 @@
       <w:t>[</w:t>
     </w:r>
     <w:r>
-      <w:t>21/10/</w:t>
-    </w:r>
-    <w:proofErr w:type="gramStart"/>
-    <w:r>
-      <w:t>2024</w:t>
+      <w:t>21/10/2024</w:t>
     </w:r>
     <w:r>
       <w:t>][</w:t>
     </w:r>
-    <w:proofErr w:type="gramEnd"/>
     <w:r>
       <w:t>Claudio Vestini</w:t>
     </w:r>
@@ -5785,6 +6390,119 @@
     </w:lvl>
   </w:abstractNum>
   <w:abstractNum w:abstractNumId="6" w15:restartNumberingAfterBreak="0">
+    <w:nsid w:val="65EC6B84"/>
+    <w:multiLevelType w:val="hybridMultilevel"/>
+    <w:tmpl w:val="35568CF2"/>
+    <w:lvl w:ilvl="0" w:tplc="08090001">
+      <w:start w:val="1"/>
+      <w:numFmt w:val="bullet"/>
+      <w:lvlText w:val=""/>
+      <w:lvlJc w:val="left"/>
+      <w:pPr>
+        <w:ind w:left="720" w:hanging="360"/>
+      </w:pPr>
+      <w:rPr>
+        <w:rFonts w:ascii="Symbol" w:hAnsi="Symbol" w:hint="default"/>
+      </w:rPr>
+    </w:lvl>
+    <w:lvl w:ilvl="1" w:tplc="08090003">
+      <w:start w:val="1"/>
+      <w:numFmt w:val="bullet"/>
+      <w:lvlText w:val="o"/>
+      <w:lvlJc w:val="left"/>
+      <w:pPr>
+        <w:ind w:left="1440" w:hanging="360"/>
+      </w:pPr>
+      <w:rPr>
+        <w:rFonts w:ascii="Courier New" w:hAnsi="Courier New" w:cs="Courier New" w:hint="default"/>
+      </w:rPr>
+    </w:lvl>
+    <w:lvl w:ilvl="2" w:tplc="08090005">
+      <w:start w:val="1"/>
+      <w:numFmt w:val="bullet"/>
+      <w:lvlText w:val=""/>
+      <w:lvlJc w:val="left"/>
+      <w:pPr>
+        <w:ind w:left="2160" w:hanging="360"/>
+      </w:pPr>
+      <w:rPr>
+        <w:rFonts w:ascii="Wingdings" w:hAnsi="Wingdings" w:hint="default"/>
+      </w:rPr>
+    </w:lvl>
+    <w:lvl w:ilvl="3" w:tplc="08090001">
+      <w:start w:val="1"/>
+      <w:numFmt w:val="bullet"/>
+      <w:lvlText w:val=""/>
+      <w:lvlJc w:val="left"/>
+      <w:pPr>
+        <w:ind w:left="2880" w:hanging="360"/>
+      </w:pPr>
+      <w:rPr>
+        <w:rFonts w:ascii="Symbol" w:hAnsi="Symbol" w:hint="default"/>
+      </w:rPr>
+    </w:lvl>
+    <w:lvl w:ilvl="4" w:tplc="08090003" w:tentative="1">
+      <w:start w:val="1"/>
+      <w:numFmt w:val="bullet"/>
+      <w:lvlText w:val="o"/>
+      <w:lvlJc w:val="left"/>
+      <w:pPr>
+        <w:ind w:left="3600" w:hanging="360"/>
+      </w:pPr>
+      <w:rPr>
+        <w:rFonts w:ascii="Courier New" w:hAnsi="Courier New" w:cs="Courier New" w:hint="default"/>
+      </w:rPr>
+    </w:lvl>
+    <w:lvl w:ilvl="5" w:tplc="08090005" w:tentative="1">
+      <w:start w:val="1"/>
+      <w:numFmt w:val="bullet"/>
+      <w:lvlText w:val=""/>
+      <w:lvlJc w:val="left"/>
+      <w:pPr>
+        <w:ind w:left="4320" w:hanging="360"/>
+      </w:pPr>
+      <w:rPr>
+        <w:rFonts w:ascii="Wingdings" w:hAnsi="Wingdings" w:hint="default"/>
+      </w:rPr>
+    </w:lvl>
+    <w:lvl w:ilvl="6" w:tplc="08090001" w:tentative="1">
+      <w:start w:val="1"/>
+      <w:numFmt w:val="bullet"/>
+      <w:lvlText w:val=""/>
+      <w:lvlJc w:val="left"/>
+      <w:pPr>
+        <w:ind w:left="5040" w:hanging="360"/>
+      </w:pPr>
+      <w:rPr>
+        <w:rFonts w:ascii="Symbol" w:hAnsi="Symbol" w:hint="default"/>
+      </w:rPr>
+    </w:lvl>
+    <w:lvl w:ilvl="7" w:tplc="08090003" w:tentative="1">
+      <w:start w:val="1"/>
+      <w:numFmt w:val="bullet"/>
+      <w:lvlText w:val="o"/>
+      <w:lvlJc w:val="left"/>
+      <w:pPr>
+        <w:ind w:left="5760" w:hanging="360"/>
+      </w:pPr>
+      <w:rPr>
+        <w:rFonts w:ascii="Courier New" w:hAnsi="Courier New" w:cs="Courier New" w:hint="default"/>
+      </w:rPr>
+    </w:lvl>
+    <w:lvl w:ilvl="8" w:tplc="08090005" w:tentative="1">
+      <w:start w:val="1"/>
+      <w:numFmt w:val="bullet"/>
+      <w:lvlText w:val=""/>
+      <w:lvlJc w:val="left"/>
+      <w:pPr>
+        <w:ind w:left="6480" w:hanging="360"/>
+      </w:pPr>
+      <w:rPr>
+        <w:rFonts w:ascii="Wingdings" w:hAnsi="Wingdings" w:hint="default"/>
+      </w:rPr>
+    </w:lvl>
+  </w:abstractNum>
+  <w:abstractNum w:abstractNumId="7" w15:restartNumberingAfterBreak="0">
     <w:nsid w:val="721E3C90"/>
     <w:multiLevelType w:val="hybridMultilevel"/>
     <w:tmpl w:val="66B6B9AA"/>
@@ -5910,13 +6628,16 @@
     <w:abstractNumId w:val="2"/>
   </w:num>
   <w:num w:numId="5" w16cid:durableId="122313235">
-    <w:abstractNumId w:val="6"/>
+    <w:abstractNumId w:val="7"/>
   </w:num>
   <w:num w:numId="6" w16cid:durableId="1671106123">
     <w:abstractNumId w:val="1"/>
   </w:num>
   <w:num w:numId="7" w16cid:durableId="1008824778">
     <w:abstractNumId w:val="3"/>
+  </w:num>
+  <w:num w:numId="8" w16cid:durableId="1746605179">
+    <w:abstractNumId w:val="6"/>
   </w:num>
 </w:numbering>
 </file>

</xml_diff>

<commit_message>
Reaction wheels and meeting minutes
</commit_message>
<xml_diff>
--- a/Alex/Logbook - AlexBerresford.docx
+++ b/Alex/Logbook - AlexBerresford.docx
@@ -5848,13 +5848,19 @@
         <w:rPr>
           <w:rStyle w:val="SubtleReference"/>
         </w:rPr>
+        <w:t xml:space="preserve"> </w:t>
+      </w:r>
+      <w:r>
+        <w:rPr>
+          <w:rStyle w:val="SubtleReference"/>
+        </w:rPr>
         <w:t xml:space="preserve">RSL study room 2 </w:t>
       </w:r>
       <w:r>
         <w:rPr>
           <w:rStyle w:val="SubtleReference"/>
         </w:rPr>
-        <w:t xml:space="preserve"> at</w:t>
+        <w:t>at</w:t>
       </w:r>
       <w:r>
         <w:rPr>
@@ -7262,7 +7268,7 @@
           <v:shape id="_x0000_i1025" type="#_x0000_t75" style="width:520.5pt;height:309.75pt" o:ole="">
             <v:imagedata r:id="rId14" o:title=""/>
           </v:shape>
-          <o:OLEObject Type="Embed" ProgID="Excel.Sheet.12" ShapeID="_x0000_i1025" DrawAspect="Content" ObjectID="_1800187517" r:id="rId15"/>
+          <o:OLEObject Type="Embed" ProgID="Excel.Sheet.12" ShapeID="_x0000_i1025" DrawAspect="Content" ObjectID="_1801398198" r:id="rId15"/>
         </w:object>
       </w:r>
     </w:p>
@@ -7510,7 +7516,7 @@
           <v:shape id="_x0000_i1026" type="#_x0000_t75" style="width:535.5pt;height:202.5pt" o:ole="">
             <v:imagedata r:id="rId17" o:title=""/>
           </v:shape>
-          <o:OLEObject Type="Embed" ProgID="Excel.Sheet.12" ShapeID="_x0000_i1026" DrawAspect="Content" ObjectID="_1800187518" r:id="rId18"/>
+          <o:OLEObject Type="Embed" ProgID="Excel.Sheet.12" ShapeID="_x0000_i1026" DrawAspect="Content" ObjectID="_1801398199" r:id="rId18"/>
         </w:object>
       </w:r>
     </w:p>
@@ -8570,7 +8576,7 @@
           <v:shape id="_x0000_i1027" type="#_x0000_t75" style="width:484.5pt;height:249pt" o:ole="">
             <v:imagedata r:id="rId20" o:title=""/>
           </v:shape>
-          <o:OLEObject Type="Embed" ProgID="Excel.Sheet.12" ShapeID="_x0000_i1027" DrawAspect="Content" ObjectID="_1800187519" r:id="rId21"/>
+          <o:OLEObject Type="Embed" ProgID="Excel.Sheet.12" ShapeID="_x0000_i1027" DrawAspect="Content" ObjectID="_1801398200" r:id="rId21"/>
         </w:object>
       </w:r>
     </w:p>
@@ -9681,7 +9687,7 @@
           <w:noProof/>
         </w:rPr>
         <w:drawing>
-          <wp:inline distT="0" distB="0" distL="0" distR="0" wp14:anchorId="629F7CE4" wp14:editId="560BE983">
+          <wp:inline distT="0" distB="0" distL="0" distR="0" wp14:anchorId="629F7CE4" wp14:editId="1B98811D">
             <wp:extent cx="4708478" cy="2539426"/>
             <wp:effectExtent l="0" t="0" r="0" b="0"/>
             <wp:docPr id="2061660882" name="Picture 1" descr="A 3d model of a machine&#10;&#10;Description automatically generated"/>
@@ -14108,7 +14114,7 @@
         </w:rPr>
         <w:lastRenderedPageBreak/>
         <w:drawing>
-          <wp:inline distT="0" distB="0" distL="0" distR="0" wp14:anchorId="3C26DA9F" wp14:editId="487BF251">
+          <wp:inline distT="0" distB="0" distL="0" distR="0" wp14:anchorId="3C26DA9F" wp14:editId="3825C237">
             <wp:extent cx="4157133" cy="2242069"/>
             <wp:effectExtent l="0" t="0" r="0" b="6350"/>
             <wp:docPr id="355693454" name="Picture 1" descr="A 3d model of a machine&#10;&#10;Description automatically generated"/>
@@ -14992,6 +14998,12 @@
           <w:rStyle w:val="SubtleReference"/>
         </w:rPr>
         <w:t>Author of minutes:</w:t>
+      </w:r>
+      <w:r>
+        <w:rPr>
+          <w:rStyle w:val="SubtleReference"/>
+        </w:rPr>
+        <w:t xml:space="preserve"> </w:t>
       </w:r>
       <w:r>
         <w:rPr>
@@ -18058,13 +18070,7 @@
         <w:t>04</w:t>
       </w:r>
       <w:r>
-        <w:t xml:space="preserve"> F</w:t>
-      </w:r>
-      <w:r>
-        <w:t>ifteenth</w:t>
-      </w:r>
-      <w:r>
-        <w:t xml:space="preserve"> meeting</w:t>
+        <w:t xml:space="preserve"> Fifteenth meeting</w:t>
       </w:r>
     </w:p>
     <w:p>
@@ -18178,13 +18184,7 @@
         <w:rPr>
           <w:rStyle w:val="SubtleReference"/>
         </w:rPr>
-        <w:t xml:space="preserve"> Fizza Naqvi</w:t>
-      </w:r>
-      <w:r>
-        <w:rPr>
-          <w:rStyle w:val="SubtleReference"/>
-        </w:rPr>
-        <w:t xml:space="preserve"> &amp; Alex Berresford</w:t>
+        <w:t xml:space="preserve"> Fizza Naqvi &amp; Alex Berresford</w:t>
       </w:r>
     </w:p>
     <w:p>
@@ -18251,7 +18251,465 @@
         <w:ind w:left="720"/>
       </w:pPr>
       <w:r>
-        <w:t>Alex to do an analytical model of the 2 floor vibrational model to validate base case simulations.</w:t>
+        <w:t>Alex</w:t>
+      </w:r>
+      <w:r>
+        <w:t xml:space="preserve"> </w:t>
+      </w:r>
+      <w:r>
+        <w:tab/>
+        <w:t>-</w:t>
+      </w:r>
+      <w:r>
+        <w:t xml:space="preserve">do an analytical model of the </w:t>
+      </w:r>
+      <w:r>
+        <w:t>2-floor</w:t>
+      </w:r>
+      <w:r>
+        <w:t xml:space="preserve"> vibrational model to validate base case simulations.</w:t>
+      </w:r>
+    </w:p>
+    <w:p>
+      <w:pPr>
+        <w:ind w:left="720"/>
+      </w:pPr>
+      <w:r>
+        <w:tab/>
+        <w:t>-Formalise material selection for primary structure.</w:t>
+      </w:r>
+    </w:p>
+    <w:p>
+      <w:pPr>
+        <w:ind w:left="720"/>
+      </w:pPr>
+    </w:p>
+    <w:p>
+      <w:pPr>
+        <w:pStyle w:val="Heading1"/>
+      </w:pPr>
+      <w:r>
+        <w:t>2025-02-</w:t>
+      </w:r>
+      <w:r>
+        <w:t>18</w:t>
+      </w:r>
+      <w:r>
+        <w:t xml:space="preserve"> </w:t>
+      </w:r>
+      <w:r>
+        <w:t>Seventeenth</w:t>
+      </w:r>
+      <w:r>
+        <w:t xml:space="preserve"> meeting</w:t>
+      </w:r>
+    </w:p>
+    <w:p>
+      <w:pPr>
+        <w:rPr>
+          <w:rStyle w:val="SubtleReference"/>
+          <w:lang w:val="it-IT"/>
+        </w:rPr>
+      </w:pPr>
+      <w:r>
+        <w:rPr>
+          <w:rStyle w:val="SubtleReference"/>
+          <w:lang w:val="it-IT"/>
+        </w:rPr>
+        <w:t>Present: Alex, Fizza</w:t>
+      </w:r>
+      <w:r>
+        <w:rPr>
+          <w:rStyle w:val="SubtleReference"/>
+          <w:lang w:val="it-IT"/>
+        </w:rPr>
+        <w:t>, Hani, Cla</w:t>
+      </w:r>
+      <w:r>
+        <w:rPr>
+          <w:rStyle w:val="SubtleReference"/>
+          <w:lang w:val="it-IT"/>
+        </w:rPr>
+        <w:t>udio</w:t>
+      </w:r>
+    </w:p>
+    <w:p>
+      <w:pPr>
+        <w:rPr>
+          <w:rStyle w:val="SubtleReference"/>
+        </w:rPr>
+      </w:pPr>
+      <w:r>
+        <w:rPr>
+          <w:rStyle w:val="SubtleReference"/>
+        </w:rPr>
+        <w:t>Apologies:</w:t>
+      </w:r>
+      <w:r>
+        <w:rPr>
+          <w:rStyle w:val="SubtleReference"/>
+        </w:rPr>
+        <w:t xml:space="preserve"> </w:t>
+      </w:r>
+      <w:r>
+        <w:rPr>
+          <w:rStyle w:val="SubtleReference"/>
+        </w:rPr>
+        <w:t xml:space="preserve"> </w:t>
+      </w:r>
+    </w:p>
+    <w:p>
+      <w:pPr>
+        <w:rPr>
+          <w:rStyle w:val="SubtleReference"/>
+        </w:rPr>
+      </w:pPr>
+      <w:r>
+        <w:rPr>
+          <w:rStyle w:val="SubtleReference"/>
+        </w:rPr>
+        <w:t>Location and time:</w:t>
+      </w:r>
+      <w:r>
+        <w:rPr>
+          <w:rStyle w:val="SubtleReference"/>
+        </w:rPr>
+        <w:t xml:space="preserve"> </w:t>
+      </w:r>
+      <w:r>
+        <w:rPr>
+          <w:rFonts w:ascii="Aptos" w:eastAsia="Aptos" w:hAnsi="Aptos"/>
+          <w:smallCaps/>
+          <w:color w:val="5A5A5A" w:themeColor="text1" w:themeTint="A5"/>
+        </w:rPr>
+        <w:t>14:00 LR7</w:t>
+      </w:r>
+    </w:p>
+    <w:p>
+      <w:pPr>
+        <w:rPr>
+          <w:rStyle w:val="SubtleReference"/>
+        </w:rPr>
+      </w:pPr>
+      <w:r>
+        <w:rPr>
+          <w:rStyle w:val="SubtleReference"/>
+        </w:rPr>
+        <w:t>Author of minutes:</w:t>
+      </w:r>
+      <w:r>
+        <w:rPr>
+          <w:rStyle w:val="SubtleReference"/>
+        </w:rPr>
+        <w:t xml:space="preserve"> </w:t>
+      </w:r>
+      <w:r>
+        <w:rPr>
+          <w:rStyle w:val="SubtleReference"/>
+        </w:rPr>
+        <w:t>Alex Berresford</w:t>
+      </w:r>
+    </w:p>
+    <w:p>
+      <w:pPr>
+        <w:ind w:left="720"/>
+      </w:pPr>
+    </w:p>
+    <w:p>
+      <w:pPr>
+        <w:ind w:left="720"/>
+      </w:pPr>
+      <w:r>
+        <w:t>Alex</w:t>
+      </w:r>
+    </w:p>
+    <w:p>
+      <w:pPr>
+        <w:ind w:left="720"/>
+      </w:pPr>
+      <w:r>
+        <w:t xml:space="preserve">-Analysed various Reaction wheels for estimated 8U geometry and inertia to maximise momentum storage for minimum size and weight. Decided on </w:t>
+      </w:r>
+      <w:r>
+        <w:rPr>
+          <w:b/>
+          <w:bCs/>
+        </w:rPr>
+        <w:t>Granstal GS-RW10</w:t>
+      </w:r>
+      <w:r>
+        <w:t>.</w:t>
+      </w:r>
+    </w:p>
+    <w:p>
+      <w:pPr>
+        <w:ind w:left="720"/>
+      </w:pPr>
+    </w:p>
+    <w:p>
+      <w:pPr>
+        <w:ind w:left="720"/>
+      </w:pPr>
+      <w:r>
+        <w:t>Hani</w:t>
+      </w:r>
+    </w:p>
+    <w:p>
+      <w:pPr>
+        <w:ind w:left="720"/>
+      </w:pPr>
+      <w:r>
+        <w:t>-</w:t>
+      </w:r>
+      <w:r>
+        <w:t xml:space="preserve">Researched OBCs and directional Comms systems. Decided on an OBC with a software defined radio which turns data into a comms signal without the need for an external system. </w:t>
+      </w:r>
+      <w:r>
+        <w:rPr>
+          <w:b/>
+          <w:bCs/>
+        </w:rPr>
+        <w:t>ICEPS Spacecraft System Core</w:t>
+      </w:r>
+      <w:r>
+        <w:rPr>
+          <w:b/>
+          <w:bCs/>
+        </w:rPr>
+        <w:t xml:space="preserve">: </w:t>
+      </w:r>
+      <w:r>
+        <w:rPr>
+          <w:b/>
+          <w:bCs/>
+        </w:rPr>
+        <w:t>All-in-one</w:t>
+      </w:r>
+      <w:r>
+        <w:rPr>
+          <w:b/>
+          <w:bCs/>
+        </w:rPr>
+        <w:t>.</w:t>
+      </w:r>
+      <w:r>
+        <w:t xml:space="preserve"> It also includes 3 axis accelerometer </w:t>
+      </w:r>
+      <w:r>
+        <w:t>attitudes</w:t>
+      </w:r>
+      <w:r>
+        <w:t xml:space="preserve">. </w:t>
+      </w:r>
+    </w:p>
+    <w:p>
+      <w:pPr>
+        <w:ind w:left="720"/>
+        <w:rPr>
+          <w:b/>
+          <w:bCs/>
+        </w:rPr>
+      </w:pPr>
+    </w:p>
+    <w:p>
+      <w:pPr>
+        <w:ind w:left="720"/>
+      </w:pPr>
+      <w:r>
+        <w:t xml:space="preserve">-Directional comms system involves several flat </w:t>
+      </w:r>
+      <w:r>
+        <w:t>antennae</w:t>
+      </w:r>
+      <w:r>
+        <w:t xml:space="preserve"> adjacent in plane </w:t>
+      </w:r>
+      <w:r>
+        <w:t>along with phase shifters to change phase of each antenna to control directionality. Rotman lens can be used to generate phase of each array automatically.</w:t>
+      </w:r>
+      <w:r>
+        <w:t xml:space="preserve"> Using a 2x3 array of </w:t>
+      </w:r>
+      <w:r>
+        <w:rPr>
+          <w:b/>
+          <w:bCs/>
+        </w:rPr>
+        <w:t>L-band Path1L-R from Space Antenna</w:t>
+      </w:r>
+      <w:r>
+        <w:rPr>
+          <w:b/>
+          <w:bCs/>
+        </w:rPr>
+        <w:t>.</w:t>
+      </w:r>
+    </w:p>
+    <w:p>
+      <w:pPr>
+        <w:ind w:left="720"/>
+      </w:pPr>
+    </w:p>
+    <w:p>
+      <w:pPr>
+        <w:ind w:left="720"/>
+      </w:pPr>
+      <w:r>
+        <w:lastRenderedPageBreak/>
+        <w:t>-Type K thermocouples have highest temperature range</w:t>
+      </w:r>
+      <w:r>
+        <w:t>, which will be ideal for our goals.</w:t>
+      </w:r>
+    </w:p>
+    <w:p>
+      <w:pPr>
+        <w:ind w:left="720"/>
+      </w:pPr>
+    </w:p>
+    <w:p>
+      <w:pPr>
+        <w:ind w:left="720"/>
+      </w:pPr>
+      <w:r>
+        <w:t>Thermal conditions:</w:t>
+      </w:r>
+    </w:p>
+    <w:p>
+      <w:pPr>
+        <w:ind w:left="720"/>
+      </w:pPr>
+      <w:r>
+        <w:t>Cube shaped allows even heating – orientation to sun doesn’t matter.</w:t>
+      </w:r>
+    </w:p>
+    <w:p>
+      <w:pPr>
+        <w:ind w:left="720"/>
+      </w:pPr>
+      <w:r>
+        <w:t>Concerned by lower temperature range, as there will be large losses when passing through Earth’s shadow. Tobias suggested a 0d heat simulation.</w:t>
+      </w:r>
+    </w:p>
+    <w:p>
+      <w:pPr>
+        <w:ind w:left="720"/>
+      </w:pPr>
+    </w:p>
+    <w:p>
+      <w:pPr>
+        <w:ind w:left="720"/>
+      </w:pPr>
+      <w:r>
+        <w:t>Internal heat generation will be dominated by reaction wheels, so they should be kept external to comms, which we expect to be the temperature critical system. If ablatives are sufficiently insulating, internal heat should be</w:t>
+      </w:r>
+      <w:r>
+        <w:t xml:space="preserve"> fairly</w:t>
+      </w:r>
+      <w:r>
+        <w:t xml:space="preserve"> </w:t>
+      </w:r>
+      <w:r>
+        <w:t>constant</w:t>
+      </w:r>
+      <w:r>
+        <w:t>.</w:t>
+      </w:r>
+    </w:p>
+    <w:p>
+      <w:pPr>
+        <w:ind w:left="720"/>
+      </w:pPr>
+    </w:p>
+    <w:p>
+      <w:pPr>
+        <w:ind w:left="720"/>
+      </w:pPr>
+      <w:r>
+        <w:t>Altitude determination:</w:t>
+      </w:r>
+    </w:p>
+    <w:p>
+      <w:pPr>
+        <w:ind w:left="720"/>
+      </w:pPr>
+      <w:r>
+        <w:t>Using multiple sensors we can estimate altitude:</w:t>
+      </w:r>
+    </w:p>
+    <w:p>
+      <w:pPr>
+        <w:ind w:left="1440"/>
+      </w:pPr>
+      <w:r>
+        <w:t>Radar altimeter uses radio waves reflected off the earth to measure altitude.</w:t>
+      </w:r>
+    </w:p>
+    <w:p>
+      <w:pPr>
+        <w:ind w:left="1440"/>
+      </w:pPr>
+      <w:r>
+        <w:t>Magnetometer measures the size and direction of the Earths magnetic field to estimate altitude.</w:t>
+      </w:r>
+    </w:p>
+    <w:p>
+      <w:pPr>
+        <w:ind w:left="1440"/>
+      </w:pPr>
+      <w:r>
+        <w:t>Gyroscope measures acceleration, which can be integrated twice to estimate distance travelled.</w:t>
+      </w:r>
+    </w:p>
+    <w:p>
+      <w:r>
+        <w:t>Fizza</w:t>
+      </w:r>
+    </w:p>
+    <w:p>
+      <w:pPr>
+        <w:ind w:left="720"/>
+      </w:pPr>
+      <w:r>
+        <w:t>-Investigated spectrometers but hasn’t found an acceptable one yet. Thor labs one doesn’t have electrical requirements listed and has a very small acceptable temperature range.</w:t>
+      </w:r>
+    </w:p>
+    <w:p>
+      <w:r>
+        <w:t>Actions</w:t>
+      </w:r>
+    </w:p>
+    <w:p>
+      <w:r>
+        <w:tab/>
+        <w:t>Hani- Look into the maths of the comms system.</w:t>
+      </w:r>
+    </w:p>
+    <w:p>
+      <w:r>
+        <w:tab/>
+        <w:t>Claudio – Do a worst-case external heat balance model over an orbit.</w:t>
+      </w:r>
+    </w:p>
+    <w:p>
+      <w:r>
+        <w:tab/>
+        <w:t xml:space="preserve">Alex – Contact </w:t>
+      </w:r>
+      <w:r>
+        <w:t>Rocket Lab</w:t>
+      </w:r>
+      <w:r>
+        <w:t xml:space="preserve"> and SpaceX</w:t>
+      </w:r>
+      <w:r>
+        <w:t>, try and find examples of minor sensors.</w:t>
+      </w:r>
+    </w:p>
+    <w:p>
+      <w:r>
+        <w:tab/>
+        <w:t>Fizza – Continue looking into spectrometers and atmosphere models.</w:t>
       </w:r>
     </w:p>
     <w:sectPr>
@@ -21640,7 +22098,7 @@
   <w:style w:type="paragraph" w:default="1" w:styleId="Normal">
     <w:name w:val="Normal"/>
     <w:qFormat/>
-    <w:rsid w:val="001A1EC8"/>
+    <w:rsid w:val="006B3E5E"/>
   </w:style>
   <w:style w:type="paragraph" w:styleId="Heading1">
     <w:name w:val="heading 1"/>
@@ -21840,7 +22298,6 @@
   <w:style w:type="character" w:default="1" w:styleId="DefaultParagraphFont">
     <w:name w:val="Default Paragraph Font"/>
     <w:uiPriority w:val="1"/>
-    <w:semiHidden/>
     <w:unhideWhenUsed/>
   </w:style>
   <w:style w:type="table" w:default="1" w:styleId="TableNormal">

</xml_diff>